<commit_message>
Deleted the voidce file and added one more page to the text
</commit_message>
<xml_diff>
--- a/MyText/ListProcessor.docx
+++ b/MyText/ListProcessor.docx
@@ -1,6 +1,6 @@
 
 <file path=word/document.xml><?xml version="1.0" encoding="utf-8"?>
-<w:document xmlns:wpc="http://schemas.microsoft.com/office/word/2010/wordprocessingCanvas" xmlns:cx="http://schemas.microsoft.com/office/drawing/2014/chartex" xmlns:mc="http://schemas.openxmlformats.org/markup-compatibility/2006" xmlns:o="urn:schemas-microsoft-com:office:office" xmlns:r="http://schemas.openxmlformats.org/officeDocument/2006/relationships" xmlns:m="http://schemas.openxmlformats.org/officeDocument/2006/math" xmlns:v="urn:schemas-microsoft-com:vml" xmlns:wp14="http://schemas.microsoft.com/office/word/2010/wordprocessingDrawing" xmlns:wp="http://schemas.openxmlformats.org/drawingml/2006/wordprocessingDrawing" xmlns:w10="urn:schemas-microsoft-com:office:word" xmlns:w="http://schemas.openxmlformats.org/wordprocessingml/2006/main" xmlns:w14="http://schemas.microsoft.com/office/word/2010/wordml" xmlns:w15="http://schemas.microsoft.com/office/word/2012/wordml" xmlns:w16se="http://schemas.microsoft.com/office/word/2015/wordml/symex" xmlns:wpg="http://schemas.microsoft.com/office/word/2010/wordprocessingGroup" xmlns:wpi="http://schemas.microsoft.com/office/word/2010/wordprocessingInk" xmlns:wne="http://schemas.microsoft.com/office/word/2006/wordml" xmlns:wps="http://schemas.microsoft.com/office/word/2010/wordprocessingShape" mc:Ignorable="w14 w15 w16se wp14">
+<w:document xmlns:wpc="http://schemas.microsoft.com/office/word/2010/wordprocessingCanvas" xmlns:mc="http://schemas.openxmlformats.org/markup-compatibility/2006" xmlns:o="urn:schemas-microsoft-com:office:office" xmlns:r="http://schemas.openxmlformats.org/officeDocument/2006/relationships" xmlns:m="http://schemas.openxmlformats.org/officeDocument/2006/math" xmlns:v="urn:schemas-microsoft-com:vml" xmlns:wp14="http://schemas.microsoft.com/office/word/2010/wordprocessingDrawing" xmlns:wp="http://schemas.openxmlformats.org/drawingml/2006/wordprocessingDrawing" xmlns:w10="urn:schemas-microsoft-com:office:word" xmlns:w="http://schemas.openxmlformats.org/wordprocessingml/2006/main" xmlns:w14="http://schemas.microsoft.com/office/word/2010/wordml" xmlns:w15="http://schemas.microsoft.com/office/word/2012/wordml" xmlns:wpg="http://schemas.microsoft.com/office/word/2010/wordprocessingGroup" xmlns:wpi="http://schemas.microsoft.com/office/word/2010/wordprocessingInk" xmlns:wne="http://schemas.microsoft.com/office/word/2006/wordml" xmlns:wps="http://schemas.microsoft.com/office/word/2010/wordprocessingShape" mc:Ignorable="w14 w15 wp14">
   <w:body>
     <w:p>
       <w:pPr>
@@ -32,19 +32,7 @@
         <w:rPr>
           <w:lang w:val="bg-BG"/>
         </w:rPr>
-        <w:t>Статия за кодогенерация не една списъчна обработка</w:t>
-      </w:r>
-      <w:r>
-        <w:rPr>
-          <w:lang w:val="bg-BG"/>
-        </w:rPr>
-        <w:t xml:space="preserve"> (клас)</w:t>
-      </w:r>
-      <w:r>
-        <w:rPr>
-          <w:lang w:val="bg-BG"/>
-        </w:rPr>
-        <w:t xml:space="preserve"> без разклонения.</w:t>
+        <w:t>Статия за кодогенерация не една списъчна обработка (клас) без разклонения.</w:t>
       </w:r>
     </w:p>
     <w:p>
@@ -86,7 +74,35 @@
         <w:rPr>
           <w:lang w:val="bg-BG"/>
         </w:rPr>
-        <w:t>реализация на точка 1. (ако решим да разпространяваме ноу хауто)</w:t>
+        <w:t xml:space="preserve">реализация на точка 1. (ако решим да разпространяваме </w:t>
+      </w:r>
+      <w:proofErr w:type="spellStart"/>
+      <w:r>
+        <w:rPr>
+          <w:lang w:val="bg-BG"/>
+        </w:rPr>
+        <w:t>ноу</w:t>
+      </w:r>
+      <w:proofErr w:type="spellEnd"/>
+      <w:r>
+        <w:rPr>
+          <w:lang w:val="bg-BG"/>
+        </w:rPr>
+        <w:t xml:space="preserve"> </w:t>
+      </w:r>
+      <w:proofErr w:type="spellStart"/>
+      <w:r>
+        <w:rPr>
+          <w:lang w:val="bg-BG"/>
+        </w:rPr>
+        <w:t>хауто</w:t>
+      </w:r>
+      <w:proofErr w:type="spellEnd"/>
+      <w:r>
+        <w:rPr>
+          <w:lang w:val="bg-BG"/>
+        </w:rPr>
+        <w:t>)</w:t>
       </w:r>
     </w:p>
     <w:p>
@@ -200,32 +216,19 @@
         </w:rPr>
         <w:t>те, които тези обекти имплементират. Имплементацията на тези интерфейси може да бъде извършена автоматизирано, когато интерфейса е достатъчно добре описан като поведение, достатъчно гранулиран (прост) и описан като шаблон. При подаване на метаданните на обекта в кодогенератора на интерфейса е възможно постигането на пълна автоматизация на програмирането на обектен език. За целите на реализацията е избрана .</w:t>
       </w:r>
-      <w:r>
-        <w:t xml:space="preserve">net </w:t>
-      </w:r>
-      <w:r>
-        <w:rPr>
-          <w:lang w:val="bg-BG"/>
-        </w:rPr>
-        <w:t xml:space="preserve">платформата на </w:t>
-      </w:r>
-      <w:r>
-        <w:t xml:space="preserve">Microsoft </w:t>
-      </w:r>
-      <w:r>
-        <w:rPr>
-          <w:lang w:val="bg-BG"/>
-        </w:rPr>
-        <w:t xml:space="preserve">с език </w:t>
-      </w:r>
-      <w:r>
-        <w:t xml:space="preserve">C#, </w:t>
-      </w:r>
-      <w:r>
-        <w:rPr>
-          <w:lang w:val="bg-BG"/>
-        </w:rPr>
-        <w:t>тъй като това е езика който в най-голяма степен съответства на идеята за унаследяване на поведение на обекти посредством интерфейси, както и единствения от широко разпространените обектни езици, който не позволява полиморфизъм.</w:t>
+      <w:proofErr w:type="spellStart"/>
+      <w:r>
+        <w:rPr>
+          <w:lang w:val="bg-BG"/>
+        </w:rPr>
+        <w:t>net</w:t>
+      </w:r>
+      <w:proofErr w:type="spellEnd"/>
+      <w:r>
+        <w:rPr>
+          <w:lang w:val="bg-BG"/>
+        </w:rPr>
+        <w:t xml:space="preserve"> платформата на Microsoft с език C#, тъй като това е езика който в най-голяма степен съответства на идеята за унаследяване на поведение на обекти посредством интерфейси, както и единствения от широко разпространените обектни езици, който не позволява полиморфизъм.</w:t>
       </w:r>
     </w:p>
     <w:p>
@@ -256,7 +259,21 @@
         <w:rPr>
           <w:lang w:val="bg-BG"/>
         </w:rPr>
-        <w:t>одогенератор на .нет на базата на</w:t>
+        <w:t>одогенератор на .</w:t>
+      </w:r>
+      <w:proofErr w:type="spellStart"/>
+      <w:r>
+        <w:rPr>
+          <w:lang w:val="bg-BG"/>
+        </w:rPr>
+        <w:t>нет</w:t>
+      </w:r>
+      <w:proofErr w:type="spellEnd"/>
+      <w:r>
+        <w:rPr>
+          <w:lang w:val="bg-BG"/>
+        </w:rPr>
+        <w:t xml:space="preserve"> на базата на</w:t>
       </w:r>
       <w:r>
         <w:rPr>
@@ -330,16 +347,7 @@
         <w:rPr>
           <w:lang w:val="bg-BG"/>
         </w:rPr>
-        <w:t xml:space="preserve">Обектите ще се описват с мета-данни в </w:t>
-      </w:r>
-      <w:r>
-        <w:t xml:space="preserve">XML </w:t>
-      </w:r>
-      <w:r>
-        <w:rPr>
-          <w:lang w:val="bg-BG"/>
-        </w:rPr>
-        <w:t>формат, или директно с код.</w:t>
+        <w:t>Обектите ще се описват с мета-данни в XML формат, или директно с код.</w:t>
       </w:r>
       <w:r>
         <w:rPr>
@@ -364,7 +372,19 @@
         <w:rPr>
           <w:lang w:val="bg-BG"/>
         </w:rPr>
-        <w:t>Всяка инстанция на сигнален граф ще представлява клас, който се генерира автоматично на база на описанията на обектите с които този клас ще работи.  Обектите с които класа работи, ще бъдат неговите член-променливи, а на база на функционалните модули които го изграждат ще се генерира неговото поведение (методи). Предаваенто на данните между методите ще се определя от връзките в сигналния граф.</w:t>
+        <w:t xml:space="preserve">Всяка инстанция на сигнален граф ще представлява клас, който се генерира автоматично на база на описанията на обектите с които този клас ще работи.  Обектите с които класа работи, ще бъдат неговите член-променливи, а на база на функционалните модули които го изграждат ще се генерира неговото поведение (методи). </w:t>
+      </w:r>
+      <w:r>
+        <w:rPr>
+          <w:lang w:val="bg-BG"/>
+        </w:rPr>
+        <w:t>Предаването</w:t>
+      </w:r>
+      <w:r>
+        <w:rPr>
+          <w:lang w:val="bg-BG"/>
+        </w:rPr>
+        <w:t xml:space="preserve"> на данните между методите ще се определя от връзките в сигналния граф.</w:t>
       </w:r>
     </w:p>
     <w:p>
@@ -459,7 +479,31 @@
         <w:rPr>
           <w:lang w:val="bg-BG"/>
         </w:rPr>
-        <w:t xml:space="preserve">Вътрешните променливи на всеки един функционален модул ще се създават, тогава, когато е необходимо конкретния функционален модул да има въртешна памет за това, какво се е случвало при предишни изпълнявания мна модула. Вътрешните състояния на модулите ще бъдат създавани като статични променливи в </w:t>
+        <w:t xml:space="preserve">Вътрешните променливи на всеки един функционален модул ще се създават, тогава, когато е необходимо конкретния функционален модул да има </w:t>
+      </w:r>
+      <w:r>
+        <w:rPr>
+          <w:lang w:val="bg-BG"/>
+        </w:rPr>
+        <w:t>вътрешна</w:t>
+      </w:r>
+      <w:r>
+        <w:rPr>
+          <w:lang w:val="bg-BG"/>
+        </w:rPr>
+        <w:t xml:space="preserve"> памет за това, какво се е случвало при предишни изпълнявания </w:t>
+      </w:r>
+      <w:r>
+        <w:rPr>
+          <w:lang w:val="bg-BG"/>
+        </w:rPr>
+        <w:t>на</w:t>
+      </w:r>
+      <w:r>
+        <w:rPr>
+          <w:lang w:val="bg-BG"/>
+        </w:rPr>
+        <w:t xml:space="preserve"> модула. Вътрешните състояния на модулите ще бъдат създавани като статични променливи в </w:t>
       </w:r>
       <w:r>
         <w:rPr>
@@ -493,20 +537,39 @@
           <w:b/>
           <w:lang w:val="bg-BG"/>
         </w:rPr>
-        <w:t>Автоматични валидации и връзки между болковете</w:t>
-      </w:r>
-    </w:p>
-    <w:p>
-      <w:pPr>
-        <w:rPr>
-          <w:lang w:val="bg-BG"/>
-        </w:rPr>
-      </w:pPr>
-      <w:r>
-        <w:rPr>
-          <w:lang w:val="bg-BG"/>
-        </w:rPr>
-        <w:t xml:space="preserve">Входовете на всеки блок имат стандартно описание. Ако входовете са от стойностен тип, то при създаване на връзка се изисква да има съвпадение между типа на данните на свързваниете вход и </w:t>
+        <w:t xml:space="preserve">Автоматични валидации и връзки между </w:t>
+      </w:r>
+      <w:r>
+        <w:rPr>
+          <w:b/>
+          <w:lang w:val="bg-BG"/>
+        </w:rPr>
+        <w:t>блоковете</w:t>
+      </w:r>
+    </w:p>
+    <w:p>
+      <w:pPr>
+        <w:rPr>
+          <w:lang w:val="bg-BG"/>
+        </w:rPr>
+      </w:pPr>
+      <w:r>
+        <w:rPr>
+          <w:lang w:val="bg-BG"/>
+        </w:rPr>
+        <w:t xml:space="preserve">Входовете на всеки блок имат стандартно описание. Ако входовете са от стойностен тип, то при създаване на връзка се изисква да има съвпадение между типа на данните на </w:t>
+      </w:r>
+      <w:r>
+        <w:rPr>
+          <w:lang w:val="bg-BG"/>
+        </w:rPr>
+        <w:t>свързваните</w:t>
+      </w:r>
+      <w:r>
+        <w:rPr>
+          <w:lang w:val="bg-BG"/>
+        </w:rPr>
+        <w:t xml:space="preserve"> вход и </w:t>
       </w:r>
       <w:r>
         <w:rPr>
@@ -530,20 +593,56 @@
         <w:rPr>
           <w:lang w:val="bg-BG"/>
         </w:rPr>
-        <w:t xml:space="preserve"> приема референция към обекта, а типа на обекта се определя по време на генерация на системата от получните мета-данни.</w:t>
-      </w:r>
-    </w:p>
-    <w:p>
-      <w:pPr>
-        <w:rPr>
-          <w:lang w:val="bg-BG"/>
-        </w:rPr>
-      </w:pPr>
-      <w:r>
-        <w:rPr>
-          <w:lang w:val="bg-BG"/>
-        </w:rPr>
-        <w:t xml:space="preserve">Връзки между болковете могат да се правят, като визуално връзките започват от изход на функционален модул и достигат до вход на друг или на същият функционалне модул. Ако се изгради връзка от изход на функционален модул до вход на същият, то не се допуска този вход да получава активиращ маркер. </w:t>
+        <w:t xml:space="preserve"> приема референция към обекта, а типа на обекта се определя по време на генерация на системата от </w:t>
+      </w:r>
+      <w:r>
+        <w:rPr>
+          <w:lang w:val="bg-BG"/>
+        </w:rPr>
+        <w:t>получените</w:t>
+      </w:r>
+      <w:r>
+        <w:rPr>
+          <w:lang w:val="bg-BG"/>
+        </w:rPr>
+        <w:t xml:space="preserve"> мета-данни.</w:t>
+      </w:r>
+    </w:p>
+    <w:p>
+      <w:pPr>
+        <w:rPr>
+          <w:lang w:val="bg-BG"/>
+        </w:rPr>
+      </w:pPr>
+      <w:r>
+        <w:rPr>
+          <w:lang w:val="bg-BG"/>
+        </w:rPr>
+        <w:t xml:space="preserve">Връзки между </w:t>
+      </w:r>
+      <w:r>
+        <w:rPr>
+          <w:lang w:val="bg-BG"/>
+        </w:rPr>
+        <w:t>блоковете</w:t>
+      </w:r>
+      <w:r>
+        <w:rPr>
+          <w:lang w:val="bg-BG"/>
+        </w:rPr>
+        <w:t xml:space="preserve"> могат да се правят, като визуално връзките започват от изход на функционален модул и достигат до вход на друг или на същият </w:t>
+      </w:r>
+      <w:r>
+        <w:rPr>
+          <w:lang w:val="bg-BG"/>
+        </w:rPr>
+        <w:t>функционален</w:t>
+      </w:r>
+      <w:r>
+        <w:rPr>
+          <w:lang w:val="bg-BG"/>
+        </w:rPr>
+        <w:t xml:space="preserve"> модул. Ако се изгради връзка от изход на функционален модул до вход на същият, то не се допуска този вход да получава активиращ маркер. </w:t>
       </w:r>
     </w:p>
     <w:p>
@@ -589,7 +688,19 @@
         <w:rPr>
           <w:lang w:val="bg-BG"/>
         </w:rPr>
-        <w:t>). При такъв тип връзка не се създава нова инстанция на обекта, а се предава референция към оригиналния обект и следващити функционален модул променя стойността на обекта.</w:t>
+        <w:t xml:space="preserve">). При такъв тип връзка не се създава нова инстанция на обекта, а се предава референция към оригиналния обект и </w:t>
+      </w:r>
+      <w:r>
+        <w:rPr>
+          <w:lang w:val="bg-BG"/>
+        </w:rPr>
+        <w:t>следващият</w:t>
+      </w:r>
+      <w:r>
+        <w:rPr>
+          <w:lang w:val="bg-BG"/>
+        </w:rPr>
+        <w:t xml:space="preserve"> функционален модул променя стойността на обекта.</w:t>
       </w:r>
       <w:r>
         <w:rPr>
@@ -684,7 +795,31 @@
           <w:lang w:val="bg-BG"/>
         </w:rPr>
         <w:lastRenderedPageBreak/>
-        <w:t>Всеки вход ще има мета описание – стандартен обект който ще дава допълнителна информация за състоянието на данните които се пренасят по него – валидност, времеви марер на последна промяна и др. Такъв тип допълнения към данните може да съдържа информация за реализация на одит лог на работата на системата. Допустимо е и с цел повишаване на производителността на генериратата система разпространението на мета-данни да бъде изключено.</w:t>
+        <w:t xml:space="preserve">Всеки вход ще има мета описание – стандартен обект който ще дава допълнителна информация за състоянието на данните които се пренасят по него – валидност, времеви </w:t>
+      </w:r>
+      <w:r>
+        <w:rPr>
+          <w:lang w:val="bg-BG"/>
+        </w:rPr>
+        <w:t>маркер</w:t>
+      </w:r>
+      <w:r>
+        <w:rPr>
+          <w:lang w:val="bg-BG"/>
+        </w:rPr>
+        <w:t xml:space="preserve"> на последна промяна и др. Такъв тип допълнения към данните може да съдържа информация за реализация на одит лог на работата на системата. Допустимо е и с цел повишаване на производителността на </w:t>
+      </w:r>
+      <w:r>
+        <w:rPr>
+          <w:lang w:val="bg-BG"/>
+        </w:rPr>
+        <w:t>генерираната</w:t>
+      </w:r>
+      <w:r>
+        <w:rPr>
+          <w:lang w:val="bg-BG"/>
+        </w:rPr>
+        <w:t xml:space="preserve"> система разпространението на мета-данни да бъде изключено.</w:t>
       </w:r>
     </w:p>
     <w:p>
@@ -712,25 +847,37 @@
         <w:rPr>
           <w:lang w:val="bg-BG"/>
         </w:rPr>
-        <w:t>Сигналния граф подлежи на предварителна проверка за валидност и изпълнимост. За да бъде валиден е необходимо да се направи обхождане на графа, като се проверява разпространението на активиращите маркери на функционалните модули. Всеки един функционален модул от графа трябва да може да бъде изпълнен, за да се сичта графа за валиден.</w:t>
-      </w:r>
-      <w:r>
-        <w:rPr>
-          <w:lang w:val="bg-BG"/>
-        </w:rPr>
-        <w:t xml:space="preserve"> </w:t>
-      </w:r>
-      <w:r>
-        <w:rPr>
-          <w:lang w:val="bg-BG"/>
-        </w:rPr>
-        <w:t xml:space="preserve">Всеки граф трябва да има поне по един </w:t>
-      </w:r>
-      <w:r>
-        <w:rPr>
-          <w:lang w:val="bg-BG"/>
-        </w:rPr>
-        <w:t>функционален модул който няма активиращи входове. Графа се обходжа посредством следния алгоритъм:</w:t>
+        <w:t xml:space="preserve">Сигналния граф подлежи на предварителна проверка за валидност и изпълнимост. За да бъде валиден е необходимо да се направи обхождане на графа, като се проверява разпространението на активиращите маркери на функционалните модули. Всеки един функционален модул от графа трябва да може да бъде изпълнен, за да се </w:t>
+      </w:r>
+      <w:r>
+        <w:rPr>
+          <w:lang w:val="bg-BG"/>
+        </w:rPr>
+        <w:t>счита</w:t>
+      </w:r>
+      <w:r>
+        <w:rPr>
+          <w:lang w:val="bg-BG"/>
+        </w:rPr>
+        <w:t xml:space="preserve"> графа за валиден.</w:t>
+      </w:r>
+      <w:r>
+        <w:rPr>
+          <w:lang w:val="bg-BG"/>
+        </w:rPr>
+        <w:t xml:space="preserve"> Всеки граф трябва да има поне по един функционален модул който няма активиращи входове. Графа се </w:t>
+      </w:r>
+      <w:r>
+        <w:rPr>
+          <w:lang w:val="bg-BG"/>
+        </w:rPr>
+        <w:t>обхожда</w:t>
+      </w:r>
+      <w:r>
+        <w:rPr>
+          <w:lang w:val="bg-BG"/>
+        </w:rPr>
+        <w:t xml:space="preserve"> посредством следния алгоритъм:</w:t>
       </w:r>
     </w:p>
     <w:p>
@@ -957,16 +1104,7 @@
         <w:rPr>
           <w:lang w:val="bg-BG"/>
         </w:rPr>
-        <w:t>секи модул на базата на предварително зададен шаблон за кода ще получава инстанция на данните и допълнителни параметри, по които да прави обработките.</w:t>
-      </w:r>
-      <w:r>
-        <w:t xml:space="preserve"> </w:t>
-      </w:r>
-      <w:r>
-        <w:rPr>
-          <w:lang w:val="bg-BG"/>
-        </w:rPr>
-        <w:t>Д</w:t>
+        <w:t>секи модул на базата на предварително зададен шаблон за кода ще получава инстанция на данните и допълнителни параметри, по които да прави обработките. Д</w:t>
       </w:r>
       <w:r>
         <w:rPr>
@@ -978,20 +1116,58 @@
         <w:rPr>
           <w:lang w:val="bg-BG"/>
         </w:rPr>
-        <w:t>нните ще се генерират в отделен файл, като това ще позволи на кода генериран от генратора да се интергрира в по-сложни проекти.</w:t>
-      </w:r>
-    </w:p>
-    <w:p>
-      <w:pPr>
-        <w:rPr>
-          <w:lang w:val="bg-BG"/>
-        </w:rPr>
-      </w:pPr>
-      <w:r>
-        <w:rPr>
-          <w:lang w:val="bg-BG"/>
-        </w:rPr>
-        <w:t>Посредством използване на подхода за кодо-генерация се решават няколко сериозни проблема:</w:t>
+        <w:t xml:space="preserve">нните ще се генерират в отделен файл, като това ще позволи на кода генериран от </w:t>
+      </w:r>
+      <w:r>
+        <w:rPr>
+          <w:lang w:val="bg-BG"/>
+        </w:rPr>
+        <w:t>генератора</w:t>
+      </w:r>
+      <w:r>
+        <w:rPr>
+          <w:lang w:val="bg-BG"/>
+        </w:rPr>
+        <w:t xml:space="preserve"> да се </w:t>
+      </w:r>
+      <w:r>
+        <w:rPr>
+          <w:lang w:val="bg-BG"/>
+        </w:rPr>
+        <w:t>интегрира</w:t>
+      </w:r>
+      <w:r>
+        <w:rPr>
+          <w:lang w:val="bg-BG"/>
+        </w:rPr>
+        <w:t xml:space="preserve"> в по-сложни проекти.</w:t>
+      </w:r>
+    </w:p>
+    <w:p>
+      <w:pPr>
+        <w:rPr>
+          <w:lang w:val="bg-BG"/>
+        </w:rPr>
+      </w:pPr>
+      <w:r>
+        <w:rPr>
+          <w:lang w:val="bg-BG"/>
+        </w:rPr>
+        <w:t xml:space="preserve">Посредством използване на подхода за </w:t>
+      </w:r>
+      <w:proofErr w:type="spellStart"/>
+      <w:r>
+        <w:rPr>
+          <w:lang w:val="bg-BG"/>
+        </w:rPr>
+        <w:t>кодо</w:t>
+      </w:r>
+      <w:proofErr w:type="spellEnd"/>
+      <w:r>
+        <w:rPr>
+          <w:lang w:val="bg-BG"/>
+        </w:rPr>
+        <w:t>-генерация се решават няколко сериозни проблема:</w:t>
       </w:r>
     </w:p>
     <w:p>
@@ -1011,14 +1187,33 @@
         </w:rPr>
         <w:t>Синтактична валидация на кода – генерирания от системата код ще бъде импортиран в средата за разработка (</w:t>
       </w:r>
-      <w:r>
-        <w:t>Visual Studio)</w:t>
-      </w:r>
-      <w:r>
-        <w:rPr>
-          <w:lang w:val="bg-BG"/>
-        </w:rPr>
-        <w:t>. Там ще бъде извършена синтактичната валидация, преди фазата на компилиране.</w:t>
+      <w:proofErr w:type="spellStart"/>
+      <w:r>
+        <w:rPr>
+          <w:lang w:val="bg-BG"/>
+        </w:rPr>
+        <w:t>Visual</w:t>
+      </w:r>
+      <w:proofErr w:type="spellEnd"/>
+      <w:r>
+        <w:rPr>
+          <w:lang w:val="bg-BG"/>
+        </w:rPr>
+        <w:t xml:space="preserve"> </w:t>
+      </w:r>
+      <w:proofErr w:type="spellStart"/>
+      <w:r>
+        <w:rPr>
+          <w:lang w:val="bg-BG"/>
+        </w:rPr>
+        <w:t>Studio</w:t>
+      </w:r>
+      <w:proofErr w:type="spellEnd"/>
+      <w:r>
+        <w:rPr>
+          <w:lang w:val="bg-BG"/>
+        </w:rPr>
+        <w:t>). Там ще бъде извършена синтактичната валидация, преди фазата на компилиране.</w:t>
       </w:r>
     </w:p>
     <w:p>
@@ -1043,7 +1238,33 @@
         <w:rPr>
           <w:lang w:val="bg-BG"/>
         </w:rPr>
-        <w:t xml:space="preserve"> Директно ще се изпозлва .нет компилатора</w:t>
+        <w:t xml:space="preserve"> Директно ще се </w:t>
+      </w:r>
+      <w:r>
+        <w:rPr>
+          <w:lang w:val="bg-BG"/>
+        </w:rPr>
+        <w:t>използва</w:t>
+      </w:r>
+      <w:r>
+        <w:rPr>
+          <w:lang w:val="bg-BG"/>
+        </w:rPr>
+        <w:t xml:space="preserve"> .</w:t>
+      </w:r>
+      <w:proofErr w:type="spellStart"/>
+      <w:r>
+        <w:rPr>
+          <w:lang w:val="bg-BG"/>
+        </w:rPr>
+        <w:t>нет</w:t>
+      </w:r>
+      <w:proofErr w:type="spellEnd"/>
+      <w:r>
+        <w:rPr>
+          <w:lang w:val="bg-BG"/>
+        </w:rPr>
+        <w:t xml:space="preserve"> компилатора</w:t>
       </w:r>
       <w:r>
         <w:rPr>
@@ -1063,15 +1284,78 @@
           <w:lang w:val="bg-BG"/>
         </w:rPr>
       </w:pPr>
-      <w:r>
-        <w:rPr>
-          <w:lang w:val="bg-BG"/>
-        </w:rPr>
-        <w:t xml:space="preserve">Дебъг – тъй като генерираия код ще бъде създаден на базата на шаблони, той ще бъде много лесно четим от човек, което ще даде възможност да се използва целия наличшн към момента изструментариум на </w:t>
-      </w:r>
-      <w:r>
-        <w:t>Visual Studio</w:t>
-      </w:r>
+      <w:proofErr w:type="spellStart"/>
+      <w:r>
+        <w:rPr>
+          <w:lang w:val="bg-BG"/>
+        </w:rPr>
+        <w:t>Дебъг</w:t>
+      </w:r>
+      <w:proofErr w:type="spellEnd"/>
+      <w:r>
+        <w:rPr>
+          <w:lang w:val="bg-BG"/>
+        </w:rPr>
+        <w:t xml:space="preserve"> – тъй като </w:t>
+      </w:r>
+      <w:r>
+        <w:rPr>
+          <w:lang w:val="bg-BG"/>
+        </w:rPr>
+        <w:t>генерирания</w:t>
+      </w:r>
+      <w:r>
+        <w:rPr>
+          <w:lang w:val="bg-BG"/>
+        </w:rPr>
+        <w:t xml:space="preserve"> код ще бъде създаден на базата на шаблони, той ще бъде много лесно четим от човек, което ще даде възможност да се използва целия </w:t>
+      </w:r>
+      <w:r>
+        <w:rPr>
+          <w:lang w:val="bg-BG"/>
+        </w:rPr>
+        <w:t>наличен</w:t>
+      </w:r>
+      <w:r>
+        <w:rPr>
+          <w:lang w:val="bg-BG"/>
+        </w:rPr>
+        <w:t xml:space="preserve"> към момента </w:t>
+      </w:r>
+      <w:r>
+        <w:rPr>
+          <w:lang w:val="bg-BG"/>
+        </w:rPr>
+        <w:t>инструментариум</w:t>
+      </w:r>
+      <w:r>
+        <w:rPr>
+          <w:lang w:val="bg-BG"/>
+        </w:rPr>
+        <w:t xml:space="preserve"> на </w:t>
+      </w:r>
+      <w:proofErr w:type="spellStart"/>
+      <w:r>
+        <w:rPr>
+          <w:lang w:val="bg-BG"/>
+        </w:rPr>
+        <w:t>Visual</w:t>
+      </w:r>
+      <w:proofErr w:type="spellEnd"/>
+      <w:r>
+        <w:rPr>
+          <w:lang w:val="bg-BG"/>
+        </w:rPr>
+        <w:t xml:space="preserve"> </w:t>
+      </w:r>
+      <w:proofErr w:type="spellStart"/>
+      <w:r>
+        <w:rPr>
+          <w:lang w:val="bg-BG"/>
+        </w:rPr>
+        <w:t>Studio</w:t>
+      </w:r>
+      <w:proofErr w:type="spellEnd"/>
       <w:r>
         <w:rPr>
           <w:lang w:val="bg-BG"/>
@@ -1094,16 +1378,7 @@
         <w:rPr>
           <w:lang w:val="bg-BG"/>
         </w:rPr>
-        <w:t xml:space="preserve">Автоматизирано тестване – на база на изградената платформа ще бъде изключително удобно да се генерират тестови сценарии и да се използват всички налични инструменти на </w:t>
-      </w:r>
-      <w:r>
-        <w:t xml:space="preserve">Microsoft </w:t>
-      </w:r>
-      <w:r>
-        <w:rPr>
-          <w:lang w:val="bg-BG"/>
-        </w:rPr>
-        <w:t xml:space="preserve">и както и на трети страни. Използването на една и съща среда за генерация на кода и на тестовете ще позволи да се осигури висока степен на стабилност, отказоустойчивост и обратна съвместимост на генерираните системи. </w:t>
+        <w:t xml:space="preserve">Автоматизирано тестване – на база на изградената платформа ще бъде изключително удобно да се генерират тестови сценарии и да се използват всички налични инструменти на Microsoft и както и на трети страни. Използването на една и съща среда за генерация на кода и на тестовете ще позволи да се осигури висока степен на стабилност, отказоустойчивост и обратна съвместимост на генерираните системи. </w:t>
       </w:r>
     </w:p>
     <w:p>
@@ -1143,377 +1418,490 @@
           <w:b/>
           <w:lang w:val="bg-BG"/>
         </w:rPr>
-        <w:t>писания на структурите от данни</w:t>
-      </w:r>
-      <w:r>
+        <w:t>писания на структурите от данни:</w:t>
+      </w:r>
+      <w:r>
+        <w:rPr>
+          <w:lang w:val="bg-BG"/>
+        </w:rPr>
+        <w:t xml:space="preserve"> За сега в XML</w:t>
+      </w:r>
+      <w:r>
+        <w:rPr>
+          <w:lang w:val="bg-BG"/>
+        </w:rPr>
+        <w:t xml:space="preserve"> или директно в код.</w:t>
+      </w:r>
+    </w:p>
+    <w:p>
+      <w:pPr>
         <w:rPr>
           <w:b/>
+          <w:lang w:val="bg-BG"/>
+        </w:rPr>
+      </w:pPr>
+      <w:r>
+        <w:rPr>
+          <w:b/>
+          <w:lang w:val="bg-BG"/>
+        </w:rPr>
+        <w:t>Описания на</w:t>
+      </w:r>
+      <w:r>
+        <w:rPr>
+          <w:b/>
+          <w:lang w:val="bg-BG"/>
+        </w:rPr>
+        <w:t xml:space="preserve"> </w:t>
+      </w:r>
+      <w:r>
+        <w:rPr>
+          <w:b/>
+          <w:lang w:val="bg-BG"/>
+        </w:rPr>
+        <w:t>минималният</w:t>
+      </w:r>
+      <w:r>
+        <w:rPr>
+          <w:b/>
+          <w:lang w:val="bg-BG"/>
+        </w:rPr>
+        <w:t xml:space="preserve"> набор от функционални</w:t>
+      </w:r>
+      <w:r>
+        <w:rPr>
+          <w:b/>
+          <w:lang w:val="bg-BG"/>
+        </w:rPr>
+        <w:t xml:space="preserve"> модули</w:t>
+      </w:r>
+      <w:r>
+        <w:rPr>
+          <w:b/>
+          <w:lang w:val="bg-BG"/>
+        </w:rPr>
+        <w:t xml:space="preserve"> за реализация на прототип на система за кодогенерация на програми за обработка на списъчни данни</w:t>
+      </w:r>
+      <w:r>
+        <w:rPr>
+          <w:b/>
+          <w:lang w:val="bg-BG"/>
         </w:rPr>
         <w:t>:</w:t>
       </w:r>
-      <w:r>
+    </w:p>
+    <w:p>
+      <w:pPr>
+        <w:rPr>
+          <w:lang w:val="bg-BG"/>
+        </w:rPr>
+      </w:pPr>
+      <w:r>
+        <w:rPr>
+          <w:b/>
+          <w:lang w:val="bg-BG"/>
+        </w:rPr>
+        <w:t>Г</w:t>
+      </w:r>
+      <w:r>
+        <w:rPr>
+          <w:b/>
+          <w:lang w:val="bg-BG"/>
+        </w:rPr>
+        <w:t>енератор</w:t>
+      </w:r>
+      <w:r>
+        <w:rPr>
+          <w:b/>
+          <w:lang w:val="bg-BG"/>
+        </w:rPr>
+        <w:t xml:space="preserve"> на инстанции</w:t>
+      </w:r>
+      <w:r>
+        <w:rPr>
+          <w:lang w:val="bg-BG"/>
+        </w:rPr>
+        <w:t xml:space="preserve"> – генератор </w:t>
+      </w:r>
+      <w:r>
+        <w:rPr>
+          <w:lang w:val="bg-BG"/>
+        </w:rPr>
+        <w:t>н</w:t>
+      </w:r>
+      <w:r>
+        <w:rPr>
+          <w:lang w:val="bg-BG"/>
+        </w:rPr>
+        <w:t>а</w:t>
+      </w:r>
+      <w:r>
+        <w:rPr>
+          <w:lang w:val="bg-BG"/>
+        </w:rPr>
         <w:t xml:space="preserve"> </w:t>
       </w:r>
       <w:r>
         <w:rPr>
           <w:lang w:val="bg-BG"/>
         </w:rPr>
-        <w:t xml:space="preserve">За сега в </w:t>
-      </w:r>
-      <w:r>
-        <w:t>XML</w:t>
-      </w:r>
-      <w:r>
-        <w:rPr>
-          <w:lang w:val="bg-BG"/>
-        </w:rPr>
-        <w:t xml:space="preserve"> или директно в код.</w:t>
-      </w:r>
-    </w:p>
-    <w:p>
-      <w:pPr>
+        <w:t xml:space="preserve">инстанция на </w:t>
+      </w:r>
+      <w:r>
+        <w:rPr>
+          <w:lang w:val="bg-BG"/>
+        </w:rPr>
+        <w:t>списъка</w:t>
+      </w:r>
+      <w:r>
+        <w:rPr>
+          <w:lang w:val="bg-BG"/>
+        </w:rPr>
+        <w:t xml:space="preserve"> – входен параметър ще му бъде файла с описанието на списъка</w:t>
+      </w:r>
+      <w:r>
+        <w:rPr>
+          <w:lang w:val="bg-BG"/>
+        </w:rPr>
+        <w:t xml:space="preserve"> – Блок който чете схемата на данните и на изхода си подава празен списък (инстанция), който може да се използва за база за попълване от парсер или друг вид входен модул. </w:t>
+      </w:r>
+    </w:p>
+    <w:p>
+      <w:pPr>
+        <w:rPr>
+          <w:lang w:val="bg-BG"/>
+        </w:rPr>
+      </w:pPr>
+      <w:r>
         <w:rPr>
           <w:b/>
           <w:lang w:val="bg-BG"/>
         </w:rPr>
+        <w:t>Парсер</w:t>
+      </w:r>
+      <w:r>
+        <w:rPr>
+          <w:lang w:val="bg-BG"/>
+        </w:rPr>
+        <w:t xml:space="preserve"> – за сега от текстови файлове, в последствие може да се разшири и към бази данни, с подходящо описание. Парсера трябва да получава схемата на парсваните данни. Може да обработва за сега XML, </w:t>
+      </w:r>
+      <w:proofErr w:type="spellStart"/>
+      <w:r>
+        <w:rPr>
+          <w:lang w:val="bg-BG"/>
+        </w:rPr>
+        <w:t>csv</w:t>
+      </w:r>
+      <w:proofErr w:type="spellEnd"/>
+      <w:r>
+        <w:rPr>
+          <w:lang w:val="bg-BG"/>
+        </w:rPr>
+        <w:t xml:space="preserve">, </w:t>
+      </w:r>
+      <w:proofErr w:type="spellStart"/>
+      <w:r>
+        <w:rPr>
+          <w:lang w:val="bg-BG"/>
+        </w:rPr>
+        <w:t>json</w:t>
+      </w:r>
+      <w:proofErr w:type="spellEnd"/>
+      <w:r>
+        <w:rPr>
+          <w:lang w:val="bg-BG"/>
+        </w:rPr>
+        <w:t xml:space="preserve">. Като вход парсера трябва да получава инстанция на списъка който да се попълва (парсва) заедно с метаданните на </w:t>
+      </w:r>
+      <w:r>
+        <w:rPr>
+          <w:lang w:val="bg-BG"/>
+        </w:rPr>
+        <w:t>списъка</w:t>
+      </w:r>
+      <w:r>
+        <w:rPr>
+          <w:lang w:val="bg-BG"/>
+        </w:rPr>
+        <w:t xml:space="preserve">. На базата на тези метаданни ще се извършва самото </w:t>
+      </w:r>
+      <w:proofErr w:type="spellStart"/>
+      <w:r>
+        <w:rPr>
+          <w:lang w:val="bg-BG"/>
+        </w:rPr>
+        <w:t>парсване</w:t>
+      </w:r>
+      <w:proofErr w:type="spellEnd"/>
+      <w:r>
+        <w:rPr>
+          <w:lang w:val="bg-BG"/>
+        </w:rPr>
+        <w:t>.</w:t>
+      </w:r>
+    </w:p>
+    <w:p>
+      <w:pPr>
+        <w:rPr>
+          <w:lang w:val="bg-BG"/>
+        </w:rPr>
       </w:pPr>
       <w:r>
         <w:rPr>
           <w:b/>
           <w:lang w:val="bg-BG"/>
         </w:rPr>
-        <w:t>Описания на</w:t>
-      </w:r>
+        <w:t>Филтър</w:t>
+      </w:r>
+      <w:r>
+        <w:rPr>
+          <w:lang w:val="bg-BG"/>
+        </w:rPr>
+        <w:t xml:space="preserve"> – по избрано поле или комбинация от полета. Отново на база на мета-данните ще се извършва генериране на код за извършване на филтрацията. Ще създава нови обекти.</w:t>
+      </w:r>
+    </w:p>
+    <w:p>
+      <w:pPr>
+        <w:rPr>
+          <w:lang w:val="bg-BG"/>
+        </w:rPr>
+      </w:pPr>
+      <w:proofErr w:type="spellStart"/>
       <w:r>
         <w:rPr>
           <w:b/>
           <w:lang w:val="bg-BG"/>
         </w:rPr>
-        <w:t xml:space="preserve"> минималнният набор от функционални</w:t>
-      </w:r>
+        <w:t>Групер</w:t>
+      </w:r>
+      <w:proofErr w:type="spellEnd"/>
+      <w:r>
+        <w:rPr>
+          <w:lang w:val="bg-BG"/>
+        </w:rPr>
+        <w:t xml:space="preserve"> – Ще създава групи от списъци (също </w:t>
+      </w:r>
+      <w:r>
+        <w:rPr>
+          <w:lang w:val="bg-BG"/>
+        </w:rPr>
+        <w:t>списъци</w:t>
+      </w:r>
+      <w:r>
+        <w:rPr>
+          <w:lang w:val="bg-BG"/>
+        </w:rPr>
+        <w:t xml:space="preserve"> сами по себе си), като ще групира по </w:t>
+      </w:r>
+      <w:r>
+        <w:rPr>
+          <w:lang w:val="bg-BG"/>
+        </w:rPr>
+        <w:t>произволни</w:t>
+      </w:r>
+      <w:r>
+        <w:rPr>
+          <w:lang w:val="bg-BG"/>
+        </w:rPr>
+        <w:t xml:space="preserve"> критерии, т.е. по всичко което може да се групира.</w:t>
+      </w:r>
+      <w:r>
+        <w:rPr>
+          <w:lang w:val="bg-BG"/>
+        </w:rPr>
+        <w:t xml:space="preserve"> Ще създава реално нови обекти, т.е. нови списъци. Това да се обмисли дали е за първи етап – май не е.</w:t>
+      </w:r>
+    </w:p>
+    <w:p>
+      <w:pPr>
+        <w:rPr>
+          <w:lang w:val="bg-BG"/>
+        </w:rPr>
+      </w:pPr>
       <w:r>
         <w:rPr>
           <w:b/>
           <w:lang w:val="bg-BG"/>
         </w:rPr>
-        <w:t xml:space="preserve"> модули</w:t>
-      </w:r>
+        <w:t>Сорт</w:t>
+      </w:r>
+      <w:r>
+        <w:rPr>
+          <w:lang w:val="bg-BG"/>
+        </w:rPr>
+        <w:t xml:space="preserve"> – по </w:t>
+      </w:r>
+      <w:proofErr w:type="spellStart"/>
+      <w:r>
+        <w:rPr>
+          <w:lang w:val="bg-BG"/>
+        </w:rPr>
+        <w:t>по</w:t>
+      </w:r>
+      <w:proofErr w:type="spellEnd"/>
+      <w:r>
+        <w:rPr>
+          <w:lang w:val="bg-BG"/>
+        </w:rPr>
+        <w:t xml:space="preserve"> избрано поле или поредица от полета. Отново на база на мета-данните ще се извършва генериране на код за извършване на сортирането. След сортиране ще се получава същият списък подреден.</w:t>
+      </w:r>
+      <w:r>
+        <w:rPr>
+          <w:lang w:val="bg-BG"/>
+        </w:rPr>
+        <w:t xml:space="preserve"> </w:t>
+      </w:r>
+    </w:p>
+    <w:p>
+      <w:pPr>
+        <w:rPr>
+          <w:lang w:val="bg-BG"/>
+        </w:rPr>
+      </w:pPr>
       <w:r>
         <w:rPr>
           <w:b/>
           <w:lang w:val="bg-BG"/>
         </w:rPr>
-        <w:t xml:space="preserve"> за реализация на прототип на система за кодогенерация на програми за обработка на списъчни данни</w:t>
-      </w:r>
+        <w:t xml:space="preserve">Брояч – </w:t>
+      </w:r>
+      <w:r>
+        <w:rPr>
+          <w:lang w:val="bg-BG"/>
+        </w:rPr>
+        <w:t>брояч на елементите в списъка (всички или отговарящи на определени условия).</w:t>
+      </w:r>
+    </w:p>
+    <w:p>
+      <w:pPr>
+        <w:rPr>
+          <w:lang w:val="bg-BG"/>
+        </w:rPr>
+      </w:pPr>
+      <w:proofErr w:type="spellStart"/>
       <w:r>
         <w:rPr>
           <w:b/>
           <w:lang w:val="bg-BG"/>
         </w:rPr>
-        <w:t>:</w:t>
-      </w:r>
-    </w:p>
-    <w:p>
-      <w:pPr>
-        <w:rPr>
-          <w:lang w:val="bg-BG"/>
-        </w:rPr>
-      </w:pPr>
+        <w:t>ФорИч</w:t>
+      </w:r>
+      <w:proofErr w:type="spellEnd"/>
+      <w:r>
+        <w:rPr>
+          <w:lang w:val="bg-BG"/>
+        </w:rPr>
+        <w:t xml:space="preserve"> – Някаква предварително заложена обработка.</w:t>
+      </w:r>
+    </w:p>
+    <w:p>
+      <w:pPr>
+        <w:rPr>
+          <w:lang w:val="bg-BG"/>
+        </w:rPr>
+      </w:pPr>
+      <w:proofErr w:type="spellStart"/>
       <w:r>
         <w:rPr>
           <w:b/>
           <w:lang w:val="bg-BG"/>
         </w:rPr>
-        <w:t>Г</w:t>
-      </w:r>
+        <w:t>Find</w:t>
+      </w:r>
+      <w:proofErr w:type="spellEnd"/>
+      <w:r>
+        <w:rPr>
+          <w:lang w:val="bg-BG"/>
+        </w:rPr>
+        <w:t xml:space="preserve"> – търсене. Изходи </w:t>
+      </w:r>
+      <w:proofErr w:type="spellStart"/>
+      <w:r>
+        <w:rPr>
+          <w:lang w:val="bg-BG"/>
+        </w:rPr>
+        <w:t>буул</w:t>
+      </w:r>
+      <w:proofErr w:type="spellEnd"/>
+      <w:r>
+        <w:rPr>
+          <w:lang w:val="bg-BG"/>
+        </w:rPr>
+        <w:t xml:space="preserve"> и обект.</w:t>
+      </w:r>
+    </w:p>
+    <w:p>
+      <w:pPr>
+        <w:rPr>
+          <w:lang w:val="bg-BG"/>
+        </w:rPr>
+      </w:pPr>
       <w:r>
         <w:rPr>
           <w:b/>
           <w:lang w:val="bg-BG"/>
         </w:rPr>
-        <w:t>енератор</w:t>
-      </w:r>
-      <w:r>
+        <w:t>Изход</w:t>
+      </w:r>
+      <w:r>
+        <w:rPr>
+          <w:lang w:val="bg-BG"/>
+        </w:rPr>
+        <w:t xml:space="preserve"> – генератор на изходен файл </w:t>
+      </w:r>
+      <w:r>
+        <w:rPr>
+          <w:lang w:val="bg-BG"/>
+        </w:rPr>
+        <w:t xml:space="preserve">– </w:t>
+      </w:r>
+      <w:proofErr w:type="spellStart"/>
+      <w:r>
+        <w:rPr>
+          <w:lang w:val="bg-BG"/>
+        </w:rPr>
+        <w:t>csv</w:t>
+      </w:r>
+      <w:proofErr w:type="spellEnd"/>
+      <w:r>
+        <w:rPr>
+          <w:lang w:val="bg-BG"/>
+        </w:rPr>
+        <w:t xml:space="preserve">, XML, </w:t>
+      </w:r>
+      <w:proofErr w:type="spellStart"/>
+      <w:r>
+        <w:rPr>
+          <w:lang w:val="bg-BG"/>
+        </w:rPr>
+        <w:t>json</w:t>
+      </w:r>
+      <w:proofErr w:type="spellEnd"/>
+      <w:r>
+        <w:rPr>
+          <w:lang w:val="bg-BG"/>
+        </w:rPr>
+        <w:t>, генератор на заявки към бази данни</w:t>
+      </w:r>
+      <w:r>
+        <w:rPr>
+          <w:lang w:val="bg-BG"/>
+        </w:rPr>
+        <w:t>.</w:t>
+      </w:r>
+    </w:p>
+    <w:p>
+      <w:pPr>
         <w:rPr>
           <w:b/>
           <w:lang w:val="bg-BG"/>
         </w:rPr>
-        <w:t xml:space="preserve"> на инстанции</w:t>
-      </w:r>
-      <w:r>
-        <w:rPr>
-          <w:lang w:val="bg-BG"/>
-        </w:rPr>
-        <w:t xml:space="preserve"> – генератор </w:t>
-      </w:r>
-      <w:r>
-        <w:rPr>
-          <w:lang w:val="bg-BG"/>
-        </w:rPr>
-        <w:t>н</w:t>
-      </w:r>
-      <w:r>
-        <w:rPr>
-          <w:lang w:val="bg-BG"/>
-        </w:rPr>
-        <w:t>а</w:t>
-      </w:r>
-      <w:r>
-        <w:rPr>
-          <w:lang w:val="bg-BG"/>
-        </w:rPr>
-        <w:t xml:space="preserve"> </w:t>
-      </w:r>
-      <w:r>
-        <w:rPr>
-          <w:lang w:val="bg-BG"/>
-        </w:rPr>
-        <w:t xml:space="preserve">инстанция на </w:t>
-      </w:r>
-      <w:r>
-        <w:rPr>
-          <w:lang w:val="bg-BG"/>
-        </w:rPr>
-        <w:t>списъка</w:t>
-      </w:r>
-      <w:r>
-        <w:rPr>
-          <w:lang w:val="bg-BG"/>
-        </w:rPr>
-        <w:t xml:space="preserve"> – входен параметър ще му бъде файла с описанието на списъка</w:t>
-      </w:r>
-      <w:r>
-        <w:rPr>
-          <w:lang w:val="bg-BG"/>
-        </w:rPr>
-        <w:t xml:space="preserve"> – Блок който чете схемата на данните и на изхода си подава празен списък (инстанция), който може да се използва за база за попълване от парсер или друг вид входен модул. </w:t>
-      </w:r>
-    </w:p>
-    <w:p>
-      <w:pPr>
-        <w:rPr>
-          <w:lang w:val="bg-BG"/>
-        </w:rPr>
       </w:pPr>
       <w:r>
         <w:rPr>
           <w:b/>
           <w:lang w:val="bg-BG"/>
         </w:rPr>
-        <w:t>Парсер</w:t>
-      </w:r>
-      <w:r>
-        <w:rPr>
-          <w:lang w:val="bg-BG"/>
-        </w:rPr>
-        <w:t xml:space="preserve"> – за сега от текстови файлове, в последствие може да се разшири и към бази данни, с подходящо описание. Парсера трябва да получава схемата на парсваните данни. Може да обработва за сега </w:t>
-      </w:r>
-      <w:r>
-        <w:t xml:space="preserve">XML, csv, </w:t>
-      </w:r>
-      <w:proofErr w:type="spellStart"/>
-      <w:r>
-        <w:t>json</w:t>
-      </w:r>
-      <w:proofErr w:type="spellEnd"/>
-      <w:r>
-        <w:rPr>
-          <w:lang w:val="bg-BG"/>
-        </w:rPr>
-        <w:t>. Като вход парсера трябва да получава инстанция на списъка който да се попълва (парсва) заедно с метаданните на спискъка. На базата на тези метаданни ще се извършва самото парсване.</w:t>
-      </w:r>
-    </w:p>
-    <w:p>
-      <w:pPr>
-        <w:rPr>
-          <w:lang w:val="bg-BG"/>
-        </w:rPr>
-      </w:pPr>
-      <w:r>
-        <w:rPr>
-          <w:b/>
-          <w:lang w:val="bg-BG"/>
-        </w:rPr>
-        <w:t>Филтър</w:t>
-      </w:r>
-      <w:r>
-        <w:rPr>
-          <w:lang w:val="bg-BG"/>
-        </w:rPr>
-        <w:t xml:space="preserve"> – по избрано поле или комбинация от полета. Отново на база на мета-данните ще се извършва генериране на код за извършване на филтрацията. Ще създава нови обекти.</w:t>
-      </w:r>
-    </w:p>
-    <w:p>
-      <w:pPr>
-        <w:rPr>
-          <w:lang w:val="bg-BG"/>
-        </w:rPr>
-      </w:pPr>
-      <w:r>
-        <w:rPr>
-          <w:b/>
-          <w:lang w:val="bg-BG"/>
-        </w:rPr>
-        <w:t>Групер</w:t>
-      </w:r>
-      <w:r>
-        <w:rPr>
-          <w:lang w:val="bg-BG"/>
-        </w:rPr>
-        <w:t xml:space="preserve"> – Ще създава групи от списъци (също списъщи сами по себе си), като ще групира по поризволни критерии, т.е. по всичко което може да се групира.</w:t>
-      </w:r>
-      <w:r>
-        <w:rPr>
-          <w:lang w:val="bg-BG"/>
-        </w:rPr>
-        <w:t xml:space="preserve"> Ще създава реално нови обекти, т.е. нови списъци. Това да се обмисли дали е за първи етап – май не е.</w:t>
-      </w:r>
-    </w:p>
-    <w:p>
-      <w:pPr>
-        <w:rPr>
-          <w:lang w:val="bg-BG"/>
-        </w:rPr>
-      </w:pPr>
-      <w:r>
-        <w:rPr>
-          <w:b/>
-          <w:lang w:val="bg-BG"/>
-        </w:rPr>
-        <w:t>Сорт</w:t>
-      </w:r>
-      <w:r>
-        <w:rPr>
-          <w:lang w:val="bg-BG"/>
-        </w:rPr>
-        <w:t xml:space="preserve"> – по по избрано поле или поредица от полета. Отново на база на мета-данните ще се извършва генериране на код за извършване на сортирането. След сортиране ще се получава същият списък подреден.</w:t>
-      </w:r>
-      <w:r>
-        <w:rPr>
-          <w:lang w:val="bg-BG"/>
-        </w:rPr>
-        <w:t xml:space="preserve"> </w:t>
-      </w:r>
-    </w:p>
-    <w:p>
-      <w:pPr>
-        <w:rPr>
-          <w:lang w:val="bg-BG"/>
-        </w:rPr>
-      </w:pPr>
-      <w:r>
-        <w:rPr>
-          <w:b/>
-          <w:lang w:val="bg-BG"/>
-        </w:rPr>
-        <w:t>Брояч</w:t>
-      </w:r>
-      <w:r>
-        <w:rPr>
-          <w:b/>
-          <w:lang w:val="bg-BG"/>
-        </w:rPr>
-        <w:t xml:space="preserve"> – </w:t>
-      </w:r>
-      <w:r>
-        <w:rPr>
-          <w:lang w:val="bg-BG"/>
-        </w:rPr>
-        <w:t>брояч на елементите в списъка (всички или отговарящи на определени условия).</w:t>
-      </w:r>
-    </w:p>
-    <w:p>
-      <w:pPr>
-        <w:rPr>
-          <w:lang w:val="bg-BG"/>
-        </w:rPr>
-      </w:pPr>
-      <w:r>
-        <w:rPr>
-          <w:b/>
-          <w:lang w:val="bg-BG"/>
-        </w:rPr>
-        <w:t>ФорИч</w:t>
-      </w:r>
-      <w:r>
-        <w:rPr>
-          <w:lang w:val="bg-BG"/>
-        </w:rPr>
-        <w:t xml:space="preserve"> – Някаква предварително заложена обработка.</w:t>
-      </w:r>
-    </w:p>
-    <w:p>
-      <w:pPr>
-        <w:rPr>
-          <w:lang w:val="bg-BG"/>
-        </w:rPr>
-      </w:pPr>
-      <w:r>
-        <w:rPr>
-          <w:b/>
-        </w:rPr>
-        <w:t>Find</w:t>
-      </w:r>
-      <w:r>
-        <w:t xml:space="preserve"> – </w:t>
-      </w:r>
-      <w:r>
-        <w:rPr>
-          <w:lang w:val="bg-BG"/>
-        </w:rPr>
-        <w:t>търсене. Изходи буул и обект.</w:t>
-      </w:r>
-    </w:p>
-    <w:p>
-      <w:r>
-        <w:rPr>
-          <w:b/>
-          <w:lang w:val="bg-BG"/>
-        </w:rPr>
-        <w:t>Изход</w:t>
-      </w:r>
-      <w:r>
-        <w:rPr>
-          <w:lang w:val="bg-BG"/>
-        </w:rPr>
-        <w:t xml:space="preserve"> – генератор на изходен файл </w:t>
-      </w:r>
-      <w:r>
-        <w:rPr>
-          <w:lang w:val="bg-BG"/>
-        </w:rPr>
-        <w:t xml:space="preserve">– </w:t>
-      </w:r>
-      <w:r>
-        <w:t xml:space="preserve">csv, XML, </w:t>
-      </w:r>
-      <w:proofErr w:type="spellStart"/>
-      <w:r>
-        <w:t>json</w:t>
-      </w:r>
-      <w:proofErr w:type="spellEnd"/>
-      <w:r>
-        <w:rPr>
-          <w:lang w:val="bg-BG"/>
-        </w:rPr>
-        <w:t>, генератор на заявки към бази данни</w:t>
-      </w:r>
-      <w:r>
-        <w:t>.</w:t>
-      </w:r>
-    </w:p>
-    <w:p>
-      <w:pPr>
-        <w:rPr>
-          <w:b/>
-          <w:lang w:val="bg-BG"/>
-        </w:rPr>
-      </w:pPr>
-      <w:r>
-        <w:rPr>
-          <w:b/>
-          <w:lang w:val="bg-BG"/>
-        </w:rPr>
         <w:t>Използване на вложени графи</w:t>
       </w:r>
     </w:p>
@@ -1528,13 +1916,7 @@
           <w:lang w:val="bg-BG"/>
         </w:rPr>
         <w:lastRenderedPageBreak/>
-        <w:t xml:space="preserve">Тъй </w:t>
-      </w:r>
-      <w:r>
-        <w:rPr>
-          <w:lang w:val="bg-BG"/>
-        </w:rPr>
-        <w:t>като всеки един граф ще представлява пълно описание на клас реализиращ определено поведение, е напълно възможно да се реализира клас който да бъде използван като функционален модул и добавен в библиотеката на функционалните модули. Такъв тип клас ще се нарича функционален блок. Когато един граф се превръща във функционален блок е необходимо да се добави нов конструктор на класа, който да описва какви са входните данни, които този кла</w:t>
+        <w:t>Тъй като всеки един граф ще представлява пълно описание на клас реализиращ определено поведение, е напълно възможно да се реализира клас който да бъде използван като функционален модул и добавен в библиотеката на функционалните модули. Такъв тип клас ще се нарича функционален блок. Когато един граф се превръща във функционален блок е необходимо да се добави нов конструктор на класа, който да описва какви са входните данни, които този кла</w:t>
       </w:r>
       <w:r>
         <w:rPr>
@@ -1610,7 +1992,19 @@
         <w:rPr>
           <w:lang w:val="bg-BG"/>
         </w:rPr>
-        <w:t>ла. Ако е изрично отбелязано че е необходимо да се копира модула с цел непроменяне на оригиналния вход се извършва автоматична генерация на код за копиране на обект от съответния тип.</w:t>
+        <w:t xml:space="preserve">ла. Ако е изрично отбелязано че е необходимо да се копира модула с цел </w:t>
+      </w:r>
+      <w:r>
+        <w:rPr>
+          <w:lang w:val="bg-BG"/>
+        </w:rPr>
+        <w:t>непроменена</w:t>
+      </w:r>
+      <w:r>
+        <w:rPr>
+          <w:lang w:val="bg-BG"/>
+        </w:rPr>
+        <w:t xml:space="preserve"> на оригиналния вход се извършва автоматична генерация на код за копиране на обект от съответния тип.</w:t>
       </w:r>
     </w:p>
     <w:p>
@@ -1648,14 +2042,19 @@
         </w:rPr>
         <w:t xml:space="preserve">Изходи – предават се през името с допълнителен параметър </w:t>
       </w:r>
-      <w:r>
-        <w:t xml:space="preserve">out. </w:t>
-      </w:r>
-      <w:r>
-        <w:rPr>
-          <w:lang w:val="bg-BG"/>
-        </w:rPr>
-        <w:t>По време на изпълнение на модула всеки един изход трябва да бъде инициализиран.</w:t>
+      <w:proofErr w:type="spellStart"/>
+      <w:r>
+        <w:rPr>
+          <w:lang w:val="bg-BG"/>
+        </w:rPr>
+        <w:t>out</w:t>
+      </w:r>
+      <w:proofErr w:type="spellEnd"/>
+      <w:r>
+        <w:rPr>
+          <w:lang w:val="bg-BG"/>
+        </w:rPr>
+        <w:t>. По време на изпълнение на модула всеки един изход трябва да бъде инициализиран.</w:t>
       </w:r>
     </w:p>
     <w:p>
@@ -1673,7 +2072,33 @@
         <w:rPr>
           <w:lang w:val="bg-BG"/>
         </w:rPr>
-        <w:t>Грешки – всеки един функционален модул ще връща стандартизиран тип съобщение, което ще бъде празно в случай че модула е изпълнен безпроблемно и ще има съдържание носещо информативно описание на грешката, както и изключението което я е породило, ако има такова. Тък като по време на кодогенерация всеки един модул ще връща резултат от изпулнението си, ако по време на рабата на системата бъде засечена грешка ще се активира подсистемата за обработка на грешки.</w:t>
+        <w:t xml:space="preserve">Грешки – всеки един функционален модул ще връща стандартизиран тип съобщение, което ще бъде празно в случай че модула е изпълнен безпроблемно и ще има съдържание носещо информативно описание на грешката, както и изключението което я е породило, ако има такова. </w:t>
+      </w:r>
+      <w:proofErr w:type="spellStart"/>
+      <w:r>
+        <w:rPr>
+          <w:lang w:val="bg-BG"/>
+        </w:rPr>
+        <w:t>Тък</w:t>
+      </w:r>
+      <w:proofErr w:type="spellEnd"/>
+      <w:r>
+        <w:rPr>
+          <w:lang w:val="bg-BG"/>
+        </w:rPr>
+        <w:t xml:space="preserve"> като по време на кодогенерация всеки един модул ще връща резултат от </w:t>
+      </w:r>
+      <w:r>
+        <w:rPr>
+          <w:lang w:val="bg-BG"/>
+        </w:rPr>
+        <w:t>изпълнението</w:t>
+      </w:r>
+      <w:r>
+        <w:rPr>
+          <w:lang w:val="bg-BG"/>
+        </w:rPr>
+        <w:t xml:space="preserve"> си, ако по време на рабата на системата бъде засечена грешка ще се активира подсистемата за обработка на грешки.</w:t>
       </w:r>
     </w:p>
     <w:p>
@@ -1846,78 +2271,49 @@
           <w:b/>
           <w:lang w:val="bg-BG"/>
         </w:rPr>
-        <w:t>Р</w:t>
-      </w:r>
-      <w:r>
-        <w:rPr>
-          <w:b/>
-          <w:lang w:val="bg-BG"/>
-        </w:rPr>
-        <w:t>е</w:t>
-      </w:r>
-      <w:r>
-        <w:rPr>
-          <w:b/>
-          <w:lang w:val="bg-BG"/>
-        </w:rPr>
-        <w:t>ализация на програмен генератор</w:t>
-      </w:r>
-    </w:p>
-    <w:p>
-      <w:pPr>
-        <w:rPr>
-          <w:lang w:val="bg-BG"/>
-        </w:rPr>
-      </w:pPr>
-      <w:r>
-        <w:rPr>
-          <w:lang w:val="bg-BG"/>
-        </w:rPr>
-        <w:t>За</w:t>
-      </w:r>
-      <w:r>
-        <w:rPr>
-          <w:lang w:val="bg-BG"/>
-        </w:rPr>
-        <w:t xml:space="preserve"> реализация на описаният програмен генератор се използва контролата </w:t>
+        <w:t>Реализация на програмен генератор</w:t>
+      </w:r>
+    </w:p>
+    <w:p>
+      <w:pPr>
+        <w:rPr>
+          <w:lang w:val="bg-BG"/>
+        </w:rPr>
+      </w:pPr>
+      <w:r>
+        <w:rPr>
+          <w:lang w:val="bg-BG"/>
+        </w:rPr>
+        <w:t xml:space="preserve">За реализация на описаният програмен генератор се използва контролата Telerik </w:t>
       </w:r>
       <w:proofErr w:type="spellStart"/>
       <w:r>
-        <w:t>Telerik</w:t>
+        <w:rPr>
+          <w:lang w:val="bg-BG"/>
+        </w:rPr>
+        <w:t>Diagrams</w:t>
       </w:r>
       <w:proofErr w:type="spellEnd"/>
       <w:r>
-        <w:t xml:space="preserve"> Diagrams</w:t>
-      </w:r>
-      <w:r>
-        <w:rPr>
-          <w:lang w:val="bg-BG"/>
-        </w:rPr>
-        <w:t xml:space="preserve">, а като помощен пакет за реализация на спомагателните потребителски интерфейси е използвана и останалата част от </w:t>
-      </w:r>
-      <w:r>
-        <w:t xml:space="preserve">WPF </w:t>
-      </w:r>
-      <w:r>
-        <w:rPr>
-          <w:lang w:val="bg-BG"/>
-        </w:rPr>
-        <w:t xml:space="preserve">пакета от контроли на </w:t>
+        <w:rPr>
+          <w:lang w:val="bg-BG"/>
+        </w:rPr>
+        <w:t>, а като помощен пакет за реализация на спомагателните потребителски интерфейси е използвана и останалата част от WPF пакета от контроли на Telerik</w:t>
+      </w:r>
+      <w:r>
+        <w:rPr>
+          <w:lang w:val="bg-BG"/>
+        </w:rPr>
+        <w:t xml:space="preserve"> (</w:t>
       </w:r>
       <w:proofErr w:type="spellStart"/>
       <w:r>
-        <w:t>Telerik</w:t>
+        <w:rPr>
+          <w:lang w:val="bg-BG"/>
+        </w:rPr>
+        <w:t>Progress</w:t>
       </w:r>
       <w:proofErr w:type="spellEnd"/>
-      <w:r>
-        <w:rPr>
-          <w:lang w:val="bg-BG"/>
-        </w:rPr>
-        <w:t xml:space="preserve"> (</w:t>
-      </w:r>
-      <w:r>
-        <w:t>Progress</w:t>
-      </w:r>
       <w:r>
         <w:rPr>
           <w:lang w:val="bg-BG"/>
@@ -1959,19 +2355,7 @@
         <w:rPr>
           <w:lang w:val="bg-BG"/>
         </w:rPr>
-        <w:t>Д</w:t>
-      </w:r>
-      <w:r>
-        <w:rPr>
-          <w:lang w:val="bg-BG"/>
-        </w:rPr>
-        <w:t>обрата и изчерпателна документация</w:t>
-      </w:r>
-      <w:r>
-        <w:rPr>
-          <w:lang w:val="bg-BG"/>
-        </w:rPr>
-        <w:t>;</w:t>
+        <w:t>Добрата и изчерпателна документация;</w:t>
       </w:r>
     </w:p>
     <w:p>
@@ -1989,19 +2373,7 @@
         <w:rPr>
           <w:lang w:val="bg-BG"/>
         </w:rPr>
-        <w:t>П</w:t>
-      </w:r>
-      <w:r>
-        <w:rPr>
-          <w:lang w:val="bg-BG"/>
-        </w:rPr>
-        <w:t>рактически неограничените възможности за реализиране на промени в поведението на елем</w:t>
-      </w:r>
-      <w:r>
-        <w:rPr>
-          <w:lang w:val="bg-BG"/>
-        </w:rPr>
-        <w:t>ентите на използваната диаграма;</w:t>
+        <w:t>Практически неограничените възможности за реализиране на промени в поведението на елементите на използваната диаграма;</w:t>
       </w:r>
     </w:p>
     <w:p>
@@ -2019,19 +2391,7 @@
         <w:rPr>
           <w:lang w:val="bg-BG"/>
         </w:rPr>
-        <w:t>В</w:t>
-      </w:r>
-      <w:r>
-        <w:rPr>
-          <w:lang w:val="bg-BG"/>
-        </w:rPr>
-        <w:t>ъзможността за създаване на библиотеки от графични елементи които могат да запазват вътрешно своите спомагателни атрибути необходими за работата на генератора</w:t>
-      </w:r>
-      <w:r>
-        <w:rPr>
-          <w:lang w:val="bg-BG"/>
-        </w:rPr>
-        <w:t>;</w:t>
+        <w:t>Възможността за създаване на библиотеки от графични елементи които могат да запазват вътрешно своите спомагателни атрибути необходими за работата на генератора;</w:t>
       </w:r>
     </w:p>
     <w:p>
@@ -2049,16 +2409,7 @@
         <w:rPr>
           <w:lang w:val="bg-BG"/>
         </w:rPr>
-        <w:t xml:space="preserve">Възможността за запазване на диаграми в отвореният </w:t>
-      </w:r>
-      <w:r>
-        <w:t xml:space="preserve">XML </w:t>
-      </w:r>
-      <w:r>
-        <w:rPr>
-          <w:lang w:val="bg-BG"/>
-        </w:rPr>
-        <w:t>формат, както и последващото им зареждане;</w:t>
+        <w:t>Възможността за запазване на диаграми в отвореният XML формат, както и последващото им зареждане;</w:t>
       </w:r>
     </w:p>
     <w:p>
@@ -2080,13 +2431,33 @@
       </w:r>
     </w:p>
     <w:p>
-      <w:r>
-        <w:rPr>
-          <w:lang w:val="bg-BG"/>
-        </w:rPr>
-        <w:t>За реализация на финкционалните модули се използват следните спомагателни контроли</w:t>
-      </w:r>
-      <w:r>
+      <w:pPr>
+        <w:rPr>
+          <w:lang w:val="bg-BG"/>
+        </w:rPr>
+      </w:pPr>
+      <w:r>
+        <w:rPr>
+          <w:lang w:val="bg-BG"/>
+        </w:rPr>
+        <w:t xml:space="preserve">За реализация на </w:t>
+      </w:r>
+      <w:r>
+        <w:rPr>
+          <w:lang w:val="bg-BG"/>
+        </w:rPr>
+        <w:t>функционалните</w:t>
+      </w:r>
+      <w:r>
+        <w:rPr>
+          <w:lang w:val="bg-BG"/>
+        </w:rPr>
+        <w:t xml:space="preserve"> модули се използват следните спомагателни контроли</w:t>
+      </w:r>
+      <w:r>
+        <w:rPr>
+          <w:lang w:val="bg-BG"/>
+        </w:rPr>
         <w:t>:</w:t>
       </w:r>
     </w:p>
@@ -2097,18 +2468,23 @@
           <w:ilvl w:val="0"/>
           <w:numId w:val="10"/>
         </w:numPr>
-      </w:pPr>
-      <w:r>
+        <w:rPr>
+          <w:lang w:val="bg-BG"/>
+        </w:rPr>
+      </w:pPr>
+      <w:proofErr w:type="spellStart"/>
+      <w:r>
+        <w:rPr>
+          <w:lang w:val="bg-BG"/>
+        </w:rPr>
         <w:t>Shape</w:t>
       </w:r>
-      <w:r>
-        <w:rPr>
-          <w:lang w:val="bg-BG"/>
-        </w:rPr>
-        <w:t xml:space="preserve"> – графичен елемент с който се визуализира функционален модул. Размера и формата на графичния елемент могат да бъдат динамично управлявани. Всеки графичен елемент подлежи на автоматично оразмеряване така че да бъдат визуализирани кратки описания на всички негови входно-изходни конектори.</w:t>
-      </w:r>
-      <w:r>
-        <w:t xml:space="preserve"> </w:t>
+      <w:proofErr w:type="spellEnd"/>
+      <w:r>
+        <w:rPr>
+          <w:lang w:val="bg-BG"/>
+        </w:rPr>
+        <w:t xml:space="preserve"> – графичен елемент с който се визуализира функционален модул. Размера и формата на графичния елемент могат да бъдат динамично управлявани. Всеки графичен елемент подлежи на автоматично оразмеряване така че да бъдат визуализирани кратки описания на всички негови входно-изходни конектори. </w:t>
       </w:r>
     </w:p>
     <w:p>
@@ -2118,25 +2494,32 @@
           <w:ilvl w:val="0"/>
           <w:numId w:val="10"/>
         </w:numPr>
-      </w:pPr>
-      <w:r>
+        <w:rPr>
+          <w:lang w:val="bg-BG"/>
+        </w:rPr>
+      </w:pPr>
+      <w:proofErr w:type="spellStart"/>
+      <w:r>
+        <w:rPr>
+          <w:lang w:val="bg-BG"/>
+        </w:rPr>
         <w:t>Connector</w:t>
       </w:r>
-      <w:r>
-        <w:rPr>
-          <w:lang w:val="bg-BG"/>
-        </w:rPr>
-        <w:t xml:space="preserve"> – Графичен елемент който позволява създаване на връзка. </w:t>
-      </w:r>
-      <w:r>
-        <w:rPr>
-          <w:lang w:val="bg-BG"/>
-        </w:rPr>
-        <w:t xml:space="preserve">За да може да бъде изградена връзка към обект от тип </w:t>
-      </w:r>
-      <w:r>
+      <w:proofErr w:type="spellEnd"/>
+      <w:r>
+        <w:rPr>
+          <w:lang w:val="bg-BG"/>
+        </w:rPr>
+        <w:t xml:space="preserve"> – Графичен елемент който позволява създаване на връзка. За да може да бъде изградена връзка към обект от тип </w:t>
+      </w:r>
+      <w:proofErr w:type="spellStart"/>
+      <w:r>
+        <w:rPr>
+          <w:lang w:val="bg-BG"/>
+        </w:rPr>
         <w:t>Shape</w:t>
       </w:r>
+      <w:proofErr w:type="spellEnd"/>
       <w:r>
         <w:rPr>
           <w:lang w:val="bg-BG"/>
@@ -2151,10 +2534,18 @@
           <w:ilvl w:val="0"/>
           <w:numId w:val="10"/>
         </w:numPr>
-      </w:pPr>
-      <w:r>
+        <w:rPr>
+          <w:lang w:val="bg-BG"/>
+        </w:rPr>
+      </w:pPr>
+      <w:proofErr w:type="spellStart"/>
+      <w:r>
+        <w:rPr>
+          <w:lang w:val="bg-BG"/>
+        </w:rPr>
         <w:t>Connection</w:t>
       </w:r>
+      <w:proofErr w:type="spellEnd"/>
       <w:r>
         <w:rPr>
           <w:lang w:val="bg-BG"/>
@@ -2179,35 +2570,486 @@
         <w:rPr>
           <w:lang w:val="bg-BG"/>
         </w:rPr>
-        <w:t>Всеки функционале</w:t>
+        <w:t xml:space="preserve">Всеки функционален модул има четири области за визуализация на връзките си – лява за входовете, дясна за изходите, горна за параметрите и долна за вътрешните състояния. Тези области се оразмеряват автоматично щом бъдат попълнени със съдържание и това позволява автоматичното оразмеряване на целият елемент отговарящ за функционалния модул. При </w:t>
+      </w:r>
+      <w:r>
+        <w:rPr>
+          <w:lang w:val="bg-BG"/>
+        </w:rPr>
+        <w:lastRenderedPageBreak/>
+        <w:t xml:space="preserve">създаването на нов функционален модул автоматично се отваря спомагателен прозорец в който потребителя да зададе </w:t>
+      </w:r>
+      <w:r>
+        <w:rPr>
+          <w:lang w:val="bg-BG"/>
+        </w:rPr>
+        <w:t>основните</w:t>
+      </w:r>
+      <w:r>
+        <w:rPr>
+          <w:lang w:val="bg-BG"/>
+        </w:rPr>
+        <w:t xml:space="preserve"> му параметри – име на шаблона на база на който се генерира модула, брой входове, параметри, изходи, вътрешни състояния, както и да именува и при нужда добави допълнителни описания за всяка връзка.</w:t>
+      </w:r>
+    </w:p>
+    <w:p>
+      <w:pPr>
+        <w:ind w:firstLine="360"/>
+        <w:rPr>
+          <w:lang w:val="bg-BG"/>
+        </w:rPr>
+      </w:pPr>
+      <w:r>
+        <w:rPr>
+          <w:lang w:val="bg-BG"/>
+        </w:rPr>
+        <w:t>Всички входно-изходни точки на функционалния модул имат следните общи характеристики:</w:t>
+      </w:r>
+    </w:p>
+    <w:p>
+      <w:pPr>
+        <w:pStyle w:val="ListParagraph"/>
+        <w:numPr>
+          <w:ilvl w:val="0"/>
+          <w:numId w:val="13"/>
+        </w:numPr>
+        <w:rPr>
+          <w:lang w:val="bg-BG"/>
+        </w:rPr>
+      </w:pPr>
+      <w:r>
+        <w:rPr>
+          <w:lang w:val="bg-BG"/>
+        </w:rPr>
+        <w:t>Тип на данните (някой от основните типове данни или съставен)</w:t>
+      </w:r>
+    </w:p>
+    <w:p>
+      <w:pPr>
+        <w:pStyle w:val="ListParagraph"/>
+        <w:numPr>
+          <w:ilvl w:val="0"/>
+          <w:numId w:val="13"/>
+        </w:numPr>
+        <w:rPr>
+          <w:lang w:val="bg-BG"/>
+        </w:rPr>
+      </w:pPr>
+      <w:r>
+        <w:rPr>
+          <w:lang w:val="bg-BG"/>
+        </w:rPr>
+        <w:t>Връзка – описание с коя инстанция на кой модул на кой изход е вързан входа.</w:t>
+      </w:r>
+    </w:p>
+    <w:p>
+      <w:pPr>
+        <w:pStyle w:val="ListParagraph"/>
+        <w:numPr>
+          <w:ilvl w:val="0"/>
+          <w:numId w:val="13"/>
+        </w:numPr>
+        <w:rPr>
+          <w:lang w:val="bg-BG"/>
+        </w:rPr>
+      </w:pPr>
+      <w:r>
+        <w:rPr>
+          <w:lang w:val="bg-BG"/>
+        </w:rPr>
+        <w:t>Размерност – в случай че предаваната величина е двумерна (двумерен масив) и размера ѝ е статичен може да се опише размерността, така че тя да подлежи на автоматична валидация при свързването на входа.</w:t>
+      </w:r>
+    </w:p>
+    <w:p>
+      <w:pPr>
+        <w:pStyle w:val="ListParagraph"/>
+        <w:numPr>
+          <w:ilvl w:val="0"/>
+          <w:numId w:val="13"/>
+        </w:numPr>
+        <w:rPr>
+          <w:lang w:val="bg-BG"/>
+        </w:rPr>
+      </w:pPr>
+      <w:r>
+        <w:rPr>
+          <w:lang w:val="bg-BG"/>
+        </w:rPr>
+        <w:t xml:space="preserve">Име на </w:t>
+      </w:r>
+      <w:r>
+        <w:rPr>
+          <w:lang w:val="bg-BG"/>
+        </w:rPr>
+        <w:t>входно-изходната точка</w:t>
+      </w:r>
+      <w:r>
+        <w:rPr>
+          <w:lang w:val="bg-BG"/>
+        </w:rPr>
+        <w:t xml:space="preserve"> – описателно име което да подсказва на потребителя на модула какви данни се очаква да бъдат </w:t>
+      </w:r>
+      <w:r>
+        <w:rPr>
+          <w:lang w:val="bg-BG"/>
+        </w:rPr>
+        <w:t>използвани</w:t>
+      </w:r>
+      <w:r>
+        <w:rPr>
+          <w:lang w:val="bg-BG"/>
+        </w:rPr>
+        <w:t>.</w:t>
+      </w:r>
+    </w:p>
+    <w:p>
+      <w:pPr>
+        <w:pStyle w:val="ListParagraph"/>
+        <w:numPr>
+          <w:ilvl w:val="0"/>
+          <w:numId w:val="13"/>
+        </w:numPr>
+        <w:rPr>
+          <w:lang w:val="bg-BG"/>
+        </w:rPr>
+      </w:pPr>
+      <w:r>
+        <w:rPr>
+          <w:lang w:val="bg-BG"/>
+        </w:rPr>
+        <w:t>Получени метаданни – различни метаданни носещи допълнително описание на получения обект</w:t>
+      </w:r>
+    </w:p>
+    <w:p>
+      <w:pPr>
+        <w:pStyle w:val="ListParagraph"/>
+        <w:numPr>
+          <w:ilvl w:val="0"/>
+          <w:numId w:val="13"/>
+        </w:numPr>
+        <w:rPr>
+          <w:lang w:val="bg-BG"/>
+        </w:rPr>
+      </w:pPr>
+      <w:r>
+        <w:rPr>
+          <w:lang w:val="bg-BG"/>
+        </w:rPr>
+        <w:t>Изисквани метаданни – метаданни описващи изискванията към получавания обект с цел автоматична валидация по време на създаване на генерираната система.</w:t>
       </w:r>
       <w:bookmarkStart w:id="0" w:name="_GoBack"/>
       <w:bookmarkEnd w:id="0"/>
-      <w:r>
-        <w:rPr>
-          <w:lang w:val="bg-BG"/>
-        </w:rPr>
-        <w:t xml:space="preserve">н модул има четири области за визуализация на връзките си – лява за входовете, дясна за изходите, горна за параметрите и долна за вътрешните състояния. Тези области се оразмеряват автоматично щом бъдат попълнени със съдържание и това позволява автоматичното оразмеряване на целият елемент отговарящ за функционалния модул. При </w:t>
+    </w:p>
+    <w:p>
+      <w:pPr>
+        <w:ind w:firstLine="360"/>
+        <w:rPr>
+          <w:lang w:val="bg-BG"/>
+        </w:rPr>
+      </w:pPr>
+      <w:r>
+        <w:rPr>
+          <w:lang w:val="bg-BG"/>
+        </w:rPr>
+        <w:t>В спомагателния прозорец ще се визуализират пет секции:</w:t>
+      </w:r>
+    </w:p>
+    <w:p>
+      <w:pPr>
+        <w:pStyle w:val="ListParagraph"/>
+        <w:numPr>
+          <w:ilvl w:val="0"/>
+          <w:numId w:val="11"/>
+        </w:numPr>
+        <w:rPr>
+          <w:lang w:val="bg-BG"/>
+        </w:rPr>
+      </w:pPr>
+      <w:r>
+        <w:rPr>
+          <w:lang w:val="bg-BG"/>
+        </w:rPr>
+        <w:t>Основна секция</w:t>
+      </w:r>
+    </w:p>
+    <w:p>
+      <w:pPr>
+        <w:pStyle w:val="ListParagraph"/>
+        <w:numPr>
+          <w:ilvl w:val="1"/>
+          <w:numId w:val="11"/>
+        </w:numPr>
+        <w:rPr>
+          <w:lang w:val="bg-BG"/>
+        </w:rPr>
+      </w:pPr>
+      <w:r>
+        <w:rPr>
+          <w:lang w:val="bg-BG"/>
+        </w:rPr>
+        <w:t>име на библиотечния модул – с възможност за избор от йерархична структура на библиотеката на функционалните модули</w:t>
+      </w:r>
+    </w:p>
+    <w:p>
+      <w:pPr>
+        <w:pStyle w:val="ListParagraph"/>
+        <w:numPr>
+          <w:ilvl w:val="1"/>
+          <w:numId w:val="11"/>
+        </w:numPr>
+        <w:rPr>
+          <w:lang w:val="bg-BG"/>
+        </w:rPr>
+      </w:pPr>
+      <w:r>
+        <w:rPr>
+          <w:lang w:val="bg-BG"/>
+        </w:rPr>
+        <w:t>версия на библиотечния модул</w:t>
+      </w:r>
+      <w:r>
+        <w:rPr>
+          <w:lang w:val="bg-BG"/>
+        </w:rPr>
+        <w:t xml:space="preserve"> – списък с наличните версии на конкретния модул (особено важен при нужда от осигуряване на съвместимост с по-стари версии на генерираните системи)</w:t>
+      </w:r>
+    </w:p>
+    <w:p>
+      <w:pPr>
+        <w:pStyle w:val="ListParagraph"/>
+        <w:numPr>
+          <w:ilvl w:val="1"/>
+          <w:numId w:val="11"/>
+        </w:numPr>
+        <w:rPr>
+          <w:lang w:val="bg-BG"/>
+        </w:rPr>
+      </w:pPr>
+      <w:r>
+        <w:rPr>
+          <w:lang w:val="bg-BG"/>
+        </w:rPr>
+        <w:t>име на инстанцията на функционалния модул – свободен текст</w:t>
+      </w:r>
+    </w:p>
+    <w:p>
+      <w:pPr>
+        <w:pStyle w:val="ListParagraph"/>
+        <w:numPr>
+          <w:ilvl w:val="1"/>
+          <w:numId w:val="11"/>
+        </w:numPr>
+        <w:rPr>
+          <w:lang w:val="bg-BG"/>
+        </w:rPr>
+      </w:pPr>
+      <w:r>
+        <w:rPr>
+          <w:lang w:val="bg-BG"/>
+        </w:rPr>
+        <w:t>Описание – място за описание на модула от библиотеката – текст</w:t>
+      </w:r>
+    </w:p>
+    <w:p>
+      <w:pPr>
+        <w:pStyle w:val="ListParagraph"/>
+        <w:numPr>
+          <w:ilvl w:val="1"/>
+          <w:numId w:val="11"/>
+        </w:numPr>
+        <w:rPr>
+          <w:lang w:val="bg-BG"/>
+        </w:rPr>
+      </w:pPr>
+      <w:r>
+        <w:rPr>
+          <w:lang w:val="bg-BG"/>
+        </w:rPr>
+        <w:t>Допълнително описание – място за допълнителни бележки от страна на създателя на конфигурацията.</w:t>
+      </w:r>
+    </w:p>
+    <w:p>
+      <w:pPr>
+        <w:pStyle w:val="ListParagraph"/>
+        <w:numPr>
+          <w:ilvl w:val="0"/>
+          <w:numId w:val="11"/>
+        </w:numPr>
+        <w:rPr>
+          <w:lang w:val="bg-BG"/>
+        </w:rPr>
+      </w:pPr>
+      <w:r>
+        <w:rPr>
+          <w:lang w:val="bg-BG"/>
+        </w:rPr>
+        <w:t>Секция входове – списък с подробно описание на всички входове на модула</w:t>
+      </w:r>
+      <w:r>
+        <w:rPr>
+          <w:lang w:val="bg-BG"/>
+        </w:rPr>
+        <w:t>. Входовете могат да имат следните специфични атрибути:</w:t>
+      </w:r>
+    </w:p>
+    <w:p>
+      <w:pPr>
+        <w:pStyle w:val="ListParagraph"/>
+        <w:numPr>
+          <w:ilvl w:val="1"/>
+          <w:numId w:val="11"/>
+        </w:numPr>
+        <w:rPr>
+          <w:lang w:val="bg-BG"/>
+        </w:rPr>
+      </w:pPr>
+      <w:r>
+        <w:rPr>
+          <w:lang w:val="bg-BG"/>
+        </w:rPr>
+        <w:t>Активиращ/пасивен – атрибут на входа описващ ролята му по отношение на определяне на реда на изпълнение на сигналния граф</w:t>
+      </w:r>
+      <w:r>
+        <w:rPr>
+          <w:lang w:val="bg-BG"/>
+        </w:rPr>
+        <w:t>.</w:t>
+      </w:r>
+    </w:p>
+    <w:p>
+      <w:pPr>
+        <w:pStyle w:val="ListParagraph"/>
+        <w:numPr>
+          <w:ilvl w:val="1"/>
+          <w:numId w:val="11"/>
+        </w:numPr>
+        <w:rPr>
+          <w:lang w:val="bg-BG"/>
+        </w:rPr>
+      </w:pPr>
+      <w:r>
+        <w:rPr>
+          <w:lang w:val="bg-BG"/>
+        </w:rPr>
+        <w:t>Стойност/референция – атрибут показващ дали данните получени на входа ще се използват директно или ще се работи с тяхно копие.</w:t>
+      </w:r>
+    </w:p>
+    <w:p>
+      <w:pPr>
+        <w:pStyle w:val="ListParagraph"/>
+        <w:numPr>
+          <w:ilvl w:val="0"/>
+          <w:numId w:val="11"/>
+        </w:numPr>
+        <w:rPr>
+          <w:lang w:val="bg-BG"/>
+        </w:rPr>
+      </w:pPr>
+      <w:r>
+        <w:rPr>
+          <w:lang w:val="bg-BG"/>
+        </w:rPr>
+        <w:t xml:space="preserve">Секция </w:t>
+      </w:r>
+      <w:r>
+        <w:rPr>
+          <w:lang w:val="bg-BG"/>
+        </w:rPr>
+        <w:t>параметри</w:t>
+      </w:r>
+      <w:r>
+        <w:rPr>
+          <w:lang w:val="bg-BG"/>
+        </w:rPr>
+        <w:t xml:space="preserve"> – списък с подробно описание на всички </w:t>
+      </w:r>
+      <w:r>
+        <w:rPr>
+          <w:lang w:val="bg-BG"/>
+        </w:rPr>
+        <w:t>параметри</w:t>
+      </w:r>
+      <w:r>
+        <w:rPr>
+          <w:lang w:val="bg-BG"/>
+        </w:rPr>
+        <w:t xml:space="preserve"> на модула</w:t>
+      </w:r>
+    </w:p>
+    <w:p>
+      <w:pPr>
+        <w:pStyle w:val="ListParagraph"/>
+        <w:numPr>
+          <w:ilvl w:val="0"/>
+          <w:numId w:val="11"/>
+        </w:numPr>
+        <w:rPr>
+          <w:lang w:val="bg-BG"/>
+        </w:rPr>
+      </w:pPr>
+      <w:r>
+        <w:rPr>
+          <w:lang w:val="bg-BG"/>
+        </w:rPr>
+        <w:t>Секция вътрешни променливи – списък с подробно описание на вътрешните променливи</w:t>
+      </w:r>
+    </w:p>
+    <w:p>
+      <w:pPr>
+        <w:pStyle w:val="ListParagraph"/>
+        <w:numPr>
+          <w:ilvl w:val="0"/>
+          <w:numId w:val="11"/>
+        </w:numPr>
+        <w:rPr>
+          <w:lang w:val="bg-BG"/>
+        </w:rPr>
+      </w:pPr>
+      <w:r>
+        <w:rPr>
+          <w:lang w:val="bg-BG"/>
+        </w:rPr>
+        <w:t>Секция изходи – списък с подробно описание на изходите на модула</w:t>
+      </w:r>
+      <w:r>
+        <w:rPr>
+          <w:lang w:val="bg-BG"/>
+        </w:rPr>
+        <w:t>. Изходите могат да имат следните специфични атрибути:</w:t>
+      </w:r>
+    </w:p>
+    <w:p>
+      <w:pPr>
+        <w:pStyle w:val="ListParagraph"/>
+        <w:numPr>
+          <w:ilvl w:val="1"/>
+          <w:numId w:val="11"/>
+        </w:numPr>
+        <w:rPr>
+          <w:lang w:val="bg-BG"/>
+        </w:rPr>
+      </w:pPr>
+      <w:r>
+        <w:rPr>
+          <w:lang w:val="bg-BG"/>
+        </w:rPr>
+        <w:t xml:space="preserve">Свързан/несвързан – показва дали конкретния изход може да бъде свързан към повече от един обект или не. Ако изхода е свързан само към един вход, то евентуална промяна на данните извършена от модула към който изхода е </w:t>
       </w:r>
       <w:r>
         <w:rPr>
           <w:lang w:val="bg-BG"/>
         </w:rPr>
         <w:lastRenderedPageBreak/>
-        <w:t>създаването на нов функционален модул автоматично се отваря спомагателен прозорец в който потребителя да зададе основние му параметри –</w:t>
-      </w:r>
-      <w:r>
-        <w:rPr>
-          <w:lang w:val="bg-BG"/>
-        </w:rPr>
-        <w:t xml:space="preserve"> име на шаблона на база на който се генерира модула, </w:t>
-      </w:r>
-      <w:r>
-        <w:rPr>
-          <w:lang w:val="bg-BG"/>
-        </w:rPr>
-        <w:t>брой входове, параметри, изходи, вътрешни състояния, както и да именува и при нужда добави допълнителни описания за всяка връзка.</w:t>
-      </w:r>
+        <w:t>свързан би могла да бъде видима и използвана от текущия ФМ при следващото му изпълнение.</w:t>
+      </w:r>
+    </w:p>
+    <w:p>
+      <w:pPr>
+        <w:ind w:left="720"/>
+        <w:rPr>
+          <w:lang w:val="bg-BG"/>
+        </w:rPr>
+      </w:pPr>
     </w:p>
     <w:p>
       <w:pPr>
@@ -2220,9 +3062,18 @@
     <w:p>
       <w:pPr>
         <w:ind w:firstLine="360"/>
-      </w:pPr>
-    </w:p>
-    <w:p/>
+        <w:rPr>
+          <w:lang w:val="bg-BG"/>
+        </w:rPr>
+      </w:pPr>
+    </w:p>
+    <w:p>
+      <w:pPr>
+        <w:rPr>
+          <w:lang w:val="bg-BG"/>
+        </w:rPr>
+      </w:pPr>
+    </w:p>
     <w:sectPr>
       <w:pgSz w:w="12240" w:h="15840"/>
       <w:pgMar w:top="1440" w:right="1440" w:bottom="1440" w:left="1440" w:header="720" w:footer="720" w:gutter="0"/>
@@ -2234,7 +3085,7 @@
 </file>
 
 <file path=word/numbering.xml><?xml version="1.0" encoding="utf-8"?>
-<w:numbering xmlns:wpc="http://schemas.microsoft.com/office/word/2010/wordprocessingCanvas" xmlns:cx="http://schemas.microsoft.com/office/drawing/2014/chartex" xmlns:mc="http://schemas.openxmlformats.org/markup-compatibility/2006" xmlns:o="urn:schemas-microsoft-com:office:office" xmlns:r="http://schemas.openxmlformats.org/officeDocument/2006/relationships" xmlns:m="http://schemas.openxmlformats.org/officeDocument/2006/math" xmlns:v="urn:schemas-microsoft-com:vml" xmlns:wp14="http://schemas.microsoft.com/office/word/2010/wordprocessingDrawing" xmlns:wp="http://schemas.openxmlformats.org/drawingml/2006/wordprocessingDrawing" xmlns:w10="urn:schemas-microsoft-com:office:word" xmlns:w="http://schemas.openxmlformats.org/wordprocessingml/2006/main" xmlns:w14="http://schemas.microsoft.com/office/word/2010/wordml" xmlns:w15="http://schemas.microsoft.com/office/word/2012/wordml" xmlns:w16se="http://schemas.microsoft.com/office/word/2015/wordml/symex" xmlns:wpg="http://schemas.microsoft.com/office/word/2010/wordprocessingGroup" xmlns:wpi="http://schemas.microsoft.com/office/word/2010/wordprocessingInk" xmlns:wne="http://schemas.microsoft.com/office/word/2006/wordml" xmlns:wps="http://schemas.microsoft.com/office/word/2010/wordprocessingShape" mc:Ignorable="w14 w15 w16se wp14">
+<w:numbering xmlns:wpc="http://schemas.microsoft.com/office/word/2010/wordprocessingCanvas" xmlns:mc="http://schemas.openxmlformats.org/markup-compatibility/2006" xmlns:o="urn:schemas-microsoft-com:office:office" xmlns:r="http://schemas.openxmlformats.org/officeDocument/2006/relationships" xmlns:m="http://schemas.openxmlformats.org/officeDocument/2006/math" xmlns:v="urn:schemas-microsoft-com:vml" xmlns:wp14="http://schemas.microsoft.com/office/word/2010/wordprocessingDrawing" xmlns:wp="http://schemas.openxmlformats.org/drawingml/2006/wordprocessingDrawing" xmlns:w10="urn:schemas-microsoft-com:office:word" xmlns:w="http://schemas.openxmlformats.org/wordprocessingml/2006/main" xmlns:w14="http://schemas.microsoft.com/office/word/2010/wordml" xmlns:w15="http://schemas.microsoft.com/office/word/2012/wordml" xmlns:wpg="http://schemas.microsoft.com/office/word/2010/wordprocessingGroup" xmlns:wpi="http://schemas.microsoft.com/office/word/2010/wordprocessingInk" xmlns:wne="http://schemas.microsoft.com/office/word/2006/wordml" xmlns:wps="http://schemas.microsoft.com/office/word/2010/wordprocessingShape" mc:Ignorable="w14 w15 wp14">
   <w:abstractNum w:abstractNumId="0" w15:restartNumberingAfterBreak="0">
     <w:nsid w:val="20E22DD5"/>
     <w:multiLevelType w:val="hybridMultilevel"/>
@@ -2325,6 +3176,119 @@
     </w:lvl>
   </w:abstractNum>
   <w:abstractNum w:abstractNumId="1" w15:restartNumberingAfterBreak="0">
+    <w:nsid w:val="36145528"/>
+    <w:multiLevelType w:val="hybridMultilevel"/>
+    <w:tmpl w:val="4FC225E2"/>
+    <w:lvl w:ilvl="0" w:tplc="04090001">
+      <w:start w:val="1"/>
+      <w:numFmt w:val="bullet"/>
+      <w:lvlText w:val=""/>
+      <w:lvlJc w:val="left"/>
+      <w:pPr>
+        <w:ind w:left="1080" w:hanging="360"/>
+      </w:pPr>
+      <w:rPr>
+        <w:rFonts w:ascii="Symbol" w:hAnsi="Symbol" w:hint="default"/>
+      </w:rPr>
+    </w:lvl>
+    <w:lvl w:ilvl="1" w:tplc="04090003">
+      <w:start w:val="1"/>
+      <w:numFmt w:val="bullet"/>
+      <w:lvlText w:val="o"/>
+      <w:lvlJc w:val="left"/>
+      <w:pPr>
+        <w:ind w:left="1800" w:hanging="360"/>
+      </w:pPr>
+      <w:rPr>
+        <w:rFonts w:ascii="Courier New" w:hAnsi="Courier New" w:cs="Courier New" w:hint="default"/>
+      </w:rPr>
+    </w:lvl>
+    <w:lvl w:ilvl="2" w:tplc="04090005" w:tentative="1">
+      <w:start w:val="1"/>
+      <w:numFmt w:val="bullet"/>
+      <w:lvlText w:val=""/>
+      <w:lvlJc w:val="left"/>
+      <w:pPr>
+        <w:ind w:left="2520" w:hanging="360"/>
+      </w:pPr>
+      <w:rPr>
+        <w:rFonts w:ascii="Wingdings" w:hAnsi="Wingdings" w:hint="default"/>
+      </w:rPr>
+    </w:lvl>
+    <w:lvl w:ilvl="3" w:tplc="04090001" w:tentative="1">
+      <w:start w:val="1"/>
+      <w:numFmt w:val="bullet"/>
+      <w:lvlText w:val=""/>
+      <w:lvlJc w:val="left"/>
+      <w:pPr>
+        <w:ind w:left="3240" w:hanging="360"/>
+      </w:pPr>
+      <w:rPr>
+        <w:rFonts w:ascii="Symbol" w:hAnsi="Symbol" w:hint="default"/>
+      </w:rPr>
+    </w:lvl>
+    <w:lvl w:ilvl="4" w:tplc="04090003" w:tentative="1">
+      <w:start w:val="1"/>
+      <w:numFmt w:val="bullet"/>
+      <w:lvlText w:val="o"/>
+      <w:lvlJc w:val="left"/>
+      <w:pPr>
+        <w:ind w:left="3960" w:hanging="360"/>
+      </w:pPr>
+      <w:rPr>
+        <w:rFonts w:ascii="Courier New" w:hAnsi="Courier New" w:cs="Courier New" w:hint="default"/>
+      </w:rPr>
+    </w:lvl>
+    <w:lvl w:ilvl="5" w:tplc="04090005" w:tentative="1">
+      <w:start w:val="1"/>
+      <w:numFmt w:val="bullet"/>
+      <w:lvlText w:val=""/>
+      <w:lvlJc w:val="left"/>
+      <w:pPr>
+        <w:ind w:left="4680" w:hanging="360"/>
+      </w:pPr>
+      <w:rPr>
+        <w:rFonts w:ascii="Wingdings" w:hAnsi="Wingdings" w:hint="default"/>
+      </w:rPr>
+    </w:lvl>
+    <w:lvl w:ilvl="6" w:tplc="04090001" w:tentative="1">
+      <w:start w:val="1"/>
+      <w:numFmt w:val="bullet"/>
+      <w:lvlText w:val=""/>
+      <w:lvlJc w:val="left"/>
+      <w:pPr>
+        <w:ind w:left="5400" w:hanging="360"/>
+      </w:pPr>
+      <w:rPr>
+        <w:rFonts w:ascii="Symbol" w:hAnsi="Symbol" w:hint="default"/>
+      </w:rPr>
+    </w:lvl>
+    <w:lvl w:ilvl="7" w:tplc="04090003" w:tentative="1">
+      <w:start w:val="1"/>
+      <w:numFmt w:val="bullet"/>
+      <w:lvlText w:val="o"/>
+      <w:lvlJc w:val="left"/>
+      <w:pPr>
+        <w:ind w:left="6120" w:hanging="360"/>
+      </w:pPr>
+      <w:rPr>
+        <w:rFonts w:ascii="Courier New" w:hAnsi="Courier New" w:cs="Courier New" w:hint="default"/>
+      </w:rPr>
+    </w:lvl>
+    <w:lvl w:ilvl="8" w:tplc="04090005" w:tentative="1">
+      <w:start w:val="1"/>
+      <w:numFmt w:val="bullet"/>
+      <w:lvlText w:val=""/>
+      <w:lvlJc w:val="left"/>
+      <w:pPr>
+        <w:ind w:left="6840" w:hanging="360"/>
+      </w:pPr>
+      <w:rPr>
+        <w:rFonts w:ascii="Wingdings" w:hAnsi="Wingdings" w:hint="default"/>
+      </w:rPr>
+    </w:lvl>
+  </w:abstractNum>
+  <w:abstractNum w:abstractNumId="2" w15:restartNumberingAfterBreak="0">
     <w:nsid w:val="37AB6A45"/>
     <w:multiLevelType w:val="hybridMultilevel"/>
     <w:tmpl w:val="88D6DCA4"/>
@@ -2413,7 +3377,7 @@
       </w:pPr>
     </w:lvl>
   </w:abstractNum>
-  <w:abstractNum w:abstractNumId="2" w15:restartNumberingAfterBreak="0">
+  <w:abstractNum w:abstractNumId="3" w15:restartNumberingAfterBreak="0">
     <w:nsid w:val="44357155"/>
     <w:multiLevelType w:val="hybridMultilevel"/>
     <w:tmpl w:val="5A8AEAF8"/>
@@ -2502,7 +3466,7 @@
       </w:pPr>
     </w:lvl>
   </w:abstractNum>
-  <w:abstractNum w:abstractNumId="3" w15:restartNumberingAfterBreak="0">
+  <w:abstractNum w:abstractNumId="4" w15:restartNumberingAfterBreak="0">
     <w:nsid w:val="4A431FE0"/>
     <w:multiLevelType w:val="hybridMultilevel"/>
     <w:tmpl w:val="5CA24134"/>
@@ -2591,7 +3555,120 @@
       </w:pPr>
     </w:lvl>
   </w:abstractNum>
-  <w:abstractNum w:abstractNumId="4" w15:restartNumberingAfterBreak="0">
+  <w:abstractNum w:abstractNumId="5" w15:restartNumberingAfterBreak="0">
+    <w:nsid w:val="4F0F4008"/>
+    <w:multiLevelType w:val="hybridMultilevel"/>
+    <w:tmpl w:val="6BD2E0FE"/>
+    <w:lvl w:ilvl="0" w:tplc="04090001">
+      <w:start w:val="1"/>
+      <w:numFmt w:val="bullet"/>
+      <w:lvlText w:val=""/>
+      <w:lvlJc w:val="left"/>
+      <w:pPr>
+        <w:ind w:left="720" w:hanging="360"/>
+      </w:pPr>
+      <w:rPr>
+        <w:rFonts w:ascii="Symbol" w:hAnsi="Symbol" w:hint="default"/>
+      </w:rPr>
+    </w:lvl>
+    <w:lvl w:ilvl="1" w:tplc="04090003">
+      <w:start w:val="1"/>
+      <w:numFmt w:val="bullet"/>
+      <w:lvlText w:val="o"/>
+      <w:lvlJc w:val="left"/>
+      <w:pPr>
+        <w:ind w:left="1440" w:hanging="360"/>
+      </w:pPr>
+      <w:rPr>
+        <w:rFonts w:ascii="Courier New" w:hAnsi="Courier New" w:cs="Courier New" w:hint="default"/>
+      </w:rPr>
+    </w:lvl>
+    <w:lvl w:ilvl="2" w:tplc="04090005" w:tentative="1">
+      <w:start w:val="1"/>
+      <w:numFmt w:val="bullet"/>
+      <w:lvlText w:val=""/>
+      <w:lvlJc w:val="left"/>
+      <w:pPr>
+        <w:ind w:left="2160" w:hanging="360"/>
+      </w:pPr>
+      <w:rPr>
+        <w:rFonts w:ascii="Wingdings" w:hAnsi="Wingdings" w:hint="default"/>
+      </w:rPr>
+    </w:lvl>
+    <w:lvl w:ilvl="3" w:tplc="04090001" w:tentative="1">
+      <w:start w:val="1"/>
+      <w:numFmt w:val="bullet"/>
+      <w:lvlText w:val=""/>
+      <w:lvlJc w:val="left"/>
+      <w:pPr>
+        <w:ind w:left="2880" w:hanging="360"/>
+      </w:pPr>
+      <w:rPr>
+        <w:rFonts w:ascii="Symbol" w:hAnsi="Symbol" w:hint="default"/>
+      </w:rPr>
+    </w:lvl>
+    <w:lvl w:ilvl="4" w:tplc="04090003" w:tentative="1">
+      <w:start w:val="1"/>
+      <w:numFmt w:val="bullet"/>
+      <w:lvlText w:val="o"/>
+      <w:lvlJc w:val="left"/>
+      <w:pPr>
+        <w:ind w:left="3600" w:hanging="360"/>
+      </w:pPr>
+      <w:rPr>
+        <w:rFonts w:ascii="Courier New" w:hAnsi="Courier New" w:cs="Courier New" w:hint="default"/>
+      </w:rPr>
+    </w:lvl>
+    <w:lvl w:ilvl="5" w:tplc="04090005" w:tentative="1">
+      <w:start w:val="1"/>
+      <w:numFmt w:val="bullet"/>
+      <w:lvlText w:val=""/>
+      <w:lvlJc w:val="left"/>
+      <w:pPr>
+        <w:ind w:left="4320" w:hanging="360"/>
+      </w:pPr>
+      <w:rPr>
+        <w:rFonts w:ascii="Wingdings" w:hAnsi="Wingdings" w:hint="default"/>
+      </w:rPr>
+    </w:lvl>
+    <w:lvl w:ilvl="6" w:tplc="04090001" w:tentative="1">
+      <w:start w:val="1"/>
+      <w:numFmt w:val="bullet"/>
+      <w:lvlText w:val=""/>
+      <w:lvlJc w:val="left"/>
+      <w:pPr>
+        <w:ind w:left="5040" w:hanging="360"/>
+      </w:pPr>
+      <w:rPr>
+        <w:rFonts w:ascii="Symbol" w:hAnsi="Symbol" w:hint="default"/>
+      </w:rPr>
+    </w:lvl>
+    <w:lvl w:ilvl="7" w:tplc="04090003" w:tentative="1">
+      <w:start w:val="1"/>
+      <w:numFmt w:val="bullet"/>
+      <w:lvlText w:val="o"/>
+      <w:lvlJc w:val="left"/>
+      <w:pPr>
+        <w:ind w:left="5760" w:hanging="360"/>
+      </w:pPr>
+      <w:rPr>
+        <w:rFonts w:ascii="Courier New" w:hAnsi="Courier New" w:cs="Courier New" w:hint="default"/>
+      </w:rPr>
+    </w:lvl>
+    <w:lvl w:ilvl="8" w:tplc="04090005" w:tentative="1">
+      <w:start w:val="1"/>
+      <w:numFmt w:val="bullet"/>
+      <w:lvlText w:val=""/>
+      <w:lvlJc w:val="left"/>
+      <w:pPr>
+        <w:ind w:left="6480" w:hanging="360"/>
+      </w:pPr>
+      <w:rPr>
+        <w:rFonts w:ascii="Wingdings" w:hAnsi="Wingdings" w:hint="default"/>
+      </w:rPr>
+    </w:lvl>
+  </w:abstractNum>
+  <w:abstractNum w:abstractNumId="6" w15:restartNumberingAfterBreak="0">
     <w:nsid w:val="55DD586D"/>
     <w:multiLevelType w:val="hybridMultilevel"/>
     <w:tmpl w:val="D9E82582"/>
@@ -2680,7 +3757,7 @@
       </w:pPr>
     </w:lvl>
   </w:abstractNum>
-  <w:abstractNum w:abstractNumId="5" w15:restartNumberingAfterBreak="0">
+  <w:abstractNum w:abstractNumId="7" w15:restartNumberingAfterBreak="0">
     <w:nsid w:val="69C040DB"/>
     <w:multiLevelType w:val="hybridMultilevel"/>
     <w:tmpl w:val="30BAB4B6"/>
@@ -2769,7 +3846,120 @@
       </w:pPr>
     </w:lvl>
   </w:abstractNum>
-  <w:abstractNum w:abstractNumId="6" w15:restartNumberingAfterBreak="0">
+  <w:abstractNum w:abstractNumId="8" w15:restartNumberingAfterBreak="0">
+    <w:nsid w:val="6DD015ED"/>
+    <w:multiLevelType w:val="hybridMultilevel"/>
+    <w:tmpl w:val="AC723B14"/>
+    <w:lvl w:ilvl="0" w:tplc="04090001">
+      <w:start w:val="1"/>
+      <w:numFmt w:val="bullet"/>
+      <w:lvlText w:val=""/>
+      <w:lvlJc w:val="left"/>
+      <w:pPr>
+        <w:ind w:left="1080" w:hanging="360"/>
+      </w:pPr>
+      <w:rPr>
+        <w:rFonts w:ascii="Symbol" w:hAnsi="Symbol" w:hint="default"/>
+      </w:rPr>
+    </w:lvl>
+    <w:lvl w:ilvl="1" w:tplc="04090003">
+      <w:start w:val="1"/>
+      <w:numFmt w:val="bullet"/>
+      <w:lvlText w:val="o"/>
+      <w:lvlJc w:val="left"/>
+      <w:pPr>
+        <w:ind w:left="1800" w:hanging="360"/>
+      </w:pPr>
+      <w:rPr>
+        <w:rFonts w:ascii="Courier New" w:hAnsi="Courier New" w:cs="Courier New" w:hint="default"/>
+      </w:rPr>
+    </w:lvl>
+    <w:lvl w:ilvl="2" w:tplc="04090005" w:tentative="1">
+      <w:start w:val="1"/>
+      <w:numFmt w:val="bullet"/>
+      <w:lvlText w:val=""/>
+      <w:lvlJc w:val="left"/>
+      <w:pPr>
+        <w:ind w:left="2520" w:hanging="360"/>
+      </w:pPr>
+      <w:rPr>
+        <w:rFonts w:ascii="Wingdings" w:hAnsi="Wingdings" w:hint="default"/>
+      </w:rPr>
+    </w:lvl>
+    <w:lvl w:ilvl="3" w:tplc="04090001" w:tentative="1">
+      <w:start w:val="1"/>
+      <w:numFmt w:val="bullet"/>
+      <w:lvlText w:val=""/>
+      <w:lvlJc w:val="left"/>
+      <w:pPr>
+        <w:ind w:left="3240" w:hanging="360"/>
+      </w:pPr>
+      <w:rPr>
+        <w:rFonts w:ascii="Symbol" w:hAnsi="Symbol" w:hint="default"/>
+      </w:rPr>
+    </w:lvl>
+    <w:lvl w:ilvl="4" w:tplc="04090003" w:tentative="1">
+      <w:start w:val="1"/>
+      <w:numFmt w:val="bullet"/>
+      <w:lvlText w:val="o"/>
+      <w:lvlJc w:val="left"/>
+      <w:pPr>
+        <w:ind w:left="3960" w:hanging="360"/>
+      </w:pPr>
+      <w:rPr>
+        <w:rFonts w:ascii="Courier New" w:hAnsi="Courier New" w:cs="Courier New" w:hint="default"/>
+      </w:rPr>
+    </w:lvl>
+    <w:lvl w:ilvl="5" w:tplc="04090005" w:tentative="1">
+      <w:start w:val="1"/>
+      <w:numFmt w:val="bullet"/>
+      <w:lvlText w:val=""/>
+      <w:lvlJc w:val="left"/>
+      <w:pPr>
+        <w:ind w:left="4680" w:hanging="360"/>
+      </w:pPr>
+      <w:rPr>
+        <w:rFonts w:ascii="Wingdings" w:hAnsi="Wingdings" w:hint="default"/>
+      </w:rPr>
+    </w:lvl>
+    <w:lvl w:ilvl="6" w:tplc="04090001" w:tentative="1">
+      <w:start w:val="1"/>
+      <w:numFmt w:val="bullet"/>
+      <w:lvlText w:val=""/>
+      <w:lvlJc w:val="left"/>
+      <w:pPr>
+        <w:ind w:left="5400" w:hanging="360"/>
+      </w:pPr>
+      <w:rPr>
+        <w:rFonts w:ascii="Symbol" w:hAnsi="Symbol" w:hint="default"/>
+      </w:rPr>
+    </w:lvl>
+    <w:lvl w:ilvl="7" w:tplc="04090003" w:tentative="1">
+      <w:start w:val="1"/>
+      <w:numFmt w:val="bullet"/>
+      <w:lvlText w:val="o"/>
+      <w:lvlJc w:val="left"/>
+      <w:pPr>
+        <w:ind w:left="6120" w:hanging="360"/>
+      </w:pPr>
+      <w:rPr>
+        <w:rFonts w:ascii="Courier New" w:hAnsi="Courier New" w:cs="Courier New" w:hint="default"/>
+      </w:rPr>
+    </w:lvl>
+    <w:lvl w:ilvl="8" w:tplc="04090005" w:tentative="1">
+      <w:start w:val="1"/>
+      <w:numFmt w:val="bullet"/>
+      <w:lvlText w:val=""/>
+      <w:lvlJc w:val="left"/>
+      <w:pPr>
+        <w:ind w:left="6840" w:hanging="360"/>
+      </w:pPr>
+      <w:rPr>
+        <w:rFonts w:ascii="Wingdings" w:hAnsi="Wingdings" w:hint="default"/>
+      </w:rPr>
+    </w:lvl>
+  </w:abstractNum>
+  <w:abstractNum w:abstractNumId="9" w15:restartNumberingAfterBreak="0">
     <w:nsid w:val="702B6197"/>
     <w:multiLevelType w:val="hybridMultilevel"/>
     <w:tmpl w:val="65DE6F1C"/>
@@ -2858,7 +4048,7 @@
       </w:pPr>
     </w:lvl>
   </w:abstractNum>
-  <w:abstractNum w:abstractNumId="7" w15:restartNumberingAfterBreak="0">
+  <w:abstractNum w:abstractNumId="10" w15:restartNumberingAfterBreak="0">
     <w:nsid w:val="7A002C56"/>
     <w:multiLevelType w:val="hybridMultilevel"/>
     <w:tmpl w:val="23E21402"/>
@@ -2971,7 +4161,7 @@
       </w:rPr>
     </w:lvl>
   </w:abstractNum>
-  <w:abstractNum w:abstractNumId="8" w15:restartNumberingAfterBreak="0">
+  <w:abstractNum w:abstractNumId="11" w15:restartNumberingAfterBreak="0">
     <w:nsid w:val="7F9B4367"/>
     <w:multiLevelType w:val="hybridMultilevel"/>
     <w:tmpl w:val="E4A88AEE"/>
@@ -3060,7 +4250,7 @@
       </w:pPr>
     </w:lvl>
   </w:abstractNum>
-  <w:abstractNum w:abstractNumId="9" w15:restartNumberingAfterBreak="0">
+  <w:abstractNum w:abstractNumId="12" w15:restartNumberingAfterBreak="0">
     <w:nsid w:val="7FA12965"/>
     <w:multiLevelType w:val="hybridMultilevel"/>
     <w:tmpl w:val="67E8C2A6"/>
@@ -3174,40 +4364,49 @@
     </w:lvl>
   </w:abstractNum>
   <w:num w:numId="1">
-    <w:abstractNumId w:val="8"/>
+    <w:abstractNumId w:val="11"/>
   </w:num>
   <w:num w:numId="2">
+    <w:abstractNumId w:val="4"/>
+  </w:num>
+  <w:num w:numId="3">
+    <w:abstractNumId w:val="2"/>
+  </w:num>
+  <w:num w:numId="4">
     <w:abstractNumId w:val="3"/>
   </w:num>
-  <w:num w:numId="3">
-    <w:abstractNumId w:val="1"/>
-  </w:num>
-  <w:num w:numId="4">
-    <w:abstractNumId w:val="2"/>
-  </w:num>
   <w:num w:numId="5">
-    <w:abstractNumId w:val="6"/>
+    <w:abstractNumId w:val="9"/>
   </w:num>
   <w:num w:numId="6">
     <w:abstractNumId w:val="0"/>
   </w:num>
   <w:num w:numId="7">
-    <w:abstractNumId w:val="4"/>
+    <w:abstractNumId w:val="6"/>
   </w:num>
   <w:num w:numId="8">
+    <w:abstractNumId w:val="7"/>
+  </w:num>
+  <w:num w:numId="9">
+    <w:abstractNumId w:val="10"/>
+  </w:num>
+  <w:num w:numId="10">
+    <w:abstractNumId w:val="12"/>
+  </w:num>
+  <w:num w:numId="11">
+    <w:abstractNumId w:val="1"/>
+  </w:num>
+  <w:num w:numId="12">
     <w:abstractNumId w:val="5"/>
   </w:num>
-  <w:num w:numId="9">
-    <w:abstractNumId w:val="7"/>
-  </w:num>
-  <w:num w:numId="10">
-    <w:abstractNumId w:val="9"/>
+  <w:num w:numId="13">
+    <w:abstractNumId w:val="8"/>
   </w:num>
 </w:numbering>
 </file>
 
 <file path=word/styles.xml><?xml version="1.0" encoding="utf-8"?>
-<w:styles xmlns:mc="http://schemas.openxmlformats.org/markup-compatibility/2006" xmlns:r="http://schemas.openxmlformats.org/officeDocument/2006/relationships" xmlns:w="http://schemas.openxmlformats.org/wordprocessingml/2006/main" xmlns:w14="http://schemas.microsoft.com/office/word/2010/wordml" xmlns:w15="http://schemas.microsoft.com/office/word/2012/wordml" xmlns:w16se="http://schemas.microsoft.com/office/word/2015/wordml/symex" mc:Ignorable="w14 w15 w16se">
+<w:styles xmlns:mc="http://schemas.openxmlformats.org/markup-compatibility/2006" xmlns:r="http://schemas.openxmlformats.org/officeDocument/2006/relationships" xmlns:w="http://schemas.openxmlformats.org/wordprocessingml/2006/main" xmlns:w14="http://schemas.microsoft.com/office/word/2010/wordml" xmlns:w15="http://schemas.microsoft.com/office/word/2012/wordml" mc:Ignorable="w14 w15">
   <w:docDefaults>
     <w:rPrDefault>
       <w:rPr>

</xml_diff>

<commit_message>
A few more words
</commit_message>
<xml_diff>
--- a/MyText/ListProcessor.docx
+++ b/MyText/ListProcessor.docx
@@ -214,21 +214,7 @@
         <w:rPr>
           <w:lang w:val="bg-BG"/>
         </w:rPr>
-        <w:t>те, които тези обекти имплементират. Имплементацията на тези интерфейси може да бъде извършена автоматизирано, когато интерфейса е достатъчно добре описан като поведение, достатъчно гранулиран (прост) и описан като шаблон. При подаване на метаданните на обекта в кодогенератора на интерфейса е възможно постигането на пълна автоматизация на програмирането на обектен език. За целите на реализацията е избрана .</w:t>
-      </w:r>
-      <w:proofErr w:type="spellStart"/>
-      <w:r>
-        <w:rPr>
-          <w:lang w:val="bg-BG"/>
-        </w:rPr>
-        <w:t>net</w:t>
-      </w:r>
-      <w:proofErr w:type="spellEnd"/>
-      <w:r>
-        <w:rPr>
-          <w:lang w:val="bg-BG"/>
-        </w:rPr>
-        <w:t xml:space="preserve"> платформата на Microsoft с език C#, тъй като това е езика който в най-голяма степен съответства на идеята за унаследяване на поведение на обекти посредством интерфейси, както и единствения от широко разпространените обектни езици, който не позволява полиморфизъм.</w:t>
+        <w:t>те, които тези обекти имплементират. Имплементацията на тези интерфейси може да бъде извършена автоматизирано, когато интерфейса е достатъчно добре описан като поведение, достатъчно гранулиран (прост) и описан като шаблон. При подаване на метаданните на обекта в кодогенератора на интерфейса е възможно постигането на пълна автоматизация на програмирането на обектен език. За целите на реализацията е избрана .net платформата на Microsoft с език C#, тъй като това е езика който в най-голяма степен съответства на идеята за унаследяване на поведение на обекти посредством интерфейси, както и единствения от широко разпространените обектни езици, който не позволява полиморфизъм.</w:t>
       </w:r>
     </w:p>
     <w:p>
@@ -259,21 +245,7 @@
         <w:rPr>
           <w:lang w:val="bg-BG"/>
         </w:rPr>
-        <w:t>одогенератор на .</w:t>
-      </w:r>
-      <w:proofErr w:type="spellStart"/>
-      <w:r>
-        <w:rPr>
-          <w:lang w:val="bg-BG"/>
-        </w:rPr>
-        <w:t>нет</w:t>
-      </w:r>
-      <w:proofErr w:type="spellEnd"/>
-      <w:r>
-        <w:rPr>
-          <w:lang w:val="bg-BG"/>
-        </w:rPr>
-        <w:t xml:space="preserve"> на базата на</w:t>
+        <w:t>одогенератор на .нет на базата на</w:t>
       </w:r>
       <w:r>
         <w:rPr>
@@ -1187,28 +1159,9 @@
         </w:rPr>
         <w:t>Синтактична валидация на кода – генерирания от системата код ще бъде импортиран в средата за разработка (</w:t>
       </w:r>
-      <w:proofErr w:type="spellStart"/>
-      <w:r>
-        <w:rPr>
-          <w:lang w:val="bg-BG"/>
-        </w:rPr>
-        <w:t>Visual</w:t>
-      </w:r>
-      <w:proofErr w:type="spellEnd"/>
-      <w:r>
-        <w:rPr>
-          <w:lang w:val="bg-BG"/>
-        </w:rPr>
-        <w:t xml:space="preserve"> </w:t>
-      </w:r>
-      <w:proofErr w:type="spellStart"/>
-      <w:r>
-        <w:rPr>
-          <w:lang w:val="bg-BG"/>
-        </w:rPr>
-        <w:t>Studio</w:t>
-      </w:r>
-      <w:proofErr w:type="spellEnd"/>
+      <w:r>
+        <w:t>Visual Studio</w:t>
+      </w:r>
       <w:r>
         <w:rPr>
           <w:lang w:val="bg-BG"/>
@@ -1334,33 +1287,14 @@
         </w:rPr>
         <w:t xml:space="preserve"> на </w:t>
       </w:r>
-      <w:proofErr w:type="spellStart"/>
-      <w:r>
-        <w:rPr>
-          <w:lang w:val="bg-BG"/>
-        </w:rPr>
-        <w:t>Visual</w:t>
-      </w:r>
-      <w:proofErr w:type="spellEnd"/>
-      <w:r>
-        <w:rPr>
-          <w:lang w:val="bg-BG"/>
-        </w:rPr>
-        <w:t xml:space="preserve"> </w:t>
-      </w:r>
-      <w:proofErr w:type="spellStart"/>
-      <w:r>
-        <w:rPr>
-          <w:lang w:val="bg-BG"/>
-        </w:rPr>
-        <w:t>Studio</w:t>
-      </w:r>
-      <w:proofErr w:type="spellEnd"/>
-      <w:r>
-        <w:rPr>
-          <w:lang w:val="bg-BG"/>
-        </w:rPr>
-        <w:t xml:space="preserve"> за изпълнение на програмата стъпка по стъпка.</w:t>
+      <w:r>
+        <w:t xml:space="preserve">Visual Studio </w:t>
+      </w:r>
+      <w:r>
+        <w:rPr>
+          <w:lang w:val="bg-BG"/>
+        </w:rPr>
+        <w:t>за изпълнение на програмата стъпка по стъпка.</w:t>
       </w:r>
     </w:p>
     <w:p>
@@ -1729,21 +1663,7 @@
         <w:rPr>
           <w:lang w:val="bg-BG"/>
         </w:rPr>
-        <w:t xml:space="preserve"> – по </w:t>
-      </w:r>
-      <w:proofErr w:type="spellStart"/>
-      <w:r>
-        <w:rPr>
-          <w:lang w:val="bg-BG"/>
-        </w:rPr>
-        <w:t>по</w:t>
-      </w:r>
-      <w:proofErr w:type="spellEnd"/>
-      <w:r>
-        <w:rPr>
-          <w:lang w:val="bg-BG"/>
-        </w:rPr>
-        <w:t xml:space="preserve"> избрано поле или поредица от полета. Отново на база на мета-данните ще се извършва генериране на код за извършване на сортирането. След сортиране ще се получава същият списък подреден.</w:t>
+        <w:t xml:space="preserve"> – по избрано поле или поредица от полета. Отново на база на мета-данните ще се извършва генериране на код за извършване на сортирането. След сортиране ще се получава същият списък подреден.</w:t>
       </w:r>
       <w:r>
         <w:rPr>
@@ -2675,31 +2595,7 @@
         <w:rPr>
           <w:lang w:val="bg-BG"/>
         </w:rPr>
-        <w:t xml:space="preserve">Име на </w:t>
-      </w:r>
-      <w:r>
-        <w:rPr>
-          <w:lang w:val="bg-BG"/>
-        </w:rPr>
-        <w:t>входно-изходната точка</w:t>
-      </w:r>
-      <w:r>
-        <w:rPr>
-          <w:lang w:val="bg-BG"/>
-        </w:rPr>
-        <w:t xml:space="preserve"> – описателно име което да подсказва на потребителя на модула какви данни се очаква да бъдат </w:t>
-      </w:r>
-      <w:r>
-        <w:rPr>
-          <w:lang w:val="bg-BG"/>
-        </w:rPr>
-        <w:t>използвани</w:t>
-      </w:r>
-      <w:r>
-        <w:rPr>
-          <w:lang w:val="bg-BG"/>
-        </w:rPr>
-        <w:t>.</w:t>
+        <w:t>Име на входно-изходната точка – описателно име което да подсказва на потребителя на модула какви данни се очаква да бъдат използвани.</w:t>
       </w:r>
     </w:p>
     <w:p>
@@ -2737,319 +2633,390 @@
         </w:rPr>
         <w:t>Изисквани метаданни – метаданни описващи изискванията към получавания обект с цел автоматична валидация по време на създаване на генерираната система.</w:t>
       </w:r>
+    </w:p>
+    <w:p>
+      <w:pPr>
+        <w:ind w:firstLine="360"/>
+        <w:rPr>
+          <w:lang w:val="bg-BG"/>
+        </w:rPr>
+      </w:pPr>
+      <w:r>
+        <w:rPr>
+          <w:lang w:val="bg-BG"/>
+        </w:rPr>
+        <w:t>В спомагателния прозорец ще се визуализират пет секции:</w:t>
+      </w:r>
+    </w:p>
+    <w:p>
+      <w:pPr>
+        <w:pStyle w:val="ListParagraph"/>
+        <w:numPr>
+          <w:ilvl w:val="0"/>
+          <w:numId w:val="11"/>
+        </w:numPr>
+        <w:rPr>
+          <w:lang w:val="bg-BG"/>
+        </w:rPr>
+      </w:pPr>
+      <w:r>
+        <w:rPr>
+          <w:lang w:val="bg-BG"/>
+        </w:rPr>
+        <w:t>Основна секция</w:t>
+      </w:r>
+    </w:p>
+    <w:p>
+      <w:pPr>
+        <w:pStyle w:val="ListParagraph"/>
+        <w:numPr>
+          <w:ilvl w:val="1"/>
+          <w:numId w:val="11"/>
+        </w:numPr>
+        <w:rPr>
+          <w:lang w:val="bg-BG"/>
+        </w:rPr>
+      </w:pPr>
+      <w:r>
+        <w:rPr>
+          <w:lang w:val="bg-BG"/>
+        </w:rPr>
+        <w:t>име на библиотечния модул – с възможност за избор от йерархична структура на библиотеката на функционалните модули</w:t>
+      </w:r>
+    </w:p>
+    <w:p>
+      <w:pPr>
+        <w:pStyle w:val="ListParagraph"/>
+        <w:numPr>
+          <w:ilvl w:val="1"/>
+          <w:numId w:val="11"/>
+        </w:numPr>
+        <w:rPr>
+          <w:lang w:val="bg-BG"/>
+        </w:rPr>
+      </w:pPr>
+      <w:r>
+        <w:rPr>
+          <w:lang w:val="bg-BG"/>
+        </w:rPr>
+        <w:t>версия на библиотечния модул</w:t>
+      </w:r>
+      <w:r>
+        <w:rPr>
+          <w:lang w:val="bg-BG"/>
+        </w:rPr>
+        <w:t xml:space="preserve"> – списък с наличните версии на конкретния модул (особено важен при нужда от осигуряване на съвместимост с по-стари версии на генерираните системи)</w:t>
+      </w:r>
+    </w:p>
+    <w:p>
+      <w:pPr>
+        <w:pStyle w:val="ListParagraph"/>
+        <w:numPr>
+          <w:ilvl w:val="1"/>
+          <w:numId w:val="11"/>
+        </w:numPr>
+        <w:rPr>
+          <w:lang w:val="bg-BG"/>
+        </w:rPr>
+      </w:pPr>
+      <w:r>
+        <w:rPr>
+          <w:lang w:val="bg-BG"/>
+        </w:rPr>
+        <w:t>име на инстанцията на функционалния модул – свободен текст</w:t>
+      </w:r>
+    </w:p>
+    <w:p>
+      <w:pPr>
+        <w:pStyle w:val="ListParagraph"/>
+        <w:numPr>
+          <w:ilvl w:val="1"/>
+          <w:numId w:val="11"/>
+        </w:numPr>
+        <w:rPr>
+          <w:lang w:val="bg-BG"/>
+        </w:rPr>
+      </w:pPr>
+      <w:r>
+        <w:rPr>
+          <w:lang w:val="bg-BG"/>
+        </w:rPr>
+        <w:t>Описание – място за описание на модула от библиотеката – текст</w:t>
+      </w:r>
+      <w:proofErr w:type="spellStart"/>
+      <w:r>
+        <w:t>iz</w:t>
+      </w:r>
+      <w:proofErr w:type="spellEnd"/>
+    </w:p>
+    <w:p>
+      <w:pPr>
+        <w:pStyle w:val="ListParagraph"/>
+        <w:numPr>
+          <w:ilvl w:val="1"/>
+          <w:numId w:val="11"/>
+        </w:numPr>
+        <w:rPr>
+          <w:lang w:val="bg-BG"/>
+        </w:rPr>
+      </w:pPr>
+      <w:r>
+        <w:rPr>
+          <w:lang w:val="bg-BG"/>
+        </w:rPr>
+        <w:t>Допълнително описание – място за допълнителни бележки от страна на създателя на конфигурацията.</w:t>
+      </w:r>
+    </w:p>
+    <w:p>
+      <w:pPr>
+        <w:pStyle w:val="ListParagraph"/>
+        <w:numPr>
+          <w:ilvl w:val="0"/>
+          <w:numId w:val="11"/>
+        </w:numPr>
+        <w:rPr>
+          <w:lang w:val="bg-BG"/>
+        </w:rPr>
+      </w:pPr>
+      <w:r>
+        <w:rPr>
+          <w:lang w:val="bg-BG"/>
+        </w:rPr>
+        <w:t>Секция входове – списък с подробно описание на всички входове на модула</w:t>
+      </w:r>
+      <w:r>
+        <w:rPr>
+          <w:lang w:val="bg-BG"/>
+        </w:rPr>
+        <w:t>. Входовете могат да имат следните специфични атрибути:</w:t>
+      </w:r>
+    </w:p>
+    <w:p>
+      <w:pPr>
+        <w:pStyle w:val="ListParagraph"/>
+        <w:numPr>
+          <w:ilvl w:val="1"/>
+          <w:numId w:val="11"/>
+        </w:numPr>
+        <w:rPr>
+          <w:lang w:val="bg-BG"/>
+        </w:rPr>
+      </w:pPr>
+      <w:r>
+        <w:rPr>
+          <w:lang w:val="bg-BG"/>
+        </w:rPr>
+        <w:t>Активиращ/пасивен – атрибут на входа описващ ролята му по отношение на определяне на реда на изпълнение на сигналния граф</w:t>
+      </w:r>
+      <w:r>
+        <w:rPr>
+          <w:lang w:val="bg-BG"/>
+        </w:rPr>
+        <w:t>.</w:t>
+      </w:r>
+    </w:p>
+    <w:p>
+      <w:pPr>
+        <w:pStyle w:val="ListParagraph"/>
+        <w:numPr>
+          <w:ilvl w:val="1"/>
+          <w:numId w:val="11"/>
+        </w:numPr>
+        <w:rPr>
+          <w:lang w:val="bg-BG"/>
+        </w:rPr>
+      </w:pPr>
+      <w:r>
+        <w:rPr>
+          <w:lang w:val="bg-BG"/>
+        </w:rPr>
+        <w:t>Стойност/референция – атрибут показващ дали данните получени на входа ще се използват директно или ще се работи с тяхно копие.</w:t>
+      </w:r>
+    </w:p>
+    <w:p>
+      <w:pPr>
+        <w:pStyle w:val="ListParagraph"/>
+        <w:numPr>
+          <w:ilvl w:val="0"/>
+          <w:numId w:val="11"/>
+        </w:numPr>
+        <w:rPr>
+          <w:lang w:val="bg-BG"/>
+        </w:rPr>
+      </w:pPr>
+      <w:r>
+        <w:rPr>
+          <w:lang w:val="bg-BG"/>
+        </w:rPr>
+        <w:t>Секция параметри – списък с подробно описание на всички параметри на модула</w:t>
+      </w:r>
+    </w:p>
+    <w:p>
+      <w:pPr>
+        <w:pStyle w:val="ListParagraph"/>
+        <w:numPr>
+          <w:ilvl w:val="0"/>
+          <w:numId w:val="11"/>
+        </w:numPr>
+        <w:rPr>
+          <w:lang w:val="bg-BG"/>
+        </w:rPr>
+      </w:pPr>
+      <w:r>
+        <w:rPr>
+          <w:lang w:val="bg-BG"/>
+        </w:rPr>
+        <w:t>Секция вътрешни променливи – списък с подробно описание на вътрешните променливи</w:t>
+      </w:r>
+    </w:p>
+    <w:p>
+      <w:pPr>
+        <w:pStyle w:val="ListParagraph"/>
+        <w:numPr>
+          <w:ilvl w:val="0"/>
+          <w:numId w:val="11"/>
+        </w:numPr>
+        <w:rPr>
+          <w:lang w:val="bg-BG"/>
+        </w:rPr>
+      </w:pPr>
+      <w:r>
+        <w:rPr>
+          <w:lang w:val="bg-BG"/>
+        </w:rPr>
+        <w:t>Секция изходи – списък с подробно описание на изходите на модула</w:t>
+      </w:r>
+      <w:r>
+        <w:rPr>
+          <w:lang w:val="bg-BG"/>
+        </w:rPr>
+        <w:t>. Изходите могат да имат следните специфични атрибути:</w:t>
+      </w:r>
+    </w:p>
+    <w:p>
+      <w:pPr>
+        <w:pStyle w:val="ListParagraph"/>
+        <w:numPr>
+          <w:ilvl w:val="1"/>
+          <w:numId w:val="11"/>
+        </w:numPr>
+        <w:rPr>
+          <w:lang w:val="bg-BG"/>
+        </w:rPr>
+      </w:pPr>
+      <w:r>
+        <w:rPr>
+          <w:lang w:val="bg-BG"/>
+        </w:rPr>
+        <w:t xml:space="preserve">Свързан/несвързан – показва дали конкретния изход може да бъде свързан към повече от един обект или не. Ако изхода е свързан само към един вход, то евентуална промяна на данните извършена от модула към който изхода е </w:t>
+      </w:r>
+      <w:r>
+        <w:rPr>
+          <w:lang w:val="bg-BG"/>
+        </w:rPr>
+        <w:lastRenderedPageBreak/>
+        <w:t>свързан би могла да бъде видима и използвана от текущия ФМ при следващото му изпълнение.</w:t>
+      </w:r>
+    </w:p>
+    <w:p>
+      <w:pPr>
+        <w:ind w:firstLine="720"/>
+        <w:rPr>
+          <w:lang w:val="bg-BG"/>
+        </w:rPr>
+      </w:pPr>
+      <w:r>
+        <w:rPr>
+          <w:lang w:val="bg-BG"/>
+        </w:rPr>
+        <w:t xml:space="preserve">Запис на съществуваща диаграма (конфигурация). За запис на изградена от потребителя диаграма се използва възможността за сериализиране </w:t>
+      </w:r>
+      <w:r>
+        <w:rPr>
+          <w:lang w:val="bg-BG"/>
+        </w:rPr>
+        <w:t xml:space="preserve">и десериализиране (определение за сериализиране?) </w:t>
+      </w:r>
+      <w:r>
+        <w:rPr>
+          <w:lang w:val="bg-BG"/>
+        </w:rPr>
+        <w:t xml:space="preserve">на диаграмата предоставена от използваната контрола. Съхраняването и възстановяването на графичната част на диаграмата се извършва посредством директно предоставените от производителя на контролата възможности. За съхраняване и възстановяване на данните на генератора е необходимо да се реализират алгоритми за </w:t>
+      </w:r>
+      <w:r>
+        <w:rPr>
+          <w:lang w:val="bg-BG"/>
+        </w:rPr>
+        <w:t>съхраняване и зареждане, които да дадат възможност за пълно записване и възстановяване на данните въведе</w:t>
+      </w:r>
+      <w:r>
+        <w:rPr>
+          <w:lang w:val="bg-BG"/>
+        </w:rPr>
+        <w:t xml:space="preserve">ни от </w:t>
+      </w:r>
+      <w:r>
+        <w:rPr>
+          <w:lang w:val="bg-BG"/>
+        </w:rPr>
+        <w:t>п</w:t>
+      </w:r>
+      <w:r>
+        <w:rPr>
+          <w:lang w:val="bg-BG"/>
+        </w:rPr>
+        <w:t>о</w:t>
+      </w:r>
+      <w:r>
+        <w:rPr>
+          <w:lang w:val="bg-BG"/>
+        </w:rPr>
+        <w:t>требителя.</w:t>
+      </w:r>
+      <w:r>
+        <w:rPr>
+          <w:lang w:val="bg-BG"/>
+        </w:rPr>
+        <w:t xml:space="preserve"> </w:t>
+      </w:r>
+    </w:p>
+    <w:p>
+      <w:pPr>
+        <w:ind w:firstLine="720"/>
+      </w:pPr>
+      <w:r>
+        <w:rPr>
+          <w:lang w:val="bg-BG"/>
+        </w:rPr>
+        <w:t xml:space="preserve">Данните за </w:t>
+      </w:r>
       <w:bookmarkStart w:id="0" w:name="_GoBack"/>
       <w:bookmarkEnd w:id="0"/>
     </w:p>
     <w:p>
       <w:pPr>
-        <w:ind w:firstLine="360"/>
-        <w:rPr>
-          <w:lang w:val="bg-BG"/>
-        </w:rPr>
-      </w:pPr>
-      <w:r>
-        <w:rPr>
-          <w:lang w:val="bg-BG"/>
-        </w:rPr>
-        <w:t>В спомагателния прозорец ще се визуализират пет секции:</w:t>
-      </w:r>
-    </w:p>
-    <w:p>
-      <w:pPr>
-        <w:pStyle w:val="ListParagraph"/>
-        <w:numPr>
-          <w:ilvl w:val="0"/>
-          <w:numId w:val="11"/>
-        </w:numPr>
-        <w:rPr>
-          <w:lang w:val="bg-BG"/>
-        </w:rPr>
-      </w:pPr>
-      <w:r>
-        <w:rPr>
-          <w:lang w:val="bg-BG"/>
-        </w:rPr>
-        <w:t>Основна секция</w:t>
-      </w:r>
-    </w:p>
-    <w:p>
-      <w:pPr>
-        <w:pStyle w:val="ListParagraph"/>
-        <w:numPr>
-          <w:ilvl w:val="1"/>
-          <w:numId w:val="11"/>
-        </w:numPr>
-        <w:rPr>
-          <w:lang w:val="bg-BG"/>
-        </w:rPr>
-      </w:pPr>
-      <w:r>
-        <w:rPr>
-          <w:lang w:val="bg-BG"/>
-        </w:rPr>
-        <w:t>име на библиотечния модул – с възможност за избор от йерархична структура на библиотеката на функционалните модули</w:t>
-      </w:r>
-    </w:p>
-    <w:p>
-      <w:pPr>
-        <w:pStyle w:val="ListParagraph"/>
-        <w:numPr>
-          <w:ilvl w:val="1"/>
-          <w:numId w:val="11"/>
-        </w:numPr>
-        <w:rPr>
-          <w:lang w:val="bg-BG"/>
-        </w:rPr>
-      </w:pPr>
-      <w:r>
-        <w:rPr>
-          <w:lang w:val="bg-BG"/>
-        </w:rPr>
-        <w:t>версия на библиотечния модул</w:t>
-      </w:r>
-      <w:r>
-        <w:rPr>
-          <w:lang w:val="bg-BG"/>
-        </w:rPr>
-        <w:t xml:space="preserve"> – списък с наличните версии на конкретния модул (особено важен при нужда от осигуряване на съвместимост с по-стари версии на генерираните системи)</w:t>
-      </w:r>
-    </w:p>
-    <w:p>
-      <w:pPr>
-        <w:pStyle w:val="ListParagraph"/>
-        <w:numPr>
-          <w:ilvl w:val="1"/>
-          <w:numId w:val="11"/>
-        </w:numPr>
-        <w:rPr>
-          <w:lang w:val="bg-BG"/>
-        </w:rPr>
-      </w:pPr>
-      <w:r>
-        <w:rPr>
-          <w:lang w:val="bg-BG"/>
-        </w:rPr>
-        <w:t>име на инстанцията на функционалния модул – свободен текст</w:t>
-      </w:r>
-    </w:p>
-    <w:p>
-      <w:pPr>
-        <w:pStyle w:val="ListParagraph"/>
-        <w:numPr>
-          <w:ilvl w:val="1"/>
-          <w:numId w:val="11"/>
-        </w:numPr>
-        <w:rPr>
-          <w:lang w:val="bg-BG"/>
-        </w:rPr>
-      </w:pPr>
-      <w:r>
-        <w:rPr>
-          <w:lang w:val="bg-BG"/>
-        </w:rPr>
-        <w:t>Описание – място за описание на модула от библиотеката – текст</w:t>
-      </w:r>
-    </w:p>
-    <w:p>
-      <w:pPr>
-        <w:pStyle w:val="ListParagraph"/>
-        <w:numPr>
-          <w:ilvl w:val="1"/>
-          <w:numId w:val="11"/>
-        </w:numPr>
-        <w:rPr>
-          <w:lang w:val="bg-BG"/>
-        </w:rPr>
-      </w:pPr>
-      <w:r>
-        <w:rPr>
-          <w:lang w:val="bg-BG"/>
-        </w:rPr>
-        <w:t>Допълнително описание – място за допълнителни бележки от страна на създателя на конфигурацията.</w:t>
-      </w:r>
-    </w:p>
-    <w:p>
-      <w:pPr>
-        <w:pStyle w:val="ListParagraph"/>
-        <w:numPr>
-          <w:ilvl w:val="0"/>
-          <w:numId w:val="11"/>
-        </w:numPr>
-        <w:rPr>
-          <w:lang w:val="bg-BG"/>
-        </w:rPr>
-      </w:pPr>
-      <w:r>
-        <w:rPr>
-          <w:lang w:val="bg-BG"/>
-        </w:rPr>
-        <w:t>Секция входове – списък с подробно описание на всички входове на модула</w:t>
-      </w:r>
-      <w:r>
-        <w:rPr>
-          <w:lang w:val="bg-BG"/>
-        </w:rPr>
-        <w:t>. Входовете могат да имат следните специфични атрибути:</w:t>
-      </w:r>
-    </w:p>
-    <w:p>
-      <w:pPr>
-        <w:pStyle w:val="ListParagraph"/>
-        <w:numPr>
-          <w:ilvl w:val="1"/>
-          <w:numId w:val="11"/>
-        </w:numPr>
-        <w:rPr>
-          <w:lang w:val="bg-BG"/>
-        </w:rPr>
-      </w:pPr>
-      <w:r>
-        <w:rPr>
-          <w:lang w:val="bg-BG"/>
-        </w:rPr>
-        <w:t>Активиращ/пасивен – атрибут на входа описващ ролята му по отношение на определяне на реда на изпълнение на сигналния граф</w:t>
-      </w:r>
-      <w:r>
-        <w:rPr>
-          <w:lang w:val="bg-BG"/>
-        </w:rPr>
-        <w:t>.</w:t>
-      </w:r>
-    </w:p>
-    <w:p>
-      <w:pPr>
-        <w:pStyle w:val="ListParagraph"/>
-        <w:numPr>
-          <w:ilvl w:val="1"/>
-          <w:numId w:val="11"/>
-        </w:numPr>
-        <w:rPr>
-          <w:lang w:val="bg-BG"/>
-        </w:rPr>
-      </w:pPr>
-      <w:r>
-        <w:rPr>
-          <w:lang w:val="bg-BG"/>
-        </w:rPr>
-        <w:t>Стойност/референция – атрибут показващ дали данните получени на входа ще се използват директно или ще се работи с тяхно копие.</w:t>
-      </w:r>
-    </w:p>
-    <w:p>
-      <w:pPr>
-        <w:pStyle w:val="ListParagraph"/>
-        <w:numPr>
-          <w:ilvl w:val="0"/>
-          <w:numId w:val="11"/>
-        </w:numPr>
-        <w:rPr>
-          <w:lang w:val="bg-BG"/>
-        </w:rPr>
-      </w:pPr>
-      <w:r>
-        <w:rPr>
-          <w:lang w:val="bg-BG"/>
-        </w:rPr>
-        <w:t xml:space="preserve">Секция </w:t>
-      </w:r>
-      <w:r>
-        <w:rPr>
-          <w:lang w:val="bg-BG"/>
-        </w:rPr>
-        <w:t>параметри</w:t>
-      </w:r>
-      <w:r>
-        <w:rPr>
-          <w:lang w:val="bg-BG"/>
-        </w:rPr>
-        <w:t xml:space="preserve"> – списък с подробно описание на всички </w:t>
-      </w:r>
-      <w:r>
-        <w:rPr>
-          <w:lang w:val="bg-BG"/>
-        </w:rPr>
-        <w:t>параметри</w:t>
-      </w:r>
-      <w:r>
-        <w:rPr>
-          <w:lang w:val="bg-BG"/>
-        </w:rPr>
-        <w:t xml:space="preserve"> на модула</w:t>
-      </w:r>
-    </w:p>
-    <w:p>
-      <w:pPr>
-        <w:pStyle w:val="ListParagraph"/>
-        <w:numPr>
-          <w:ilvl w:val="0"/>
-          <w:numId w:val="11"/>
-        </w:numPr>
-        <w:rPr>
-          <w:lang w:val="bg-BG"/>
-        </w:rPr>
-      </w:pPr>
-      <w:r>
-        <w:rPr>
-          <w:lang w:val="bg-BG"/>
-        </w:rPr>
-        <w:t>Секция вътрешни променливи – списък с подробно описание на вътрешните променливи</w:t>
-      </w:r>
-    </w:p>
-    <w:p>
-      <w:pPr>
-        <w:pStyle w:val="ListParagraph"/>
-        <w:numPr>
-          <w:ilvl w:val="0"/>
-          <w:numId w:val="11"/>
-        </w:numPr>
-        <w:rPr>
-          <w:lang w:val="bg-BG"/>
-        </w:rPr>
-      </w:pPr>
-      <w:r>
-        <w:rPr>
-          <w:lang w:val="bg-BG"/>
-        </w:rPr>
-        <w:t>Секция изходи – списък с подробно описание на изходите на модула</w:t>
-      </w:r>
-      <w:r>
-        <w:rPr>
-          <w:lang w:val="bg-BG"/>
-        </w:rPr>
-        <w:t>. Изходите могат да имат следните специфични атрибути:</w:t>
-      </w:r>
-    </w:p>
-    <w:p>
-      <w:pPr>
-        <w:pStyle w:val="ListParagraph"/>
-        <w:numPr>
-          <w:ilvl w:val="1"/>
-          <w:numId w:val="11"/>
-        </w:numPr>
-        <w:rPr>
-          <w:lang w:val="bg-BG"/>
-        </w:rPr>
-      </w:pPr>
-      <w:r>
-        <w:rPr>
-          <w:lang w:val="bg-BG"/>
-        </w:rPr>
-        <w:t xml:space="preserve">Свързан/несвързан – показва дали конкретния изход може да бъде свързан към повече от един обект или не. Ако изхода е свързан само към един вход, то евентуална промяна на данните извършена от модула към който изхода е </w:t>
-      </w:r>
-      <w:r>
-        <w:rPr>
-          <w:lang w:val="bg-BG"/>
-        </w:rPr>
-        <w:lastRenderedPageBreak/>
-        <w:t>свързан би могла да бъде видима и използвана от текущия ФМ при следващото му изпълнение.</w:t>
-      </w:r>
-    </w:p>
-    <w:p>
-      <w:pPr>
-        <w:ind w:left="720"/>
-        <w:rPr>
-          <w:lang w:val="bg-BG"/>
-        </w:rPr>
-      </w:pPr>
+        <w:ind w:firstLine="720"/>
+      </w:pPr>
+      <w:r>
+        <w:rPr>
+          <w:lang w:val="bg-BG"/>
+        </w:rPr>
+        <w:t xml:space="preserve">Алгоритъма за </w:t>
+      </w:r>
+      <w:proofErr w:type="spellStart"/>
+      <w:r>
+        <w:rPr>
+          <w:lang w:val="bg-BG"/>
+        </w:rPr>
+        <w:t>сериализация</w:t>
+      </w:r>
+      <w:proofErr w:type="spellEnd"/>
+      <w:r>
+        <w:rPr>
+          <w:lang w:val="bg-BG"/>
+        </w:rPr>
+        <w:t xml:space="preserve"> е относително прост – за всеки </w:t>
+      </w:r>
     </w:p>
     <w:p>
       <w:pPr>

</xml_diff>

<commit_message>
Some more text and notes
</commit_message>
<xml_diff>
--- a/MyText/ListProcessor.docx
+++ b/MyText/ListProcessor.docx
@@ -1,6 +1,6 @@
 
 <file path=word/document.xml><?xml version="1.0" encoding="utf-8"?>
-<w:document xmlns:wpc="http://schemas.microsoft.com/office/word/2010/wordprocessingCanvas" xmlns:mc="http://schemas.openxmlformats.org/markup-compatibility/2006" xmlns:o="urn:schemas-microsoft-com:office:office" xmlns:r="http://schemas.openxmlformats.org/officeDocument/2006/relationships" xmlns:m="http://schemas.openxmlformats.org/officeDocument/2006/math" xmlns:v="urn:schemas-microsoft-com:vml" xmlns:wp14="http://schemas.microsoft.com/office/word/2010/wordprocessingDrawing" xmlns:wp="http://schemas.openxmlformats.org/drawingml/2006/wordprocessingDrawing" xmlns:w10="urn:schemas-microsoft-com:office:word" xmlns:w="http://schemas.openxmlformats.org/wordprocessingml/2006/main" xmlns:w14="http://schemas.microsoft.com/office/word/2010/wordml" xmlns:w15="http://schemas.microsoft.com/office/word/2012/wordml" xmlns:wpg="http://schemas.microsoft.com/office/word/2010/wordprocessingGroup" xmlns:wpi="http://schemas.microsoft.com/office/word/2010/wordprocessingInk" xmlns:wne="http://schemas.microsoft.com/office/word/2006/wordml" xmlns:wps="http://schemas.microsoft.com/office/word/2010/wordprocessingShape" mc:Ignorable="w14 w15 wp14">
+<w:document xmlns:wpc="http://schemas.microsoft.com/office/word/2010/wordprocessingCanvas" xmlns:cx="http://schemas.microsoft.com/office/drawing/2014/chartex" xmlns:mc="http://schemas.openxmlformats.org/markup-compatibility/2006" xmlns:o="urn:schemas-microsoft-com:office:office" xmlns:r="http://schemas.openxmlformats.org/officeDocument/2006/relationships" xmlns:m="http://schemas.openxmlformats.org/officeDocument/2006/math" xmlns:v="urn:schemas-microsoft-com:vml" xmlns:wp14="http://schemas.microsoft.com/office/word/2010/wordprocessingDrawing" xmlns:wp="http://schemas.openxmlformats.org/drawingml/2006/wordprocessingDrawing" xmlns:w10="urn:schemas-microsoft-com:office:word" xmlns:w="http://schemas.openxmlformats.org/wordprocessingml/2006/main" xmlns:w14="http://schemas.microsoft.com/office/word/2010/wordml" xmlns:w15="http://schemas.microsoft.com/office/word/2012/wordml" xmlns:w16se="http://schemas.microsoft.com/office/word/2015/wordml/symex" xmlns:wpg="http://schemas.microsoft.com/office/word/2010/wordprocessingGroup" xmlns:wpi="http://schemas.microsoft.com/office/word/2010/wordprocessingInk" xmlns:wne="http://schemas.microsoft.com/office/word/2006/wordml" xmlns:wps="http://schemas.microsoft.com/office/word/2010/wordprocessingShape" mc:Ignorable="w14 w15 w16se wp14">
   <w:body>
     <w:p>
       <w:pPr>
@@ -74,35 +74,7 @@
         <w:rPr>
           <w:lang w:val="bg-BG"/>
         </w:rPr>
-        <w:t xml:space="preserve">реализация на точка 1. (ако решим да разпространяваме </w:t>
-      </w:r>
-      <w:proofErr w:type="spellStart"/>
-      <w:r>
-        <w:rPr>
-          <w:lang w:val="bg-BG"/>
-        </w:rPr>
-        <w:t>ноу</w:t>
-      </w:r>
-      <w:proofErr w:type="spellEnd"/>
-      <w:r>
-        <w:rPr>
-          <w:lang w:val="bg-BG"/>
-        </w:rPr>
-        <w:t xml:space="preserve"> </w:t>
-      </w:r>
-      <w:proofErr w:type="spellStart"/>
-      <w:r>
-        <w:rPr>
-          <w:lang w:val="bg-BG"/>
-        </w:rPr>
-        <w:t>хауто</w:t>
-      </w:r>
-      <w:proofErr w:type="spellEnd"/>
-      <w:r>
-        <w:rPr>
-          <w:lang w:val="bg-BG"/>
-        </w:rPr>
-        <w:t>)</w:t>
+        <w:t>реализация на точка 1. (ако решим да разпространяваме ноу хауто)</w:t>
       </w:r>
     </w:p>
     <w:p>
@@ -654,7 +626,13 @@
         <w:rPr>
           <w:lang w:val="bg-BG"/>
         </w:rPr>
-        <w:t>Връзка 1 към 1 (вход към изход</w:t>
+        <w:t>Връзка 1 към 1 (изход</w:t>
+      </w:r>
+      <w:r>
+        <w:rPr>
+          <w:lang w:val="bg-BG"/>
+        </w:rPr>
+        <w:t xml:space="preserve"> към вход</w:t>
       </w:r>
       <w:r>
         <w:rPr>
@@ -720,7 +698,22 @@
         <w:rPr>
           <w:lang w:val="bg-BG"/>
         </w:rPr>
-        <w:t>Връзки между различни графи – възможно е изход на функционален модул на изпълнен вече граф да бъде използван за инициализиране на параметричен вход на функционален модул от друг граф. Необходимо е входа да е от параметричен тип, за да се гарантира инициализирането на данните на входа в случай че графа източник по някаква причина не е бил изпълнен.</w:t>
+        <w:t xml:space="preserve">Връзки между различни графи – възможно е изход на функционален модул на изпълнен вече граф да бъде използван за инициализиране на параметричен вход на функционален модул от друг граф. </w:t>
+      </w:r>
+      <w:r>
+        <w:t>(</w:t>
+      </w:r>
+      <w:r>
+        <w:rPr>
+          <w:lang w:val="bg-BG"/>
+        </w:rPr>
+        <w:t xml:space="preserve">Да се опише обща концепция за наличие на множество графи и връзките между тях) </w:t>
+      </w:r>
+      <w:r>
+        <w:rPr>
+          <w:lang w:val="bg-BG"/>
+        </w:rPr>
+        <w:t>Необходимо е входа да е от параметричен тип, за да се гарантира инициализирането на данните на входа в случай че графа източник по някаква причина не е бил изпълнен.</w:t>
       </w:r>
     </w:p>
     <w:p>
@@ -753,6 +746,7 @@
           <w:b/>
           <w:lang w:val="bg-BG"/>
         </w:rPr>
+        <w:lastRenderedPageBreak/>
         <w:t>Всеки вход/изход има т.нар. мета-описание на данните:</w:t>
       </w:r>
     </w:p>
@@ -766,7 +760,6 @@
         <w:rPr>
           <w:lang w:val="bg-BG"/>
         </w:rPr>
-        <w:lastRenderedPageBreak/>
         <w:t xml:space="preserve">Всеки вход ще има мета описание – стандартен обект който ще дава допълнителна информация за състоянието на данните които се пренасят по него – валидност, времеви </w:t>
       </w:r>
       <w:r>
@@ -792,6 +785,214 @@
           <w:lang w:val="bg-BG"/>
         </w:rPr>
         <w:t xml:space="preserve"> система разпространението на мета-данни да бъде изключено.</w:t>
+      </w:r>
+      <w:r>
+        <w:rPr>
+          <w:lang w:val="bg-BG"/>
+        </w:rPr>
+        <w:t xml:space="preserve"> </w:t>
+      </w:r>
+      <w:r>
+        <w:rPr>
+          <w:highlight w:val="yellow"/>
+          <w:lang w:val="bg-BG"/>
+        </w:rPr>
+        <w:t>(Да се дефинира и опише точно какво представлява мета-описанието)</w:t>
+      </w:r>
+      <w:r>
+        <w:rPr>
+          <w:lang w:val="bg-BG"/>
+        </w:rPr>
+        <w:t>.</w:t>
+      </w:r>
+    </w:p>
+    <w:p>
+      <w:r>
+        <w:t>&lt;</w:t>
+      </w:r>
+      <w:proofErr w:type="spellStart"/>
+      <w:r>
+        <w:t>DataStructure</w:t>
+      </w:r>
+      <w:proofErr w:type="spellEnd"/>
+      <w:r>
+        <w:t>&gt;</w:t>
+      </w:r>
+    </w:p>
+    <w:p>
+      <w:pPr>
+        <w:ind w:firstLine="720"/>
+      </w:pPr>
+      <w:r>
+        <w:t>&lt;Field&gt;</w:t>
+      </w:r>
+    </w:p>
+    <w:p>
+      <w:pPr>
+        <w:ind w:firstLine="720"/>
+      </w:pPr>
+      <w:r>
+        <w:tab/>
+        <w:t>&lt;Type&gt;</w:t>
+      </w:r>
+      <w:r>
+        <w:rPr>
+          <w:lang w:val="bg-BG"/>
+        </w:rPr>
+        <w:t>Прост тип данна</w:t>
+      </w:r>
+      <w:r>
+        <w:t>&lt;/Type&gt;</w:t>
+      </w:r>
+    </w:p>
+    <w:p>
+      <w:pPr>
+        <w:ind w:firstLine="720"/>
+        <w:rPr>
+          <w:lang w:val="bg-BG"/>
+        </w:rPr>
+      </w:pPr>
+      <w:r>
+        <w:tab/>
+        <w:t xml:space="preserve">&lt;Size&gt; - </w:t>
+      </w:r>
+      <w:r>
+        <w:rPr>
+          <w:lang w:val="bg-BG"/>
+        </w:rPr>
+        <w:t xml:space="preserve">валидация на дължина на </w:t>
+      </w:r>
+      <w:proofErr w:type="gramStart"/>
+      <w:r>
+        <w:rPr>
+          <w:lang w:val="bg-BG"/>
+        </w:rPr>
+        <w:t>текста ,</w:t>
+      </w:r>
+      <w:proofErr w:type="gramEnd"/>
+      <w:r>
+        <w:rPr>
+          <w:lang w:val="bg-BG"/>
+        </w:rPr>
+        <w:t xml:space="preserve"> ако е приложимо</w:t>
+      </w:r>
+    </w:p>
+    <w:p>
+      <w:pPr>
+        <w:ind w:firstLine="720"/>
+        <w:rPr>
+          <w:lang w:val="bg-BG"/>
+        </w:rPr>
+      </w:pPr>
+      <w:r>
+        <w:rPr>
+          <w:lang w:val="bg-BG"/>
+        </w:rPr>
+        <w:tab/>
+      </w:r>
+      <w:r>
+        <w:t>&lt;</w:t>
+      </w:r>
+      <w:proofErr w:type="spellStart"/>
+      <w:r>
+        <w:t>MaxValue</w:t>
+      </w:r>
+      <w:proofErr w:type="spellEnd"/>
+      <w:r>
+        <w:t xml:space="preserve">&gt; - </w:t>
+      </w:r>
+      <w:r>
+        <w:rPr>
+          <w:lang w:val="bg-BG"/>
+        </w:rPr>
+        <w:t>ако е приложимо</w:t>
+      </w:r>
+    </w:p>
+    <w:p>
+      <w:pPr>
+        <w:ind w:firstLine="720"/>
+      </w:pPr>
+      <w:r>
+        <w:rPr>
+          <w:lang w:val="bg-BG"/>
+        </w:rPr>
+        <w:tab/>
+      </w:r>
+      <w:r>
+        <w:t>&lt;</w:t>
+      </w:r>
+      <w:proofErr w:type="spellStart"/>
+      <w:r>
+        <w:t>MinValue</w:t>
+      </w:r>
+      <w:proofErr w:type="spellEnd"/>
+      <w:r>
+        <w:t>&gt;</w:t>
+      </w:r>
+      <w:r>
+        <w:t xml:space="preserve"> - </w:t>
+      </w:r>
+      <w:r>
+        <w:rPr>
+          <w:lang w:val="bg-BG"/>
+        </w:rPr>
+        <w:t>ако е приложимо</w:t>
+      </w:r>
+    </w:p>
+    <w:p>
+      <w:pPr>
+        <w:ind w:firstLine="720"/>
+      </w:pPr>
+      <w:r>
+        <w:t>&lt;</w:t>
+      </w:r>
+      <w:r>
+        <w:t xml:space="preserve"> </w:t>
+      </w:r>
+      <w:r>
+        <w:t>/</w:t>
+      </w:r>
+      <w:r>
+        <w:t>Field</w:t>
+      </w:r>
+      <w:r>
+        <w:t xml:space="preserve"> &gt;</w:t>
+      </w:r>
+    </w:p>
+    <w:p>
+      <w:pPr>
+        <w:ind w:firstLine="720"/>
+      </w:pPr>
+      <w:r>
+        <w:t>&lt;Field&gt;</w:t>
+      </w:r>
+      <w:r>
+        <w:t>…</w:t>
+      </w:r>
+      <w:r>
+        <w:t>&lt;</w:t>
+      </w:r>
+      <w:r>
+        <w:t>/</w:t>
+      </w:r>
+      <w:r>
+        <w:t>Field&gt;</w:t>
+      </w:r>
+    </w:p>
+    <w:p>
+      <w:r>
+        <w:t>&lt;/</w:t>
+      </w:r>
+      <w:r>
+        <w:t xml:space="preserve"> </w:t>
+      </w:r>
+      <w:proofErr w:type="spellStart"/>
+      <w:r>
+        <w:t>DataStructure</w:t>
+      </w:r>
+      <w:proofErr w:type="spellEnd"/>
+      <w:r>
+        <w:t xml:space="preserve"> &gt;</w:t>
       </w:r>
     </w:p>
     <w:p>
@@ -993,6 +1194,7 @@
         <w:rPr>
           <w:lang w:val="bg-BG"/>
         </w:rPr>
+        <w:lastRenderedPageBreak/>
         <w:t>Ако няма неизпълнени модули значи графа е изпълним и може да се премине към кодогенерация.</w:t>
       </w:r>
     </w:p>
@@ -1125,21 +1327,7 @@
         <w:rPr>
           <w:lang w:val="bg-BG"/>
         </w:rPr>
-        <w:t xml:space="preserve">Посредством използване на подхода за </w:t>
-      </w:r>
-      <w:proofErr w:type="spellStart"/>
-      <w:r>
-        <w:rPr>
-          <w:lang w:val="bg-BG"/>
-        </w:rPr>
-        <w:t>кодо</w:t>
-      </w:r>
-      <w:proofErr w:type="spellEnd"/>
-      <w:r>
-        <w:rPr>
-          <w:lang w:val="bg-BG"/>
-        </w:rPr>
-        <w:t>-генерация се решават няколко сериозни проблема:</w:t>
+        <w:t>Посредством използване на подхода за кодо-генерация се решават няколко сериозни проблема:</w:t>
       </w:r>
     </w:p>
     <w:p>
@@ -1184,7 +1372,6 @@
         <w:rPr>
           <w:lang w:val="bg-BG"/>
         </w:rPr>
-        <w:lastRenderedPageBreak/>
         <w:t>Компилация –</w:t>
       </w:r>
       <w:r>
@@ -1203,21 +1390,7 @@
         <w:rPr>
           <w:lang w:val="bg-BG"/>
         </w:rPr>
-        <w:t xml:space="preserve"> .</w:t>
-      </w:r>
-      <w:proofErr w:type="spellStart"/>
-      <w:r>
-        <w:rPr>
-          <w:lang w:val="bg-BG"/>
-        </w:rPr>
-        <w:t>нет</w:t>
-      </w:r>
-      <w:proofErr w:type="spellEnd"/>
-      <w:r>
-        <w:rPr>
-          <w:lang w:val="bg-BG"/>
-        </w:rPr>
-        <w:t xml:space="preserve"> компилатора</w:t>
+        <w:t xml:space="preserve"> .нет компилатора</w:t>
       </w:r>
       <w:r>
         <w:rPr>
@@ -1237,19 +1410,11 @@
           <w:lang w:val="bg-BG"/>
         </w:rPr>
       </w:pPr>
-      <w:proofErr w:type="spellStart"/>
-      <w:r>
-        <w:rPr>
-          <w:lang w:val="bg-BG"/>
-        </w:rPr>
-        <w:t>Дебъг</w:t>
-      </w:r>
-      <w:proofErr w:type="spellEnd"/>
-      <w:r>
-        <w:rPr>
-          <w:lang w:val="bg-BG"/>
-        </w:rPr>
-        <w:t xml:space="preserve"> – тъй като </w:t>
+      <w:r>
+        <w:rPr>
+          <w:lang w:val="bg-BG"/>
+        </w:rPr>
+        <w:t xml:space="preserve">Дебъг – тъй като </w:t>
       </w:r>
       <w:r>
         <w:rPr>
@@ -1517,35 +1682,7 @@
         <w:rPr>
           <w:lang w:val="bg-BG"/>
         </w:rPr>
-        <w:t xml:space="preserve"> – за сега от текстови файлове, в последствие може да се разшири и към бази данни, с подходящо описание. Парсера трябва да получава схемата на парсваните данни. Може да обработва за сега XML, </w:t>
-      </w:r>
-      <w:proofErr w:type="spellStart"/>
-      <w:r>
-        <w:rPr>
-          <w:lang w:val="bg-BG"/>
-        </w:rPr>
-        <w:t>csv</w:t>
-      </w:r>
-      <w:proofErr w:type="spellEnd"/>
-      <w:r>
-        <w:rPr>
-          <w:lang w:val="bg-BG"/>
-        </w:rPr>
-        <w:t xml:space="preserve">, </w:t>
-      </w:r>
-      <w:proofErr w:type="spellStart"/>
-      <w:r>
-        <w:rPr>
-          <w:lang w:val="bg-BG"/>
-        </w:rPr>
-        <w:t>json</w:t>
-      </w:r>
-      <w:proofErr w:type="spellEnd"/>
-      <w:r>
-        <w:rPr>
-          <w:lang w:val="bg-BG"/>
-        </w:rPr>
-        <w:t xml:space="preserve">. Като вход парсера трябва да получава инстанция на списъка който да се попълва (парсва) заедно с метаданните на </w:t>
+        <w:t xml:space="preserve"> – за сега от текстови файлове, в последствие може да се разшири и към бази данни, с подходящо описание. Парсера трябва да получава схемата на парсваните данни. Може да обработва за сега XML, csv, json. Като вход парсера трябва да получава инстанция на списъка който да се попълва (парсва) заедно с метаданните на </w:t>
       </w:r>
       <w:r>
         <w:rPr>
@@ -1557,16 +1694,197 @@
         <w:rPr>
           <w:lang w:val="bg-BG"/>
         </w:rPr>
-        <w:t xml:space="preserve">. На базата на тези метаданни ще се извършва самото </w:t>
-      </w:r>
-      <w:proofErr w:type="spellStart"/>
-      <w:r>
-        <w:rPr>
-          <w:lang w:val="bg-BG"/>
-        </w:rPr>
-        <w:t>парсване</w:t>
-      </w:r>
-      <w:proofErr w:type="spellEnd"/>
+        <w:t>. На базата на тези метаданни ще се извършва самото парсване.</w:t>
+      </w:r>
+    </w:p>
+    <w:p>
+      <w:pPr>
+        <w:rPr>
+          <w:lang w:val="bg-BG"/>
+        </w:rPr>
+      </w:pPr>
+      <w:r>
+        <w:rPr>
+          <w:b/>
+          <w:lang w:val="bg-BG"/>
+        </w:rPr>
+        <w:lastRenderedPageBreak/>
+        <w:t>Филтър</w:t>
+      </w:r>
+      <w:r>
+        <w:rPr>
+          <w:lang w:val="bg-BG"/>
+        </w:rPr>
+        <w:t xml:space="preserve"> – по избрано поле или комбинация от полета. Отново на база на мета-данните ще се извършва генериране на код за извършване на филтрацията. Ще създава нови обекти.</w:t>
+      </w:r>
+    </w:p>
+    <w:p>
+      <w:pPr>
+        <w:rPr>
+          <w:lang w:val="bg-BG"/>
+        </w:rPr>
+      </w:pPr>
+      <w:r>
+        <w:rPr>
+          <w:b/>
+          <w:lang w:val="bg-BG"/>
+        </w:rPr>
+        <w:t>Групер</w:t>
+      </w:r>
+      <w:r>
+        <w:rPr>
+          <w:lang w:val="bg-BG"/>
+        </w:rPr>
+        <w:t xml:space="preserve"> – Ще създава групи от списъци (също </w:t>
+      </w:r>
+      <w:r>
+        <w:rPr>
+          <w:lang w:val="bg-BG"/>
+        </w:rPr>
+        <w:t>списъци</w:t>
+      </w:r>
+      <w:r>
+        <w:rPr>
+          <w:lang w:val="bg-BG"/>
+        </w:rPr>
+        <w:t xml:space="preserve"> сами по себе си), като ще групира по </w:t>
+      </w:r>
+      <w:r>
+        <w:rPr>
+          <w:lang w:val="bg-BG"/>
+        </w:rPr>
+        <w:t>произволни</w:t>
+      </w:r>
+      <w:r>
+        <w:rPr>
+          <w:lang w:val="bg-BG"/>
+        </w:rPr>
+        <w:t xml:space="preserve"> критерии, т.е. по всичко което може да се групира.</w:t>
+      </w:r>
+      <w:r>
+        <w:rPr>
+          <w:lang w:val="bg-BG"/>
+        </w:rPr>
+        <w:t xml:space="preserve"> Ще създава реално нови обекти, т.е. нови списъци. Това да се обмисли дали е за първи етап – май не е.</w:t>
+      </w:r>
+    </w:p>
+    <w:p>
+      <w:pPr>
+        <w:rPr>
+          <w:lang w:val="bg-BG"/>
+        </w:rPr>
+      </w:pPr>
+      <w:r>
+        <w:rPr>
+          <w:b/>
+          <w:lang w:val="bg-BG"/>
+        </w:rPr>
+        <w:t>Сорт</w:t>
+      </w:r>
+      <w:r>
+        <w:rPr>
+          <w:lang w:val="bg-BG"/>
+        </w:rPr>
+        <w:t xml:space="preserve"> – по избрано поле или поредица от полета. Отново на база на мета-данните ще се извършва генериране на код за извършване на сортирането. След сортиране ще се получава същият списък подреден.</w:t>
+      </w:r>
+      <w:r>
+        <w:rPr>
+          <w:lang w:val="bg-BG"/>
+        </w:rPr>
+        <w:t xml:space="preserve"> </w:t>
+      </w:r>
+    </w:p>
+    <w:p>
+      <w:pPr>
+        <w:rPr>
+          <w:lang w:val="bg-BG"/>
+        </w:rPr>
+      </w:pPr>
+      <w:r>
+        <w:rPr>
+          <w:b/>
+          <w:lang w:val="bg-BG"/>
+        </w:rPr>
+        <w:t xml:space="preserve">Брояч – </w:t>
+      </w:r>
+      <w:r>
+        <w:rPr>
+          <w:lang w:val="bg-BG"/>
+        </w:rPr>
+        <w:t>брояч на елементите в списъка (всички или отговарящи на определени условия).</w:t>
+      </w:r>
+    </w:p>
+    <w:p>
+      <w:pPr>
+        <w:rPr>
+          <w:lang w:val="bg-BG"/>
+        </w:rPr>
+      </w:pPr>
+      <w:r>
+        <w:rPr>
+          <w:b/>
+          <w:lang w:val="bg-BG"/>
+        </w:rPr>
+        <w:t>ФорИч</w:t>
+      </w:r>
+      <w:r>
+        <w:rPr>
+          <w:lang w:val="bg-BG"/>
+        </w:rPr>
+        <w:t xml:space="preserve"> – Някаква предварително заложена обработка.</w:t>
+      </w:r>
+    </w:p>
+    <w:p>
+      <w:pPr>
+        <w:rPr>
+          <w:lang w:val="bg-BG"/>
+        </w:rPr>
+      </w:pPr>
+      <w:r>
+        <w:rPr>
+          <w:b/>
+          <w:lang w:val="bg-BG"/>
+        </w:rPr>
+        <w:t>Find</w:t>
+      </w:r>
+      <w:r>
+        <w:rPr>
+          <w:lang w:val="bg-BG"/>
+        </w:rPr>
+        <w:t xml:space="preserve"> – търсене. Изходи буул и обект.</w:t>
+      </w:r>
+    </w:p>
+    <w:p>
+      <w:pPr>
+        <w:rPr>
+          <w:lang w:val="bg-BG"/>
+        </w:rPr>
+      </w:pPr>
+      <w:r>
+        <w:rPr>
+          <w:b/>
+          <w:lang w:val="bg-BG"/>
+        </w:rPr>
+        <w:t>Изход</w:t>
+      </w:r>
+      <w:r>
+        <w:rPr>
+          <w:lang w:val="bg-BG"/>
+        </w:rPr>
+        <w:t xml:space="preserve"> – генератор на изходен файл </w:t>
+      </w:r>
+      <w:r>
+        <w:rPr>
+          <w:lang w:val="bg-BG"/>
+        </w:rPr>
+        <w:t>– csv, XML, json</w:t>
+      </w:r>
+      <w:r>
+        <w:rPr>
+          <w:lang w:val="bg-BG"/>
+        </w:rPr>
+        <w:t>, генератор на заявки към бази данни</w:t>
+      </w:r>
       <w:r>
         <w:rPr>
           <w:lang w:val="bg-BG"/>
@@ -1577,251 +1895,15 @@
     <w:p>
       <w:pPr>
         <w:rPr>
-          <w:lang w:val="bg-BG"/>
-        </w:rPr>
-      </w:pPr>
-      <w:r>
-        <w:rPr>
           <w:b/>
           <w:lang w:val="bg-BG"/>
         </w:rPr>
-        <w:t>Филтър</w:t>
-      </w:r>
-      <w:r>
-        <w:rPr>
-          <w:lang w:val="bg-BG"/>
-        </w:rPr>
-        <w:t xml:space="preserve"> – по избрано поле или комбинация от полета. Отново на база на мета-данните ще се извършва генериране на код за извършване на филтрацията. Ще създава нови обекти.</w:t>
-      </w:r>
-    </w:p>
-    <w:p>
-      <w:pPr>
-        <w:rPr>
-          <w:lang w:val="bg-BG"/>
-        </w:rPr>
-      </w:pPr>
-      <w:proofErr w:type="spellStart"/>
+      </w:pPr>
       <w:r>
         <w:rPr>
           <w:b/>
           <w:lang w:val="bg-BG"/>
         </w:rPr>
-        <w:t>Групер</w:t>
-      </w:r>
-      <w:proofErr w:type="spellEnd"/>
-      <w:r>
-        <w:rPr>
-          <w:lang w:val="bg-BG"/>
-        </w:rPr>
-        <w:t xml:space="preserve"> – Ще създава групи от списъци (също </w:t>
-      </w:r>
-      <w:r>
-        <w:rPr>
-          <w:lang w:val="bg-BG"/>
-        </w:rPr>
-        <w:t>списъци</w:t>
-      </w:r>
-      <w:r>
-        <w:rPr>
-          <w:lang w:val="bg-BG"/>
-        </w:rPr>
-        <w:t xml:space="preserve"> сами по себе си), като ще групира по </w:t>
-      </w:r>
-      <w:r>
-        <w:rPr>
-          <w:lang w:val="bg-BG"/>
-        </w:rPr>
-        <w:t>произволни</w:t>
-      </w:r>
-      <w:r>
-        <w:rPr>
-          <w:lang w:val="bg-BG"/>
-        </w:rPr>
-        <w:t xml:space="preserve"> критерии, т.е. по всичко което може да се групира.</w:t>
-      </w:r>
-      <w:r>
-        <w:rPr>
-          <w:lang w:val="bg-BG"/>
-        </w:rPr>
-        <w:t xml:space="preserve"> Ще създава реално нови обекти, т.е. нови списъци. Това да се обмисли дали е за първи етап – май не е.</w:t>
-      </w:r>
-    </w:p>
-    <w:p>
-      <w:pPr>
-        <w:rPr>
-          <w:lang w:val="bg-BG"/>
-        </w:rPr>
-      </w:pPr>
-      <w:r>
-        <w:rPr>
-          <w:b/>
-          <w:lang w:val="bg-BG"/>
-        </w:rPr>
-        <w:t>Сорт</w:t>
-      </w:r>
-      <w:r>
-        <w:rPr>
-          <w:lang w:val="bg-BG"/>
-        </w:rPr>
-        <w:t xml:space="preserve"> – по избрано поле или поредица от полета. Отново на база на мета-данните ще се извършва генериране на код за извършване на сортирането. След сортиране ще се получава същият списък подреден.</w:t>
-      </w:r>
-      <w:r>
-        <w:rPr>
-          <w:lang w:val="bg-BG"/>
-        </w:rPr>
-        <w:t xml:space="preserve"> </w:t>
-      </w:r>
-    </w:p>
-    <w:p>
-      <w:pPr>
-        <w:rPr>
-          <w:lang w:val="bg-BG"/>
-        </w:rPr>
-      </w:pPr>
-      <w:r>
-        <w:rPr>
-          <w:b/>
-          <w:lang w:val="bg-BG"/>
-        </w:rPr>
-        <w:t xml:space="preserve">Брояч – </w:t>
-      </w:r>
-      <w:r>
-        <w:rPr>
-          <w:lang w:val="bg-BG"/>
-        </w:rPr>
-        <w:t>брояч на елементите в списъка (всички или отговарящи на определени условия).</w:t>
-      </w:r>
-    </w:p>
-    <w:p>
-      <w:pPr>
-        <w:rPr>
-          <w:lang w:val="bg-BG"/>
-        </w:rPr>
-      </w:pPr>
-      <w:proofErr w:type="spellStart"/>
-      <w:r>
-        <w:rPr>
-          <w:b/>
-          <w:lang w:val="bg-BG"/>
-        </w:rPr>
-        <w:t>ФорИч</w:t>
-      </w:r>
-      <w:proofErr w:type="spellEnd"/>
-      <w:r>
-        <w:rPr>
-          <w:lang w:val="bg-BG"/>
-        </w:rPr>
-        <w:t xml:space="preserve"> – Някаква предварително заложена обработка.</w:t>
-      </w:r>
-    </w:p>
-    <w:p>
-      <w:pPr>
-        <w:rPr>
-          <w:lang w:val="bg-BG"/>
-        </w:rPr>
-      </w:pPr>
-      <w:proofErr w:type="spellStart"/>
-      <w:r>
-        <w:rPr>
-          <w:b/>
-          <w:lang w:val="bg-BG"/>
-        </w:rPr>
-        <w:t>Find</w:t>
-      </w:r>
-      <w:proofErr w:type="spellEnd"/>
-      <w:r>
-        <w:rPr>
-          <w:lang w:val="bg-BG"/>
-        </w:rPr>
-        <w:t xml:space="preserve"> – търсене. Изходи </w:t>
-      </w:r>
-      <w:proofErr w:type="spellStart"/>
-      <w:r>
-        <w:rPr>
-          <w:lang w:val="bg-BG"/>
-        </w:rPr>
-        <w:t>буул</w:t>
-      </w:r>
-      <w:proofErr w:type="spellEnd"/>
-      <w:r>
-        <w:rPr>
-          <w:lang w:val="bg-BG"/>
-        </w:rPr>
-        <w:t xml:space="preserve"> и обект.</w:t>
-      </w:r>
-    </w:p>
-    <w:p>
-      <w:pPr>
-        <w:rPr>
-          <w:lang w:val="bg-BG"/>
-        </w:rPr>
-      </w:pPr>
-      <w:r>
-        <w:rPr>
-          <w:b/>
-          <w:lang w:val="bg-BG"/>
-        </w:rPr>
-        <w:t>Изход</w:t>
-      </w:r>
-      <w:r>
-        <w:rPr>
-          <w:lang w:val="bg-BG"/>
-        </w:rPr>
-        <w:t xml:space="preserve"> – генератор на изходен файл </w:t>
-      </w:r>
-      <w:r>
-        <w:rPr>
-          <w:lang w:val="bg-BG"/>
-        </w:rPr>
-        <w:t xml:space="preserve">– </w:t>
-      </w:r>
-      <w:proofErr w:type="spellStart"/>
-      <w:r>
-        <w:rPr>
-          <w:lang w:val="bg-BG"/>
-        </w:rPr>
-        <w:t>csv</w:t>
-      </w:r>
-      <w:proofErr w:type="spellEnd"/>
-      <w:r>
-        <w:rPr>
-          <w:lang w:val="bg-BG"/>
-        </w:rPr>
-        <w:t xml:space="preserve">, XML, </w:t>
-      </w:r>
-      <w:proofErr w:type="spellStart"/>
-      <w:r>
-        <w:rPr>
-          <w:lang w:val="bg-BG"/>
-        </w:rPr>
-        <w:t>json</w:t>
-      </w:r>
-      <w:proofErr w:type="spellEnd"/>
-      <w:r>
-        <w:rPr>
-          <w:lang w:val="bg-BG"/>
-        </w:rPr>
-        <w:t>, генератор на заявки към бази данни</w:t>
-      </w:r>
-      <w:r>
-        <w:rPr>
-          <w:lang w:val="bg-BG"/>
-        </w:rPr>
-        <w:t>.</w:t>
-      </w:r>
-    </w:p>
-    <w:p>
-      <w:pPr>
-        <w:rPr>
-          <w:b/>
-          <w:lang w:val="bg-BG"/>
-        </w:rPr>
-      </w:pPr>
-      <w:r>
-        <w:rPr>
-          <w:b/>
-          <w:lang w:val="bg-BG"/>
-        </w:rPr>
         <w:t>Използване на вложени графи</w:t>
       </w:r>
     </w:p>
@@ -1835,7 +1917,6 @@
         <w:rPr>
           <w:lang w:val="bg-BG"/>
         </w:rPr>
-        <w:lastRenderedPageBreak/>
         <w:t>Тъй като всеки един граф ще представлява пълно описание на клас реализиращ определено поведение, е напълно възможно да се реализира клас който да бъде използван като функционален модул и добавен в библиотеката на функционалните модули. Такъв тип клас ще се нарича функционален блок. Когато един граф се превръща във функционален блок е необходимо да се добави нов конструктор на класа, който да описва какви са входните данни, които този кла</w:t>
       </w:r>
       <w:r>
@@ -1960,21 +2041,8 @@
         <w:rPr>
           <w:lang w:val="bg-BG"/>
         </w:rPr>
-        <w:t xml:space="preserve">Изходи – предават се през името с допълнителен параметър </w:t>
-      </w:r>
-      <w:proofErr w:type="spellStart"/>
-      <w:r>
-        <w:rPr>
-          <w:lang w:val="bg-BG"/>
-        </w:rPr>
-        <w:t>out</w:t>
-      </w:r>
-      <w:proofErr w:type="spellEnd"/>
-      <w:r>
-        <w:rPr>
-          <w:lang w:val="bg-BG"/>
-        </w:rPr>
-        <w:t>. По време на изпълнение на модула всеки един изход трябва да бъде инициализиран.</w:t>
+        <w:lastRenderedPageBreak/>
+        <w:t>Изходи – предават се през името с допълнителен параметър out. По време на изпълнение на модула всеки един изход трябва да бъде инициализиран.</w:t>
       </w:r>
     </w:p>
     <w:p>
@@ -1992,21 +2060,27 @@
         <w:rPr>
           <w:lang w:val="bg-BG"/>
         </w:rPr>
-        <w:t xml:space="preserve">Грешки – всеки един функционален модул ще връща стандартизиран тип съобщение, което ще бъде празно в случай че модула е изпълнен безпроблемно и ще има съдържание носещо информативно описание на грешката, както и изключението което я е породило, ако има такова. </w:t>
-      </w:r>
-      <w:proofErr w:type="spellStart"/>
-      <w:r>
-        <w:rPr>
-          <w:lang w:val="bg-BG"/>
-        </w:rPr>
-        <w:t>Тък</w:t>
-      </w:r>
-      <w:proofErr w:type="spellEnd"/>
-      <w:r>
-        <w:rPr>
-          <w:lang w:val="bg-BG"/>
-        </w:rPr>
-        <w:t xml:space="preserve"> като по време на кодогенерация всеки един модул ще връща резултат от </w:t>
+        <w:t>Грешки – всеки един функционален модул ще връща стандартизиран тип съобщение, което ще бъде празно в случай че модула е изпълнен безпроблемно и ще има съдържание носещ</w:t>
+      </w:r>
+      <w:r>
+        <w:rPr>
+          <w:lang w:val="bg-BG"/>
+        </w:rPr>
+        <w:t>о информативно описание на греш</w:t>
+      </w:r>
+      <w:bookmarkStart w:id="0" w:name="_GoBack"/>
+      <w:bookmarkEnd w:id="0"/>
+      <w:r>
+        <w:rPr>
+          <w:lang w:val="bg-BG"/>
+        </w:rPr>
+        <w:t>к</w:t>
+      </w:r>
+      <w:r>
+        <w:rPr>
+          <w:lang w:val="bg-BG"/>
+        </w:rPr>
+        <w:t xml:space="preserve">ата, както и изключението което я е породило, ако има такова. Тък като по време на кодогенерация всеки един модул ще връща резултат от </w:t>
       </w:r>
       <w:r>
         <w:rPr>
@@ -2107,7 +2181,6 @@
         <w:rPr>
           <w:lang w:val="bg-BG"/>
         </w:rPr>
-        <w:lastRenderedPageBreak/>
         <w:t>Трансформационен сигнален граф – описва трансформациите на данните, служи за описание и взаимодействие с физическите или логическите входове и изходи на системата.</w:t>
       </w:r>
     </w:p>
@@ -2204,41 +2277,13 @@
         <w:rPr>
           <w:lang w:val="bg-BG"/>
         </w:rPr>
-        <w:t xml:space="preserve">За реализация на описаният програмен генератор се използва контролата Telerik </w:t>
-      </w:r>
-      <w:proofErr w:type="spellStart"/>
-      <w:r>
-        <w:rPr>
-          <w:lang w:val="bg-BG"/>
-        </w:rPr>
-        <w:t>Diagrams</w:t>
-      </w:r>
-      <w:proofErr w:type="spellEnd"/>
-      <w:r>
-        <w:rPr>
-          <w:lang w:val="bg-BG"/>
-        </w:rPr>
-        <w:t>, а като помощен пакет за реализация на спомагателните потребителски интерфейси е използвана и останалата част от WPF пакета от контроли на Telerik</w:t>
-      </w:r>
-      <w:r>
-        <w:rPr>
-          <w:lang w:val="bg-BG"/>
-        </w:rPr>
-        <w:t xml:space="preserve"> (</w:t>
-      </w:r>
-      <w:proofErr w:type="spellStart"/>
-      <w:r>
-        <w:rPr>
-          <w:lang w:val="bg-BG"/>
-        </w:rPr>
-        <w:t>Progress</w:t>
-      </w:r>
-      <w:proofErr w:type="spellEnd"/>
-      <w:r>
-        <w:rPr>
-          <w:lang w:val="bg-BG"/>
-        </w:rPr>
-        <w:t>)</w:t>
+        <w:t>За реализация на описаният програмен генератор се използва контролата Telerik Diagrams, а като помощен пакет за реализация на спомагателните потребителски интерфейси е използвана и останалата част от WPF пакета от контроли на Telerik</w:t>
+      </w:r>
+      <w:r>
+        <w:rPr>
+          <w:lang w:val="bg-BG"/>
+        </w:rPr>
+        <w:t xml:space="preserve"> (Progress)</w:t>
       </w:r>
       <w:r>
         <w:rPr>
@@ -2360,6 +2405,7 @@
         <w:rPr>
           <w:lang w:val="bg-BG"/>
         </w:rPr>
+        <w:lastRenderedPageBreak/>
         <w:t xml:space="preserve">За реализация на </w:t>
       </w:r>
       <w:r>
@@ -2392,19 +2438,11 @@
           <w:lang w:val="bg-BG"/>
         </w:rPr>
       </w:pPr>
-      <w:proofErr w:type="spellStart"/>
-      <w:r>
-        <w:rPr>
-          <w:lang w:val="bg-BG"/>
-        </w:rPr>
-        <w:t>Shape</w:t>
-      </w:r>
-      <w:proofErr w:type="spellEnd"/>
-      <w:r>
-        <w:rPr>
-          <w:lang w:val="bg-BG"/>
-        </w:rPr>
-        <w:t xml:space="preserve"> – графичен елемент с който се визуализира функционален модул. Размера и формата на графичния елемент могат да бъдат динамично управлявани. Всеки графичен елемент подлежи на автоматично оразмеряване така че да бъдат визуализирани кратки описания на всички негови входно-изходни конектори. </w:t>
+      <w:r>
+        <w:rPr>
+          <w:lang w:val="bg-BG"/>
+        </w:rPr>
+        <w:t xml:space="preserve">Shape – графичен елемент с който се визуализира функционален модул. Размера и формата на графичния елемент могат да бъдат динамично управлявани. Всеки графичен елемент подлежи на автоматично оразмеряване така че да бъдат визуализирани кратки описания на всички негови входно-изходни конектори. </w:t>
       </w:r>
     </w:p>
     <w:p>
@@ -2418,33 +2456,11 @@
           <w:lang w:val="bg-BG"/>
         </w:rPr>
       </w:pPr>
-      <w:proofErr w:type="spellStart"/>
-      <w:r>
-        <w:rPr>
-          <w:lang w:val="bg-BG"/>
-        </w:rPr>
-        <w:t>Connector</w:t>
-      </w:r>
-      <w:proofErr w:type="spellEnd"/>
-      <w:r>
-        <w:rPr>
-          <w:lang w:val="bg-BG"/>
-        </w:rPr>
-        <w:t xml:space="preserve"> – Графичен елемент който позволява създаване на връзка. За да може да бъде изградена връзка към обект от тип </w:t>
-      </w:r>
-      <w:proofErr w:type="spellStart"/>
-      <w:r>
-        <w:rPr>
-          <w:lang w:val="bg-BG"/>
-        </w:rPr>
-        <w:t>Shape</w:t>
-      </w:r>
-      <w:proofErr w:type="spellEnd"/>
-      <w:r>
-        <w:rPr>
-          <w:lang w:val="bg-BG"/>
-        </w:rPr>
-        <w:t>, този обект трябва да има поне един конектор. Ако бъде създаден модул без конектори, то към него не може да се изгради връзка (все пак създаването на такъв тип модули има смисъл).</w:t>
+      <w:r>
+        <w:rPr>
+          <w:lang w:val="bg-BG"/>
+        </w:rPr>
+        <w:t>Connector – Графичен елемент който позволява създаване на връзка. За да може да бъде изградена връзка към обект от тип Shape, този обект трябва да има поне един конектор. Ако бъде създаден модул без конектори, то към него не може да се изгради връзка (все пак създаването на такъв тип модули има смисъл).</w:t>
       </w:r>
     </w:p>
     <w:p>
@@ -2458,19 +2474,11 @@
           <w:lang w:val="bg-BG"/>
         </w:rPr>
       </w:pPr>
-      <w:proofErr w:type="spellStart"/>
-      <w:r>
-        <w:rPr>
-          <w:lang w:val="bg-BG"/>
-        </w:rPr>
-        <w:t>Connection</w:t>
-      </w:r>
-      <w:proofErr w:type="spellEnd"/>
-      <w:r>
-        <w:rPr>
-          <w:lang w:val="bg-BG"/>
-        </w:rPr>
-        <w:t xml:space="preserve"> – графичен елемент свързващ два конектора. </w:t>
+      <w:r>
+        <w:rPr>
+          <w:lang w:val="bg-BG"/>
+        </w:rPr>
+        <w:t xml:space="preserve">Connection – графичен елемент свързващ два конектора. </w:t>
       </w:r>
       <w:r>
         <w:rPr>
@@ -2490,14 +2498,7 @@
         <w:rPr>
           <w:lang w:val="bg-BG"/>
         </w:rPr>
-        <w:t xml:space="preserve">Всеки функционален модул има четири области за визуализация на връзките си – лява за входовете, дясна за изходите, горна за параметрите и долна за вътрешните състояния. Тези области се оразмеряват автоматично щом бъдат попълнени със съдържание и това позволява автоматичното оразмеряване на целият елемент отговарящ за функционалния модул. При </w:t>
-      </w:r>
-      <w:r>
-        <w:rPr>
-          <w:lang w:val="bg-BG"/>
-        </w:rPr>
-        <w:lastRenderedPageBreak/>
-        <w:t xml:space="preserve">създаването на нов функционален модул автоматично се отваря спомагателен прозорец в който потребителя да зададе </w:t>
+        <w:t xml:space="preserve">Всеки функционален модул има четири области за визуализация на връзките си – лява за входовете, дясна за изходите, горна за параметрите и долна за вътрешните състояния. Тези области се оразмеряват автоматично щом бъдат попълнени със съдържание и това позволява автоматичното оразмеряване на целият елемент отговарящ за функционалния модул. При създаването на нов функционален модул автоматично се отваря спомагателен прозорец в който потребителя да зададе </w:t>
       </w:r>
       <w:r>
         <w:rPr>
@@ -2764,6 +2765,7 @@
         <w:rPr>
           <w:lang w:val="bg-BG"/>
         </w:rPr>
+        <w:lastRenderedPageBreak/>
         <w:t>Допълнително описание – място за допълнителни бележки от страна на създателя на конфигурацията.</w:t>
       </w:r>
     </w:p>
@@ -2908,14 +2910,7 @@
         <w:rPr>
           <w:lang w:val="bg-BG"/>
         </w:rPr>
-        <w:t xml:space="preserve">Свързан/несвързан – показва дали конкретния изход може да бъде свързан към повече от един обект или не. Ако изхода е свързан само към един вход, то евентуална промяна на данните извършена от модула към който изхода е </w:t>
-      </w:r>
-      <w:r>
-        <w:rPr>
-          <w:lang w:val="bg-BG"/>
-        </w:rPr>
-        <w:lastRenderedPageBreak/>
-        <w:t>свързан би могла да бъде видима и използвана от текущия ФМ при следващото му изпълнение.</w:t>
+        <w:t>Свързан/несвързан – показва дали конкретния изход може да бъде свързан към повече от един обект или не. Ако изхода е свързан само към един вход, то евентуална промяна на данните извършена от модула към който изхода е свързан би могла да бъде видима и използвана от текущия ФМ при следващото му изпълнение.</w:t>
       </w:r>
     </w:p>
     <w:p>
@@ -2983,15 +2978,43 @@
     <w:p>
       <w:pPr>
         <w:ind w:firstLine="720"/>
-      </w:pPr>
-      <w:r>
-        <w:rPr>
-          <w:lang w:val="bg-BG"/>
-        </w:rPr>
-        <w:t xml:space="preserve">Данните за </w:t>
-      </w:r>
-      <w:bookmarkStart w:id="0" w:name="_GoBack"/>
-      <w:bookmarkEnd w:id="0"/>
+        <w:rPr>
+          <w:lang w:val="bg-BG"/>
+        </w:rPr>
+      </w:pPr>
+      <w:r>
+        <w:rPr>
+          <w:lang w:val="bg-BG"/>
+        </w:rPr>
+        <w:t xml:space="preserve">За съхранение на данните на модулите е избран формат </w:t>
+      </w:r>
+      <w:r>
+        <w:t xml:space="preserve">XML </w:t>
+      </w:r>
+      <w:r>
+        <w:rPr>
+          <w:lang w:val="bg-BG"/>
+        </w:rPr>
+        <w:t>със следната структура.</w:t>
+      </w:r>
+    </w:p>
+    <w:p>
+      <w:pPr>
+        <w:pStyle w:val="ListParagraph"/>
+        <w:numPr>
+          <w:ilvl w:val="0"/>
+          <w:numId w:val="14"/>
+        </w:numPr>
+      </w:pPr>
+      <w:r>
+        <w:rPr>
+          <w:lang w:val="bg-BG"/>
+        </w:rPr>
+        <w:t xml:space="preserve">Да се опише цялата структура на </w:t>
+      </w:r>
+      <w:r>
+        <w:t>XML-a</w:t>
+      </w:r>
     </w:p>
     <w:p>
       <w:pPr>
@@ -3001,21 +3024,7 @@
         <w:rPr>
           <w:lang w:val="bg-BG"/>
         </w:rPr>
-        <w:t xml:space="preserve">Алгоритъма за </w:t>
-      </w:r>
-      <w:proofErr w:type="spellStart"/>
-      <w:r>
-        <w:rPr>
-          <w:lang w:val="bg-BG"/>
-        </w:rPr>
-        <w:t>сериализация</w:t>
-      </w:r>
-      <w:proofErr w:type="spellEnd"/>
-      <w:r>
-        <w:rPr>
-          <w:lang w:val="bg-BG"/>
-        </w:rPr>
-        <w:t xml:space="preserve"> е относително прост – за всеки </w:t>
+        <w:t xml:space="preserve">Алгоритъма за сериализация е относително прост – за всеки </w:t>
       </w:r>
     </w:p>
     <w:p>
@@ -3052,7 +3061,7 @@
 </file>
 
 <file path=word/numbering.xml><?xml version="1.0" encoding="utf-8"?>
-<w:numbering xmlns:wpc="http://schemas.microsoft.com/office/word/2010/wordprocessingCanvas" xmlns:mc="http://schemas.openxmlformats.org/markup-compatibility/2006" xmlns:o="urn:schemas-microsoft-com:office:office" xmlns:r="http://schemas.openxmlformats.org/officeDocument/2006/relationships" xmlns:m="http://schemas.openxmlformats.org/officeDocument/2006/math" xmlns:v="urn:schemas-microsoft-com:vml" xmlns:wp14="http://schemas.microsoft.com/office/word/2010/wordprocessingDrawing" xmlns:wp="http://schemas.openxmlformats.org/drawingml/2006/wordprocessingDrawing" xmlns:w10="urn:schemas-microsoft-com:office:word" xmlns:w="http://schemas.openxmlformats.org/wordprocessingml/2006/main" xmlns:w14="http://schemas.microsoft.com/office/word/2010/wordml" xmlns:w15="http://schemas.microsoft.com/office/word/2012/wordml" xmlns:wpg="http://schemas.microsoft.com/office/word/2010/wordprocessingGroup" xmlns:wpi="http://schemas.microsoft.com/office/word/2010/wordprocessingInk" xmlns:wne="http://schemas.microsoft.com/office/word/2006/wordml" xmlns:wps="http://schemas.microsoft.com/office/word/2010/wordprocessingShape" mc:Ignorable="w14 w15 wp14">
+<w:numbering xmlns:wpc="http://schemas.microsoft.com/office/word/2010/wordprocessingCanvas" xmlns:cx="http://schemas.microsoft.com/office/drawing/2014/chartex" xmlns:mc="http://schemas.openxmlformats.org/markup-compatibility/2006" xmlns:o="urn:schemas-microsoft-com:office:office" xmlns:r="http://schemas.openxmlformats.org/officeDocument/2006/relationships" xmlns:m="http://schemas.openxmlformats.org/officeDocument/2006/math" xmlns:v="urn:schemas-microsoft-com:vml" xmlns:wp14="http://schemas.microsoft.com/office/word/2010/wordprocessingDrawing" xmlns:wp="http://schemas.openxmlformats.org/drawingml/2006/wordprocessingDrawing" xmlns:w10="urn:schemas-microsoft-com:office:word" xmlns:w="http://schemas.openxmlformats.org/wordprocessingml/2006/main" xmlns:w14="http://schemas.microsoft.com/office/word/2010/wordml" xmlns:w15="http://schemas.microsoft.com/office/word/2012/wordml" xmlns:w16se="http://schemas.microsoft.com/office/word/2015/wordml/symex" xmlns:wpg="http://schemas.microsoft.com/office/word/2010/wordprocessingGroup" xmlns:wpi="http://schemas.microsoft.com/office/word/2010/wordprocessingInk" xmlns:wne="http://schemas.microsoft.com/office/word/2006/wordml" xmlns:wps="http://schemas.microsoft.com/office/word/2010/wordprocessingShape" mc:Ignorable="w14 w15 w16se wp14">
   <w:abstractNum w:abstractNumId="0" w15:restartNumberingAfterBreak="0">
     <w:nsid w:val="20E22DD5"/>
     <w:multiLevelType w:val="hybridMultilevel"/>
@@ -3725,6 +3734,118 @@
     </w:lvl>
   </w:abstractNum>
   <w:abstractNum w:abstractNumId="7" w15:restartNumberingAfterBreak="0">
+    <w:nsid w:val="66C8409B"/>
+    <w:multiLevelType w:val="hybridMultilevel"/>
+    <w:tmpl w:val="B9568B62"/>
+    <w:lvl w:ilvl="0" w:tplc="DA9C4BDC">
+      <w:numFmt w:val="bullet"/>
+      <w:lvlText w:val=""/>
+      <w:lvlJc w:val="left"/>
+      <w:pPr>
+        <w:ind w:left="1080" w:hanging="360"/>
+      </w:pPr>
+      <w:rPr>
+        <w:rFonts w:ascii="Symbol" w:eastAsiaTheme="minorHAnsi" w:hAnsi="Symbol" w:cstheme="minorBidi" w:hint="default"/>
+      </w:rPr>
+    </w:lvl>
+    <w:lvl w:ilvl="1" w:tplc="04020003" w:tentative="1">
+      <w:start w:val="1"/>
+      <w:numFmt w:val="bullet"/>
+      <w:lvlText w:val="o"/>
+      <w:lvlJc w:val="left"/>
+      <w:pPr>
+        <w:ind w:left="1800" w:hanging="360"/>
+      </w:pPr>
+      <w:rPr>
+        <w:rFonts w:ascii="Courier New" w:hAnsi="Courier New" w:cs="Courier New" w:hint="default"/>
+      </w:rPr>
+    </w:lvl>
+    <w:lvl w:ilvl="2" w:tplc="04020005" w:tentative="1">
+      <w:start w:val="1"/>
+      <w:numFmt w:val="bullet"/>
+      <w:lvlText w:val=""/>
+      <w:lvlJc w:val="left"/>
+      <w:pPr>
+        <w:ind w:left="2520" w:hanging="360"/>
+      </w:pPr>
+      <w:rPr>
+        <w:rFonts w:ascii="Wingdings" w:hAnsi="Wingdings" w:hint="default"/>
+      </w:rPr>
+    </w:lvl>
+    <w:lvl w:ilvl="3" w:tplc="04020001" w:tentative="1">
+      <w:start w:val="1"/>
+      <w:numFmt w:val="bullet"/>
+      <w:lvlText w:val=""/>
+      <w:lvlJc w:val="left"/>
+      <w:pPr>
+        <w:ind w:left="3240" w:hanging="360"/>
+      </w:pPr>
+      <w:rPr>
+        <w:rFonts w:ascii="Symbol" w:hAnsi="Symbol" w:hint="default"/>
+      </w:rPr>
+    </w:lvl>
+    <w:lvl w:ilvl="4" w:tplc="04020003" w:tentative="1">
+      <w:start w:val="1"/>
+      <w:numFmt w:val="bullet"/>
+      <w:lvlText w:val="o"/>
+      <w:lvlJc w:val="left"/>
+      <w:pPr>
+        <w:ind w:left="3960" w:hanging="360"/>
+      </w:pPr>
+      <w:rPr>
+        <w:rFonts w:ascii="Courier New" w:hAnsi="Courier New" w:cs="Courier New" w:hint="default"/>
+      </w:rPr>
+    </w:lvl>
+    <w:lvl w:ilvl="5" w:tplc="04020005" w:tentative="1">
+      <w:start w:val="1"/>
+      <w:numFmt w:val="bullet"/>
+      <w:lvlText w:val=""/>
+      <w:lvlJc w:val="left"/>
+      <w:pPr>
+        <w:ind w:left="4680" w:hanging="360"/>
+      </w:pPr>
+      <w:rPr>
+        <w:rFonts w:ascii="Wingdings" w:hAnsi="Wingdings" w:hint="default"/>
+      </w:rPr>
+    </w:lvl>
+    <w:lvl w:ilvl="6" w:tplc="04020001" w:tentative="1">
+      <w:start w:val="1"/>
+      <w:numFmt w:val="bullet"/>
+      <w:lvlText w:val=""/>
+      <w:lvlJc w:val="left"/>
+      <w:pPr>
+        <w:ind w:left="5400" w:hanging="360"/>
+      </w:pPr>
+      <w:rPr>
+        <w:rFonts w:ascii="Symbol" w:hAnsi="Symbol" w:hint="default"/>
+      </w:rPr>
+    </w:lvl>
+    <w:lvl w:ilvl="7" w:tplc="04020003" w:tentative="1">
+      <w:start w:val="1"/>
+      <w:numFmt w:val="bullet"/>
+      <w:lvlText w:val="o"/>
+      <w:lvlJc w:val="left"/>
+      <w:pPr>
+        <w:ind w:left="6120" w:hanging="360"/>
+      </w:pPr>
+      <w:rPr>
+        <w:rFonts w:ascii="Courier New" w:hAnsi="Courier New" w:cs="Courier New" w:hint="default"/>
+      </w:rPr>
+    </w:lvl>
+    <w:lvl w:ilvl="8" w:tplc="04020005" w:tentative="1">
+      <w:start w:val="1"/>
+      <w:numFmt w:val="bullet"/>
+      <w:lvlText w:val=""/>
+      <w:lvlJc w:val="left"/>
+      <w:pPr>
+        <w:ind w:left="6840" w:hanging="360"/>
+      </w:pPr>
+      <w:rPr>
+        <w:rFonts w:ascii="Wingdings" w:hAnsi="Wingdings" w:hint="default"/>
+      </w:rPr>
+    </w:lvl>
+  </w:abstractNum>
+  <w:abstractNum w:abstractNumId="8" w15:restartNumberingAfterBreak="0">
     <w:nsid w:val="69C040DB"/>
     <w:multiLevelType w:val="hybridMultilevel"/>
     <w:tmpl w:val="30BAB4B6"/>
@@ -3813,7 +3934,7 @@
       </w:pPr>
     </w:lvl>
   </w:abstractNum>
-  <w:abstractNum w:abstractNumId="8" w15:restartNumberingAfterBreak="0">
+  <w:abstractNum w:abstractNumId="9" w15:restartNumberingAfterBreak="0">
     <w:nsid w:val="6DD015ED"/>
     <w:multiLevelType w:val="hybridMultilevel"/>
     <w:tmpl w:val="AC723B14"/>
@@ -3926,7 +4047,7 @@
       </w:rPr>
     </w:lvl>
   </w:abstractNum>
-  <w:abstractNum w:abstractNumId="9" w15:restartNumberingAfterBreak="0">
+  <w:abstractNum w:abstractNumId="10" w15:restartNumberingAfterBreak="0">
     <w:nsid w:val="702B6197"/>
     <w:multiLevelType w:val="hybridMultilevel"/>
     <w:tmpl w:val="65DE6F1C"/>
@@ -4015,7 +4136,7 @@
       </w:pPr>
     </w:lvl>
   </w:abstractNum>
-  <w:abstractNum w:abstractNumId="10" w15:restartNumberingAfterBreak="0">
+  <w:abstractNum w:abstractNumId="11" w15:restartNumberingAfterBreak="0">
     <w:nsid w:val="7A002C56"/>
     <w:multiLevelType w:val="hybridMultilevel"/>
     <w:tmpl w:val="23E21402"/>
@@ -4128,7 +4249,7 @@
       </w:rPr>
     </w:lvl>
   </w:abstractNum>
-  <w:abstractNum w:abstractNumId="11" w15:restartNumberingAfterBreak="0">
+  <w:abstractNum w:abstractNumId="12" w15:restartNumberingAfterBreak="0">
     <w:nsid w:val="7F9B4367"/>
     <w:multiLevelType w:val="hybridMultilevel"/>
     <w:tmpl w:val="E4A88AEE"/>
@@ -4217,7 +4338,7 @@
       </w:pPr>
     </w:lvl>
   </w:abstractNum>
-  <w:abstractNum w:abstractNumId="12" w15:restartNumberingAfterBreak="0">
+  <w:abstractNum w:abstractNumId="13" w15:restartNumberingAfterBreak="0">
     <w:nsid w:val="7FA12965"/>
     <w:multiLevelType w:val="hybridMultilevel"/>
     <w:tmpl w:val="67E8C2A6"/>
@@ -4331,7 +4452,7 @@
     </w:lvl>
   </w:abstractNum>
   <w:num w:numId="1">
-    <w:abstractNumId w:val="11"/>
+    <w:abstractNumId w:val="12"/>
   </w:num>
   <w:num w:numId="2">
     <w:abstractNumId w:val="4"/>
@@ -4343,7 +4464,7 @@
     <w:abstractNumId w:val="3"/>
   </w:num>
   <w:num w:numId="5">
-    <w:abstractNumId w:val="9"/>
+    <w:abstractNumId w:val="10"/>
   </w:num>
   <w:num w:numId="6">
     <w:abstractNumId w:val="0"/>
@@ -4352,13 +4473,13 @@
     <w:abstractNumId w:val="6"/>
   </w:num>
   <w:num w:numId="8">
-    <w:abstractNumId w:val="7"/>
+    <w:abstractNumId w:val="8"/>
   </w:num>
   <w:num w:numId="9">
-    <w:abstractNumId w:val="10"/>
+    <w:abstractNumId w:val="11"/>
   </w:num>
   <w:num w:numId="10">
-    <w:abstractNumId w:val="12"/>
+    <w:abstractNumId w:val="13"/>
   </w:num>
   <w:num w:numId="11">
     <w:abstractNumId w:val="1"/>
@@ -4367,13 +4488,16 @@
     <w:abstractNumId w:val="5"/>
   </w:num>
   <w:num w:numId="13">
-    <w:abstractNumId w:val="8"/>
+    <w:abstractNumId w:val="9"/>
+  </w:num>
+  <w:num w:numId="14">
+    <w:abstractNumId w:val="7"/>
   </w:num>
 </w:numbering>
 </file>
 
 <file path=word/styles.xml><?xml version="1.0" encoding="utf-8"?>
-<w:styles xmlns:mc="http://schemas.openxmlformats.org/markup-compatibility/2006" xmlns:r="http://schemas.openxmlformats.org/officeDocument/2006/relationships" xmlns:w="http://schemas.openxmlformats.org/wordprocessingml/2006/main" xmlns:w14="http://schemas.microsoft.com/office/word/2010/wordml" xmlns:w15="http://schemas.microsoft.com/office/word/2012/wordml" mc:Ignorable="w14 w15">
+<w:styles xmlns:mc="http://schemas.openxmlformats.org/markup-compatibility/2006" xmlns:r="http://schemas.openxmlformats.org/officeDocument/2006/relationships" xmlns:w="http://schemas.openxmlformats.org/wordprocessingml/2006/main" xmlns:w14="http://schemas.microsoft.com/office/word/2010/wordml" xmlns:w15="http://schemas.microsoft.com/office/word/2012/wordml" xmlns:w16se="http://schemas.microsoft.com/office/word/2015/wordml/symex" mc:Ignorable="w14 w15 w16se">
   <w:docDefaults>
     <w:rPrDefault>
       <w:rPr>

</xml_diff>